<commit_message>
Made wording changes suggested by Yehuda and changed the Static View diagram (suggested by Moryia).
git-svn-id: https://svn.cs.biu.ac.il/svn/development/SDK_branches/NoInitParams@2041 ba1fec17-5bc3-4c1d-a110-6a66ae20c876
</commit_message>
<xml_diff>
--- a/Docs/UserManual/CommunicationLayerUserManual.docx
+++ b/Docs/UserManual/CommunicationLayerUserManual.docx
@@ -2953,12 +2953,12 @@
       <w:pPr>
         <w:pStyle w:val="Heading2"/>
       </w:pPr>
-      <w:bookmarkStart w:id="2" w:name="_Toc104538327"/>
-      <w:bookmarkStart w:id="3" w:name="_Toc357950349"/>
+      <w:bookmarkStart w:id="2" w:name="_Toc357950349"/>
+      <w:bookmarkStart w:id="3" w:name="_Toc104538327"/>
       <w:r>
         <w:t>Introduction</w:t>
       </w:r>
-      <w:bookmarkEnd w:id="3"/>
+      <w:bookmarkEnd w:id="2"/>
     </w:p>
     <w:p>
       <w:pPr>
@@ -3023,7 +3023,44 @@
         <w:rPr>
           <w:rFonts w:asciiTheme="majorBidi" w:hAnsiTheme="majorBidi" w:cstheme="majorBidi"/>
         </w:rPr>
-        <w:t>his layer is heavily used by the interactive mid-crypto protocols and MPC protoc</w:t>
+        <w:t xml:space="preserve">his layer is heavily used by the interactive protocols </w:t>
+      </w:r>
+      <w:r>
+        <w:rPr>
+          <w:rFonts w:asciiTheme="majorBidi" w:hAnsiTheme="majorBidi" w:cstheme="majorBidi"/>
+        </w:rPr>
+        <w:t>in SCAPI’s 3</w:t>
+      </w:r>
+      <w:r>
+        <w:rPr>
+          <w:rFonts w:asciiTheme="majorBidi" w:hAnsiTheme="majorBidi" w:cstheme="majorBidi"/>
+          <w:vertAlign w:val="superscript"/>
+        </w:rPr>
+        <w:t>rd</w:t>
+      </w:r>
+      <w:r>
+        <w:rPr>
+          <w:rFonts w:asciiTheme="majorBidi" w:hAnsiTheme="majorBidi" w:cstheme="majorBidi"/>
+        </w:rPr>
+        <w:t xml:space="preserve"> layer </w:t>
+      </w:r>
+      <w:r>
+        <w:rPr>
+          <w:rFonts w:asciiTheme="majorBidi" w:hAnsiTheme="majorBidi" w:cstheme="majorBidi"/>
+        </w:rPr>
+        <w:t>and</w:t>
+      </w:r>
+      <w:r>
+        <w:rPr>
+          <w:rFonts w:asciiTheme="majorBidi" w:hAnsiTheme="majorBidi" w:cstheme="majorBidi"/>
+        </w:rPr>
+        <w:t xml:space="preserve"> by</w:t>
+      </w:r>
+      <w:r>
+        <w:rPr>
+          <w:rFonts w:asciiTheme="majorBidi" w:hAnsiTheme="majorBidi" w:cstheme="majorBidi"/>
+        </w:rPr>
+        <w:t xml:space="preserve"> MPC protoc</w:t>
       </w:r>
       <w:r>
         <w:rPr>
@@ -3200,7 +3237,21 @@
           <w:rFonts w:asciiTheme="majorBidi" w:hAnsiTheme="majorBidi"/>
           <w:bCs/>
         </w:rPr>
-        <w:t>the work is done under the hood. It uses symmetric encryption.</w:t>
+        <w:t xml:space="preserve">the work is done </w:t>
+      </w:r>
+      <w:r>
+        <w:rPr>
+          <w:rFonts w:asciiTheme="majorBidi" w:hAnsiTheme="majorBidi"/>
+          <w:bCs/>
+        </w:rPr>
+        <w:t>automatically</w:t>
+      </w:r>
+      <w:r>
+        <w:rPr>
+          <w:rFonts w:asciiTheme="majorBidi" w:hAnsiTheme="majorBidi"/>
+          <w:bCs/>
+        </w:rPr>
+        <w:t>. It uses symmetric encryption.</w:t>
       </w:r>
     </w:p>
     <w:p>
@@ -3227,13 +3278,27 @@
           <w:rFonts w:asciiTheme="majorBidi" w:hAnsiTheme="majorBidi"/>
           <w:bCs/>
         </w:rPr>
-        <w:t>All the work is done under the hood.</w:t>
+        <w:t xml:space="preserve">All the work is done </w:t>
+      </w:r>
+      <w:r>
+        <w:rPr>
+          <w:rFonts w:asciiTheme="majorBidi" w:hAnsiTheme="majorBidi"/>
+          <w:bCs/>
+        </w:rPr>
+        <w:t>automatically</w:t>
+      </w:r>
+      <w:r>
+        <w:rPr>
+          <w:rFonts w:asciiTheme="majorBidi" w:hAnsiTheme="majorBidi"/>
+          <w:bCs/>
+        </w:rPr>
+        <w:t>.</w:t>
       </w:r>
     </w:p>
     <w:p>
       <w:bookmarkStart w:id="6" w:name="_Toc30214769"/>
       <w:bookmarkStart w:id="7" w:name="_Toc33153563"/>
-      <w:bookmarkEnd w:id="2"/>
+      <w:bookmarkEnd w:id="3"/>
     </w:p>
     <w:p>
       <w:pPr>
@@ -3359,25 +3424,6 @@
       </w:r>
     </w:p>
     <w:p>
-      <w:r>
-        <w:t>[1]</w:t>
-      </w:r>
-      <w:r>
-        <w:t xml:space="preserve"> Doc1</w:t>
-      </w:r>
-      <w:r>
-        <w:t xml:space="preserve"> </w:t>
-      </w:r>
-    </w:p>
-    <w:p>
-      <w:r>
-        <w:t xml:space="preserve">[2] </w:t>
-      </w:r>
-      <w:r>
-        <w:t>Doc2</w:t>
-      </w:r>
-    </w:p>
-    <w:p>
       <w:pPr>
         <w:autoSpaceDE/>
         <w:autoSpaceDN/>
@@ -3420,7 +3466,7 @@
         <w:rPr>
           <w:rFonts w:asciiTheme="majorBidi" w:hAnsiTheme="majorBidi" w:cstheme="majorBidi"/>
         </w:rPr>
-        <w:t>Communications Layer</w:t>
+        <w:t>Communication Layer</w:t>
       </w:r>
       <w:r>
         <w:rPr>
@@ -3475,12 +3521,24 @@
         <w:rPr>
           <w:rFonts w:asciiTheme="majorBidi" w:hAnsiTheme="majorBidi" w:cstheme="majorBidi"/>
         </w:rPr>
-        <w:t xml:space="preserve">If succeeds, it returns these connections so that the calling </w:t>
+        <w:t>If succe</w:t>
       </w:r>
       <w:r>
         <w:rPr>
           <w:rFonts w:asciiTheme="majorBidi" w:hAnsiTheme="majorBidi" w:cstheme="majorBidi"/>
         </w:rPr>
+        <w:t>ssful</w:t>
+      </w:r>
+      <w:r>
+        <w:rPr>
+          <w:rFonts w:asciiTheme="majorBidi" w:hAnsiTheme="majorBidi" w:cstheme="majorBidi"/>
+        </w:rPr>
+        <w:t xml:space="preserve">, it returns these connections so that the calling </w:t>
+      </w:r>
+      <w:r>
+        <w:rPr>
+          <w:rFonts w:asciiTheme="majorBidi" w:hAnsiTheme="majorBidi" w:cstheme="majorBidi"/>
+        </w:rPr>
         <w:t>party</w:t>
       </w:r>
       <w:r>
@@ -3507,6 +3565,12 @@
           <w:rFonts w:asciiTheme="majorBidi" w:hAnsiTheme="majorBidi" w:cstheme="majorBidi"/>
         </w:rPr>
         <w:t xml:space="preserve">of the layer by an application running some MPC </w:t>
+      </w:r>
+      <w:r>
+        <w:rPr>
+          <w:rFonts w:asciiTheme="majorBidi" w:hAnsiTheme="majorBidi" w:cstheme="majorBidi"/>
+        </w:rPr>
+        <w:t xml:space="preserve">is as </w:t>
       </w:r>
       <w:r>
         <w:rPr>
@@ -3534,7 +3598,25 @@
           <w:sz w:val="24"/>
           <w:szCs w:val="24"/>
         </w:rPr>
-        <w:t>Instantiate an object of type CommunicationSetup.</w:t>
+        <w:t xml:space="preserve">Instantiate an object of type </w:t>
+      </w:r>
+      <w:proofErr w:type="spellStart"/>
+      <w:r>
+        <w:rPr>
+          <w:rFonts w:asciiTheme="majorBidi" w:hAnsiTheme="majorBidi" w:cstheme="majorBidi"/>
+          <w:sz w:val="24"/>
+          <w:szCs w:val="24"/>
+        </w:rPr>
+        <w:t>CommunicationSetup</w:t>
+      </w:r>
+      <w:proofErr w:type="spellEnd"/>
+      <w:r>
+        <w:rPr>
+          <w:rFonts w:asciiTheme="majorBidi" w:hAnsiTheme="majorBidi" w:cstheme="majorBidi"/>
+          <w:sz w:val="24"/>
+          <w:szCs w:val="24"/>
+        </w:rPr>
+        <w:t>.</w:t>
       </w:r>
     </w:p>
     <w:p>
@@ -3556,23 +3638,75 @@
           <w:sz w:val="24"/>
           <w:szCs w:val="24"/>
         </w:rPr>
-        <w:t xml:space="preserve">Call the prepareForCommunication method of that object with a list of parties to connect to and other setup parameters. (prepareForCommunication </w:t>
-      </w:r>
+        <w:t xml:space="preserve">Call the </w:t>
+      </w:r>
+      <w:proofErr w:type="spellStart"/>
       <w:r>
         <w:rPr>
           <w:rFonts w:asciiTheme="majorBidi" w:hAnsiTheme="majorBidi" w:cstheme="majorBidi"/>
           <w:sz w:val="24"/>
           <w:szCs w:val="24"/>
         </w:rPr>
-        <w:t>functions are</w:t>
-      </w:r>
+        <w:t>prepareForCommunication</w:t>
+      </w:r>
+      <w:proofErr w:type="spellEnd"/>
       <w:r>
         <w:rPr>
           <w:rFonts w:asciiTheme="majorBidi" w:hAnsiTheme="majorBidi" w:cstheme="majorBidi"/>
           <w:sz w:val="24"/>
           <w:szCs w:val="24"/>
         </w:rPr>
-        <w:t xml:space="preserve"> the only public method of this class).</w:t>
+        <w:t xml:space="preserve"> method of that object with a list of parties to connect to and other setup parameters. (</w:t>
+      </w:r>
+      <w:proofErr w:type="spellStart"/>
+      <w:r>
+        <w:rPr>
+          <w:rFonts w:asciiTheme="majorBidi" w:hAnsiTheme="majorBidi" w:cstheme="majorBidi"/>
+          <w:sz w:val="24"/>
+          <w:szCs w:val="24"/>
+        </w:rPr>
+        <w:t>prepareForCommunication</w:t>
+      </w:r>
+      <w:proofErr w:type="spellEnd"/>
+      <w:r>
+        <w:rPr>
+          <w:rFonts w:asciiTheme="majorBidi" w:hAnsiTheme="majorBidi" w:cstheme="majorBidi"/>
+          <w:sz w:val="24"/>
+          <w:szCs w:val="24"/>
+        </w:rPr>
+        <w:t xml:space="preserve"> </w:t>
+      </w:r>
+      <w:r>
+        <w:rPr>
+          <w:rFonts w:asciiTheme="majorBidi" w:hAnsiTheme="majorBidi" w:cstheme="majorBidi"/>
+          <w:sz w:val="24"/>
+          <w:szCs w:val="24"/>
+        </w:rPr>
+        <w:t>functions are</w:t>
+      </w:r>
+      <w:r>
+        <w:rPr>
+          <w:rFonts w:asciiTheme="majorBidi" w:hAnsiTheme="majorBidi" w:cstheme="majorBidi"/>
+          <w:sz w:val="24"/>
+          <w:szCs w:val="24"/>
+        </w:rPr>
+        <w:t xml:space="preserve"> the only public method</w:t>
+      </w:r>
+      <w:r>
+        <w:rPr>
+          <w:rFonts w:asciiTheme="majorBidi" w:hAnsiTheme="majorBidi" w:cstheme="majorBidi"/>
+          <w:sz w:val="24"/>
+          <w:szCs w:val="24"/>
+        </w:rPr>
+        <w:t>s</w:t>
+      </w:r>
+      <w:r>
+        <w:rPr>
+          <w:rFonts w:asciiTheme="majorBidi" w:hAnsiTheme="majorBidi" w:cstheme="majorBidi"/>
+          <w:sz w:val="24"/>
+          <w:szCs w:val="24"/>
+        </w:rPr>
+        <w:t xml:space="preserve"> of this class).</w:t>
       </w:r>
     </w:p>
     <w:p>
@@ -3596,6 +3730,7 @@
         </w:rPr>
         <w:t xml:space="preserve">Get from </w:t>
       </w:r>
+      <w:proofErr w:type="spellStart"/>
       <w:r>
         <w:rPr>
           <w:rFonts w:asciiTheme="majorBidi" w:hAnsiTheme="majorBidi" w:cstheme="majorBidi"/>
@@ -3610,7 +3745,16 @@
           <w:sz w:val="24"/>
           <w:szCs w:val="24"/>
         </w:rPr>
-        <w:t>repareForCommunication a container holding ready</w:t>
+        <w:t>repareForCommunication</w:t>
+      </w:r>
+      <w:proofErr w:type="spellEnd"/>
+      <w:r>
+        <w:rPr>
+          <w:rFonts w:asciiTheme="majorBidi" w:hAnsiTheme="majorBidi" w:cstheme="majorBidi"/>
+          <w:sz w:val="24"/>
+          <w:szCs w:val="24"/>
+        </w:rPr>
+        <w:t xml:space="preserve"> a container holding ready</w:t>
       </w:r>
       <w:r>
         <w:rPr>
@@ -3714,6 +3858,26 @@
           <w:rFonts w:asciiTheme="majorBidi" w:hAnsiTheme="majorBidi" w:cstheme="majorBidi"/>
         </w:rPr>
         <w:t xml:space="preserve"> This provides more flexibility of use.</w:t>
+      </w:r>
+    </w:p>
+    <w:p/>
+    <w:p>
+      <w:r>
+        <w:t xml:space="preserve">If multiple channels are desired between two parties, then this can be achieved by </w:t>
+      </w:r>
+      <w:r>
+        <w:t>calling</w:t>
+      </w:r>
+      <w:r>
+        <w:t xml:space="preserve"> </w:t>
+      </w:r>
+      <w:proofErr w:type="spellStart"/>
+      <w:r>
+        <w:t>prepareForCommunication</w:t>
+      </w:r>
+      <w:proofErr w:type="spellEnd"/>
+      <w:r>
+        <w:t xml:space="preserve"> as many times as needed. In each call, each party’s IP address is used, but a different port number must be defined.</w:t>
       </w:r>
     </w:p>
     <w:p/>
@@ -3801,15 +3965,15 @@
       <w:pPr>
         <w:pStyle w:val="Heading2"/>
       </w:pPr>
-      <w:bookmarkStart w:id="12" w:name="_Toc285376138"/>
-      <w:bookmarkStart w:id="13" w:name="_Toc357950355"/>
+      <w:bookmarkStart w:id="12" w:name="_Toc357950355"/>
+      <w:bookmarkStart w:id="13" w:name="_Toc285376138"/>
       <w:r>
         <w:t>Setup</w:t>
       </w:r>
       <w:r>
         <w:t xml:space="preserve"> the communication services</w:t>
       </w:r>
-      <w:bookmarkEnd w:id="13"/>
+      <w:bookmarkEnd w:id="12"/>
     </w:p>
     <w:p>
       <w:pPr>
@@ -3834,7 +3998,35 @@
         <w:rPr>
           <w:lang w:eastAsia="en-GB"/>
         </w:rPr>
-        <w:t>This functionality is performed by the CommunicationSetup::prepareForCommunication(…</w:t>
+        <w:t xml:space="preserve">This functionality is performed by the </w:t>
+      </w:r>
+      <w:proofErr w:type="spellStart"/>
+      <w:r>
+        <w:rPr>
+          <w:lang w:eastAsia="en-GB"/>
+        </w:rPr>
+        <w:t>CommunicationSetup</w:t>
+      </w:r>
+      <w:proofErr w:type="spellEnd"/>
+      <w:r>
+        <w:rPr>
+          <w:lang w:eastAsia="en-GB"/>
+        </w:rPr>
+        <w:t>::</w:t>
+      </w:r>
+      <w:proofErr w:type="spellStart"/>
+      <w:r>
+        <w:rPr>
+          <w:lang w:eastAsia="en-GB"/>
+        </w:rPr>
+        <w:t>prepareForCommunication</w:t>
+      </w:r>
+      <w:proofErr w:type="spellEnd"/>
+      <w:r>
+        <w:rPr>
+          <w:lang w:eastAsia="en-GB"/>
+        </w:rPr>
+        <w:t>(…</w:t>
       </w:r>
       <w:r>
         <w:rPr>
@@ -3854,6 +4046,7 @@
           <w:lang w:eastAsia="en-GB"/>
         </w:rPr>
       </w:pPr>
+      <w:proofErr w:type="spellStart"/>
       <w:r>
         <w:rPr>
           <w:b/>
@@ -3862,6 +4055,7 @@
         </w:rPr>
         <w:t>prepareForCommunication</w:t>
       </w:r>
+      <w:proofErr w:type="spellEnd"/>
       <w:r>
         <w:rPr>
           <w:lang w:eastAsia="en-GB"/>
@@ -3874,35 +4068,113 @@
         </w:rPr>
         <w:t xml:space="preserve"> </w:t>
       </w:r>
+      <w:proofErr w:type="spellStart"/>
       <w:r>
         <w:rPr>
           <w:lang w:eastAsia="en-GB"/>
         </w:rPr>
-        <w:t>listOfParties,ConnectivitySuccessVerifier successLevel,</w:t>
-      </w:r>
+        <w:t>listOfParties,ConnectivitySuccessVerifier</w:t>
+      </w:r>
+      <w:proofErr w:type="spellEnd"/>
       <w:r>
         <w:rPr>
           <w:lang w:eastAsia="en-GB"/>
         </w:rPr>
         <w:t xml:space="preserve"> </w:t>
       </w:r>
+      <w:proofErr w:type="spellStart"/>
       <w:r>
         <w:rPr>
           <w:lang w:eastAsia="en-GB"/>
         </w:rPr>
-        <w:t>long timeOut, boolean enableNagle)</w:t>
-      </w:r>
+        <w:t>successLevel</w:t>
+      </w:r>
+      <w:proofErr w:type="spellEnd"/>
       <w:r>
         <w:rPr>
           <w:lang w:eastAsia="en-GB"/>
         </w:rPr>
+        <w:t>,</w:t>
+      </w:r>
+      <w:r>
+        <w:rPr>
+          <w:lang w:eastAsia="en-GB"/>
+        </w:rPr>
+        <w:t xml:space="preserve"> </w:t>
+      </w:r>
+      <w:r>
+        <w:rPr>
+          <w:lang w:eastAsia="en-GB"/>
+        </w:rPr>
+        <w:t xml:space="preserve">long </w:t>
+      </w:r>
+      <w:proofErr w:type="spellStart"/>
+      <w:r>
+        <w:rPr>
+          <w:lang w:eastAsia="en-GB"/>
+        </w:rPr>
+        <w:t>timeOut</w:t>
+      </w:r>
+      <w:proofErr w:type="spellEnd"/>
+      <w:r>
+        <w:rPr>
+          <w:lang w:eastAsia="en-GB"/>
+        </w:rPr>
+        <w:t xml:space="preserve">, </w:t>
+      </w:r>
+      <w:proofErr w:type="spellStart"/>
+      <w:r>
+        <w:rPr>
+          <w:lang w:eastAsia="en-GB"/>
+        </w:rPr>
+        <w:t>boolean</w:t>
+      </w:r>
+      <w:proofErr w:type="spellEnd"/>
+      <w:r>
+        <w:rPr>
+          <w:lang w:eastAsia="en-GB"/>
+        </w:rPr>
+        <w:t xml:space="preserve"> </w:t>
+      </w:r>
+      <w:proofErr w:type="spellStart"/>
+      <w:r>
+        <w:rPr>
+          <w:lang w:eastAsia="en-GB"/>
+        </w:rPr>
+        <w:t>enableNagle</w:t>
+      </w:r>
+      <w:proofErr w:type="spellEnd"/>
+      <w:r>
+        <w:rPr>
+          <w:lang w:eastAsia="en-GB"/>
+        </w:rPr>
+        <w:t>)</w:t>
+      </w:r>
+      <w:r>
+        <w:rPr>
+          <w:lang w:eastAsia="en-GB"/>
+        </w:rPr>
         <w:t xml:space="preserve"> : </w:t>
       </w:r>
       <w:r>
         <w:rPr>
           <w:lang w:eastAsia="en-GB"/>
         </w:rPr>
-        <w:t>Map&lt;InetSocketAddress, Channel&gt;</w:t>
+        <w:t>Map&lt;</w:t>
+      </w:r>
+      <w:proofErr w:type="spellStart"/>
+      <w:r>
+        <w:rPr>
+          <w:lang w:eastAsia="en-GB"/>
+        </w:rPr>
+        <w:t>InetSocketAddress</w:t>
+      </w:r>
+      <w:proofErr w:type="spellEnd"/>
+      <w:r>
+        <w:rPr>
+          <w:lang w:eastAsia="en-GB"/>
+        </w:rPr>
+        <w:t>, Channel&gt;</w:t>
       </w:r>
     </w:p>
     <w:p>
@@ -3916,6 +4188,7 @@
           <w:lang w:eastAsia="en-GB"/>
         </w:rPr>
       </w:pPr>
+      <w:proofErr w:type="spellStart"/>
       <w:r>
         <w:rPr>
           <w:b/>
@@ -3924,23 +4197,93 @@
         </w:rPr>
         <w:t>prepareForCommunication</w:t>
       </w:r>
+      <w:proofErr w:type="spellEnd"/>
       <w:r>
         <w:rPr>
           <w:lang w:eastAsia="en-GB"/>
         </w:rPr>
-        <w:t>(List&lt;Party&gt; listOfParties,ConnectivitySuccessVerifier successLevel, long timeOut)</w:t>
-      </w:r>
+        <w:t xml:space="preserve">(List&lt;Party&gt; </w:t>
+      </w:r>
+      <w:proofErr w:type="spellStart"/>
       <w:r>
         <w:rPr>
           <w:lang w:eastAsia="en-GB"/>
         </w:rPr>
+        <w:t>listOfParties,ConnectivitySuccessVerifier</w:t>
+      </w:r>
+      <w:proofErr w:type="spellEnd"/>
+      <w:r>
+        <w:rPr>
+          <w:lang w:eastAsia="en-GB"/>
+        </w:rPr>
+        <w:t xml:space="preserve"> </w:t>
+      </w:r>
+      <w:proofErr w:type="spellStart"/>
+      <w:r>
+        <w:rPr>
+          <w:lang w:eastAsia="en-GB"/>
+        </w:rPr>
+        <w:t>successLevel</w:t>
+      </w:r>
+      <w:proofErr w:type="spellEnd"/>
+      <w:r>
+        <w:rPr>
+          <w:lang w:eastAsia="en-GB"/>
+        </w:rPr>
+        <w:t xml:space="preserve">, long </w:t>
+      </w:r>
+      <w:proofErr w:type="spellStart"/>
+      <w:r>
+        <w:rPr>
+          <w:lang w:eastAsia="en-GB"/>
+        </w:rPr>
+        <w:t>timeOut</w:t>
+      </w:r>
+      <w:proofErr w:type="spellEnd"/>
+      <w:r>
+        <w:rPr>
+          <w:lang w:eastAsia="en-GB"/>
+        </w:rPr>
+        <w:t>)</w:t>
+      </w:r>
+      <w:r>
+        <w:rPr>
+          <w:lang w:eastAsia="en-GB"/>
+        </w:rPr>
         <w:t xml:space="preserve"> : </w:t>
       </w:r>
       <w:r>
         <w:rPr>
           <w:lang w:eastAsia="en-GB"/>
         </w:rPr>
-        <w:t>Map&lt;InetSocketAddress, Channel&gt;</w:t>
+        <w:t>Map&lt;</w:t>
+      </w:r>
+      <w:proofErr w:type="spellStart"/>
+      <w:r>
+        <w:rPr>
+          <w:lang w:eastAsia="en-GB"/>
+        </w:rPr>
+        <w:t>InetSocketAddress</w:t>
+      </w:r>
+      <w:proofErr w:type="spellEnd"/>
+      <w:r>
+        <w:rPr>
+          <w:lang w:eastAsia="en-GB"/>
+        </w:rPr>
+        <w:t>, Channel&gt;</w:t>
+      </w:r>
+    </w:p>
+    <w:p>
+      <w:pPr>
+        <w:rPr>
+          <w:lang w:eastAsia="en-GB"/>
+        </w:rPr>
+      </w:pPr>
+      <w:r>
+        <w:rPr>
+          <w:lang w:eastAsia="en-GB"/>
+        </w:rPr>
+        <w:t xml:space="preserve">The difference between the first and second function is with respect to whether or not Nagle’s algorithm can be enabled. In the second function, Nagle’s algorithm is disabled; for cryptographic protocols this is typically much better. </w:t>
       </w:r>
     </w:p>
     <w:p>
@@ -3979,7 +4322,7 @@
         <w:rPr>
           <w:lang w:eastAsia="en-GB"/>
         </w:rPr>
-        <w:t>In all those cases the channel has two main functions:</w:t>
+        <w:t>In all cases the channel has two main functions:</w:t>
       </w:r>
     </w:p>
     <w:p>
@@ -4005,7 +4348,35 @@
         <w:rPr>
           <w:lang w:eastAsia="en-GB"/>
         </w:rPr>
-        <w:t>(Serializable msg)</w:t>
+        <w:t>(</w:t>
+      </w:r>
+      <w:proofErr w:type="spellStart"/>
+      <w:r>
+        <w:rPr>
+          <w:lang w:eastAsia="en-GB"/>
+        </w:rPr>
+        <w:t>Serializable</w:t>
+      </w:r>
+      <w:proofErr w:type="spellEnd"/>
+      <w:r>
+        <w:rPr>
+          <w:lang w:eastAsia="en-GB"/>
+        </w:rPr>
+        <w:t xml:space="preserve"> </w:t>
+      </w:r>
+      <w:proofErr w:type="spellStart"/>
+      <w:r>
+        <w:rPr>
+          <w:lang w:eastAsia="en-GB"/>
+        </w:rPr>
+        <w:t>msg</w:t>
+      </w:r>
+      <w:proofErr w:type="spellEnd"/>
+      <w:r>
+        <w:rPr>
+          <w:lang w:eastAsia="en-GB"/>
+        </w:rPr>
+        <w:t>)</w:t>
       </w:r>
     </w:p>
     <w:p>
@@ -4037,22 +4408,42 @@
         <w:rPr>
           <w:lang w:eastAsia="en-GB"/>
         </w:rPr>
-        <w:t xml:space="preserve"> : Serializable</w:t>
-      </w:r>
-    </w:p>
-    <w:p>
-      <w:pPr>
+        <w:t xml:space="preserve"> : </w:t>
+      </w:r>
+      <w:proofErr w:type="spellStart"/>
+      <w:r>
         <w:rPr>
           <w:lang w:eastAsia="en-GB"/>
         </w:rPr>
-      </w:pPr>
-      <w:r>
+        <w:t>Serializable</w:t>
+      </w:r>
+      <w:proofErr w:type="spellEnd"/>
+    </w:p>
+    <w:p>
+      <w:pPr>
         <w:rPr>
           <w:lang w:eastAsia="en-GB"/>
         </w:rPr>
-        <w:t xml:space="preserve">This means that from the applications point of view, once it obtains the channels and sets their Security Level it can completely forget about it and just send and receive messages knowing that all the encryption or authentication work is done under the hood. </w:t>
-      </w:r>
-      <w:bookmarkEnd w:id="12"/>
+      </w:pPr>
+      <w:r>
+        <w:rPr>
+          <w:lang w:eastAsia="en-GB"/>
+        </w:rPr>
+        <w:t xml:space="preserve">This means that from the applications point of view, once it obtains the channels and sets their Security Level it can completely forget about it and just send and receive messages knowing that all the encryption or authentication work is done </w:t>
+      </w:r>
+      <w:r>
+        <w:rPr>
+          <w:lang w:eastAsia="en-GB"/>
+        </w:rPr>
+        <w:t>automatically</w:t>
+      </w:r>
+      <w:r>
+        <w:rPr>
+          <w:lang w:eastAsia="en-GB"/>
+        </w:rPr>
+        <w:t xml:space="preserve">. </w:t>
+      </w:r>
+      <w:bookmarkEnd w:id="13"/>
     </w:p>
     <w:p>
       <w:pPr>
@@ -4082,67 +4473,72 @@
       <w:bookmarkEnd w:id="15"/>
     </w:p>
     <w:p>
-      <w:r>
-        <w:drawing>
-          <wp:anchor distT="0" distB="0" distL="114300" distR="114300" simplePos="0" relativeHeight="251659264" behindDoc="0" locked="0" layoutInCell="1" allowOverlap="1" wp14:anchorId="1E7C2544" wp14:editId="1BAE690A">
-            <wp:simplePos x="0" y="0"/>
-            <wp:positionH relativeFrom="column">
-              <wp:posOffset>-812800</wp:posOffset>
-            </wp:positionH>
-            <wp:positionV relativeFrom="paragraph">
-              <wp:posOffset>814705</wp:posOffset>
-            </wp:positionV>
-            <wp:extent cx="7560945" cy="4678045"/>
-            <wp:effectExtent l="0" t="0" r="1905" b="8255"/>
-            <wp:wrapSquare wrapText="bothSides"/>
-            <wp:docPr id="8" name="Picture 8"/>
-            <wp:cNvGraphicFramePr>
-              <a:graphicFrameLocks xmlns:a="http://schemas.openxmlformats.org/drawingml/2006/main" noChangeAspect="1"/>
-            </wp:cNvGraphicFramePr>
-            <a:graphic xmlns:a="http://schemas.openxmlformats.org/drawingml/2006/main">
-              <a:graphicData uri="http://schemas.openxmlformats.org/drawingml/2006/picture">
-                <pic:pic xmlns:pic="http://schemas.openxmlformats.org/drawingml/2006/picture">
-                  <pic:nvPicPr>
-                    <pic:cNvPr id="0" name="Picture 8"/>
-                    <pic:cNvPicPr>
-                      <a:picLocks noChangeAspect="1" noChangeArrowheads="1"/>
-                    </pic:cNvPicPr>
-                  </pic:nvPicPr>
-                  <pic:blipFill>
-                    <a:blip r:embed="rId10">
-                      <a:extLst>
-                        <a:ext uri="{28A0092B-C50C-407E-A947-70E740481C1C}">
-                          <a14:useLocalDpi xmlns:a14="http://schemas.microsoft.com/office/drawing/2010/main" val="0"/>
-                        </a:ext>
-                      </a:extLst>
-                    </a:blip>
-                    <a:srcRect/>
-                    <a:stretch>
-                      <a:fillRect/>
-                    </a:stretch>
-                  </pic:blipFill>
-                  <pic:spPr bwMode="auto">
-                    <a:xfrm>
-                      <a:off x="0" y="0"/>
-                      <a:ext cx="7560945" cy="4678045"/>
-                    </a:xfrm>
-                    <a:prstGeom prst="rect">
-                      <a:avLst/>
-                    </a:prstGeom>
-                    <a:noFill/>
-                  </pic:spPr>
-                </pic:pic>
-              </a:graphicData>
-            </a:graphic>
-            <wp14:sizeRelH relativeFrom="page">
-              <wp14:pctWidth>0</wp14:pctWidth>
-            </wp14:sizeRelH>
-            <wp14:sizeRelV relativeFrom="page">
-              <wp14:pctHeight>0</wp14:pctHeight>
-            </wp14:sizeRelV>
-          </wp:anchor>
-        </w:drawing>
-      </w:r>
+      <w:del w:id="16" w:author="Yael Ejgenberg" w:date="2013-06-27T12:08:00Z">
+        <w:r>
+          <w:rPr>
+            <w:noProof/>
+          </w:rPr>
+          <w:drawing>
+            <wp:anchor distT="0" distB="0" distL="114300" distR="114300" simplePos="0" relativeHeight="251659264" behindDoc="0" locked="0" layoutInCell="1" allowOverlap="1" wp14:anchorId="49D083A7" wp14:editId="5F577602">
+              <wp:simplePos x="0" y="0"/>
+              <wp:positionH relativeFrom="column">
+                <wp:posOffset>-812800</wp:posOffset>
+              </wp:positionH>
+              <wp:positionV relativeFrom="paragraph">
+                <wp:posOffset>814705</wp:posOffset>
+              </wp:positionV>
+              <wp:extent cx="7560945" cy="4678045"/>
+              <wp:effectExtent l="0" t="0" r="1905" b="8255"/>
+              <wp:wrapSquare wrapText="bothSides"/>
+              <wp:docPr id="8" name="Picture 8"/>
+              <wp:cNvGraphicFramePr>
+                <a:graphicFrameLocks xmlns:a="http://schemas.openxmlformats.org/drawingml/2006/main" noChangeAspect="1"/>
+              </wp:cNvGraphicFramePr>
+              <a:graphic xmlns:a="http://schemas.openxmlformats.org/drawingml/2006/main">
+                <a:graphicData uri="http://schemas.openxmlformats.org/drawingml/2006/picture">
+                  <pic:pic xmlns:pic="http://schemas.openxmlformats.org/drawingml/2006/picture">
+                    <pic:nvPicPr>
+                      <pic:cNvPr id="0" name="Picture 8"/>
+                      <pic:cNvPicPr>
+                        <a:picLocks noChangeAspect="1" noChangeArrowheads="1"/>
+                      </pic:cNvPicPr>
+                    </pic:nvPicPr>
+                    <pic:blipFill>
+                      <a:blip r:embed="rId10">
+                        <a:extLst>
+                          <a:ext uri="{28A0092B-C50C-407E-A947-70E740481C1C}">
+                            <a14:useLocalDpi xmlns:a14="http://schemas.microsoft.com/office/drawing/2010/main" val="0"/>
+                          </a:ext>
+                        </a:extLst>
+                      </a:blip>
+                      <a:srcRect/>
+                      <a:stretch>
+                        <a:fillRect/>
+                      </a:stretch>
+                    </pic:blipFill>
+                    <pic:spPr bwMode="auto">
+                      <a:xfrm>
+                        <a:off x="0" y="0"/>
+                        <a:ext cx="7560945" cy="4678045"/>
+                      </a:xfrm>
+                      <a:prstGeom prst="rect">
+                        <a:avLst/>
+                      </a:prstGeom>
+                      <a:noFill/>
+                    </pic:spPr>
+                  </pic:pic>
+                </a:graphicData>
+              </a:graphic>
+              <wp14:sizeRelH relativeFrom="page">
+                <wp14:pctWidth>0</wp14:pctWidth>
+              </wp14:sizeRelH>
+              <wp14:sizeRelV relativeFrom="page">
+                <wp14:pctHeight>0</wp14:pctHeight>
+              </wp14:sizeRelV>
+            </wp:anchor>
+          </w:drawing>
+        </w:r>
+      </w:del>
       <w:r>
         <w:t>In this diagram we show the relationships between the different public classes (and their public functions) of the Communication</w:t>
       </w:r>
@@ -4163,6 +4559,72 @@
           <w:rFonts w:ascii="CMR12" w:hAnsi="CMR12" w:cs="CMR12"/>
         </w:rPr>
       </w:pPr>
+      <w:ins w:id="17" w:author="Yael Ejgenberg" w:date="2013-06-27T12:09:00Z">
+        <w:r>
+          <w:rPr>
+            <w:noProof/>
+          </w:rPr>
+          <w:drawing>
+            <wp:anchor distT="0" distB="0" distL="114300" distR="114300" simplePos="0" relativeHeight="251661312" behindDoc="0" locked="0" layoutInCell="1" allowOverlap="1" wp14:anchorId="0C03CC87" wp14:editId="08CA1DEE">
+              <wp:simplePos x="0" y="0"/>
+              <wp:positionH relativeFrom="column">
+                <wp:posOffset>-873125</wp:posOffset>
+              </wp:positionH>
+              <wp:positionV relativeFrom="paragraph">
+                <wp:posOffset>97155</wp:posOffset>
+              </wp:positionV>
+              <wp:extent cx="7139940" cy="4418965"/>
+              <wp:effectExtent l="0" t="0" r="3810" b="635"/>
+              <wp:wrapSquare wrapText="bothSides"/>
+              <wp:docPr id="1" name="Picture 1"/>
+              <wp:cNvGraphicFramePr>
+                <a:graphicFrameLocks xmlns:a="http://schemas.openxmlformats.org/drawingml/2006/main" noChangeAspect="1"/>
+              </wp:cNvGraphicFramePr>
+              <a:graphic xmlns:a="http://schemas.openxmlformats.org/drawingml/2006/main">
+                <a:graphicData uri="http://schemas.openxmlformats.org/drawingml/2006/picture">
+                  <pic:pic xmlns:pic="http://schemas.openxmlformats.org/drawingml/2006/picture">
+                    <pic:nvPicPr>
+                      <pic:cNvPr id="0" name="Picture 10"/>
+                      <pic:cNvPicPr>
+                        <a:picLocks noChangeAspect="1" noChangeArrowheads="1"/>
+                      </pic:cNvPicPr>
+                    </pic:nvPicPr>
+                    <pic:blipFill>
+                      <a:blip r:embed="rId11">
+                        <a:extLst>
+                          <a:ext uri="{28A0092B-C50C-407E-A947-70E740481C1C}">
+                            <a14:useLocalDpi xmlns:a14="http://schemas.microsoft.com/office/drawing/2010/main" val="0"/>
+                          </a:ext>
+                        </a:extLst>
+                      </a:blip>
+                      <a:srcRect/>
+                      <a:stretch>
+                        <a:fillRect/>
+                      </a:stretch>
+                    </pic:blipFill>
+                    <pic:spPr bwMode="auto">
+                      <a:xfrm>
+                        <a:off x="0" y="0"/>
+                        <a:ext cx="7139940" cy="4418965"/>
+                      </a:xfrm>
+                      <a:prstGeom prst="rect">
+                        <a:avLst/>
+                      </a:prstGeom>
+                      <a:noFill/>
+                    </pic:spPr>
+                  </pic:pic>
+                </a:graphicData>
+              </a:graphic>
+              <wp14:sizeRelH relativeFrom="page">
+                <wp14:pctWidth>0</wp14:pctWidth>
+              </wp14:sizeRelH>
+              <wp14:sizeRelV relativeFrom="page">
+                <wp14:pctHeight>0</wp14:pctHeight>
+              </wp14:sizeRelV>
+            </wp:anchor>
+          </w:drawing>
+        </w:r>
+      </w:ins>
     </w:p>
     <w:p>
       <w:pPr>
@@ -4170,6 +4632,8 @@
           <w:rFonts w:ascii="CMR12" w:hAnsi="CMR12" w:cs="CMR12"/>
         </w:rPr>
       </w:pPr>
+      <w:bookmarkStart w:id="18" w:name="_GoBack"/>
+      <w:bookmarkEnd w:id="18"/>
     </w:p>
     <w:p>
       <w:pPr>
@@ -4191,12 +4655,14 @@
       <w:pPr>
         <w:pStyle w:val="Heading2"/>
       </w:pPr>
-      <w:bookmarkStart w:id="16" w:name="_Toc357950358"/>
+      <w:bookmarkStart w:id="19" w:name="_Toc357950358"/>
+      <w:proofErr w:type="spellStart"/>
       <w:r>
         <w:lastRenderedPageBreak/>
         <w:t>CommunicationSetup</w:t>
       </w:r>
-      <w:bookmarkEnd w:id="16"/>
+      <w:bookmarkEnd w:id="19"/>
+      <w:proofErr w:type="spellEnd"/>
     </w:p>
     <w:p>
       <w:pPr>
@@ -4208,7 +4674,21 @@
         <w:rPr>
           <w:rFonts w:asciiTheme="majorBidi" w:hAnsiTheme="majorBidi" w:cstheme="majorBidi"/>
         </w:rPr>
-        <w:t>An application requesting from CommunicationSetup to prepare for communication needs to provide the following information as input:</w:t>
+        <w:t xml:space="preserve">An application requesting from </w:t>
+      </w:r>
+      <w:proofErr w:type="spellStart"/>
+      <w:r>
+        <w:rPr>
+          <w:rFonts w:asciiTheme="majorBidi" w:hAnsiTheme="majorBidi" w:cstheme="majorBidi"/>
+        </w:rPr>
+        <w:t>CommunicationSetup</w:t>
+      </w:r>
+      <w:proofErr w:type="spellEnd"/>
+      <w:r>
+        <w:rPr>
+          <w:rFonts w:asciiTheme="majorBidi" w:hAnsiTheme="majorBidi" w:cstheme="majorBidi"/>
+        </w:rPr>
+        <w:t xml:space="preserve"> to prepare for communication needs to provide the following information as input:</w:t>
       </w:r>
     </w:p>
     <w:p>
@@ -4310,16 +4790,7 @@
             <w:sz w:val="24"/>
             <w:szCs w:val="24"/>
           </w:rPr>
-          <w:t>belo</w:t>
-        </w:r>
-        <w:r>
-          <w:rPr>
-            <w:rStyle w:val="Hyperlink"/>
-            <w:rFonts w:asciiTheme="majorBidi" w:hAnsiTheme="majorBidi" w:cstheme="majorBidi"/>
-            <w:sz w:val="24"/>
-            <w:szCs w:val="24"/>
-          </w:rPr>
-          <w:t>w</w:t>
+          <w:t>below</w:t>
         </w:r>
       </w:hyperlink>
       <w:r>
@@ -4375,24 +4846,41 @@
           <w:lang w:eastAsia="en-GB"/>
         </w:rPr>
       </w:pPr>
+      <w:proofErr w:type="spellStart"/>
       <w:r>
         <w:rPr>
           <w:rFonts w:asciiTheme="majorBidi" w:hAnsiTheme="majorBidi" w:cstheme="majorBidi"/>
         </w:rPr>
-        <w:t xml:space="preserve">CommunicationSetup implements the </w:t>
-      </w:r>
+        <w:t>CommunicationSetup</w:t>
+      </w:r>
+      <w:proofErr w:type="spellEnd"/>
+      <w:r>
+        <w:rPr>
+          <w:rFonts w:asciiTheme="majorBidi" w:hAnsiTheme="majorBidi" w:cstheme="majorBidi"/>
+        </w:rPr>
+        <w:t xml:space="preserve"> implements the </w:t>
+      </w:r>
+      <w:proofErr w:type="spellStart"/>
       <w:r>
         <w:rPr>
           <w:rFonts w:asciiTheme="majorBidi" w:hAnsiTheme="majorBidi" w:cstheme="majorBidi"/>
           <w:color w:val="000000"/>
         </w:rPr>
-        <w:t>org.apache.commons.exec.TimeoutObserver interface</w:t>
-      </w:r>
+        <w:t>org.apache.commons.exec.TimeoutObserver</w:t>
+      </w:r>
+      <w:proofErr w:type="spellEnd"/>
       <w:r>
         <w:rPr>
           <w:rFonts w:asciiTheme="majorBidi" w:hAnsiTheme="majorBidi" w:cstheme="majorBidi"/>
           <w:color w:val="000000"/>
         </w:rPr>
+        <w:t xml:space="preserve"> interface</w:t>
+      </w:r>
+      <w:r>
+        <w:rPr>
+          <w:rFonts w:asciiTheme="majorBidi" w:hAnsiTheme="majorBidi" w:cstheme="majorBidi"/>
+          <w:color w:val="000000"/>
+        </w:rPr>
         <w:t>. This interface supplies a mechanism for notifying classes that a timeout has arrived.</w:t>
       </w:r>
     </w:p>
@@ -4407,13 +4895,13 @@
       <w:pPr>
         <w:pStyle w:val="Heading2"/>
       </w:pPr>
-      <w:bookmarkStart w:id="17" w:name="_Channel"/>
-      <w:bookmarkStart w:id="18" w:name="_Toc357950359"/>
-      <w:bookmarkEnd w:id="17"/>
+      <w:bookmarkStart w:id="20" w:name="_Channel"/>
+      <w:bookmarkStart w:id="21" w:name="_Toc357950359"/>
+      <w:bookmarkEnd w:id="20"/>
       <w:r>
         <w:t>Channel</w:t>
       </w:r>
-      <w:bookmarkEnd w:id="18"/>
+      <w:bookmarkEnd w:id="21"/>
     </w:p>
     <w:p>
       <w:r>
@@ -4444,7 +4932,31 @@
         <w:t xml:space="preserve"> are</w:t>
       </w:r>
       <w:r>
-        <w:t xml:space="preserve">: a concrete channel represented by the class PlainTCPChannel and decorator classes represented by AuthenticatedChannel and EncryptedChannel. </w:t>
+        <w:t xml:space="preserve">: a concrete channel represented by the class </w:t>
+      </w:r>
+      <w:proofErr w:type="spellStart"/>
+      <w:r>
+        <w:t>PlainTCPChannel</w:t>
+      </w:r>
+      <w:proofErr w:type="spellEnd"/>
+      <w:r>
+        <w:t xml:space="preserve"> and decorator classes represented by </w:t>
+      </w:r>
+      <w:proofErr w:type="spellStart"/>
+      <w:r>
+        <w:t>AuthenticatedChannel</w:t>
+      </w:r>
+      <w:proofErr w:type="spellEnd"/>
+      <w:r>
+        <w:t xml:space="preserve"> and </w:t>
+      </w:r>
+      <w:proofErr w:type="spellStart"/>
+      <w:r>
+        <w:t>EncryptedChannel</w:t>
+      </w:r>
+      <w:proofErr w:type="spellEnd"/>
+      <w:r>
+        <w:t xml:space="preserve">. </w:t>
       </w:r>
     </w:p>
     <w:p>
@@ -4464,13 +4976,37 @@
         <w:t xml:space="preserve"> the ability to instantiate</w:t>
       </w:r>
       <w:r>
-        <w:t xml:space="preserve"> an undecorated channel only to classes within the CommunicationLayer’s package by making the relevant undecorated channels’ constructors’ package private. Once the connections are established and returned by the CommunicationSetup the calling application can choose to decorate each channel with a suitable decoration such as encryption or authentication. This allows for maximum flexibility for each separate connection. One thing to take into account is that to be able to decorate a channel the basic channel </w:t>
+        <w:t xml:space="preserve"> an undecorated channel only to classes within the </w:t>
+      </w:r>
+      <w:proofErr w:type="spellStart"/>
+      <w:r>
+        <w:t>CommunicationLayer’s</w:t>
+      </w:r>
+      <w:proofErr w:type="spellEnd"/>
+      <w:r>
+        <w:t xml:space="preserve"> package by making the relevant undecorated channels’ constructors’ package private. Once the connections are established and returned by the </w:t>
+      </w:r>
+      <w:proofErr w:type="spellStart"/>
+      <w:r>
+        <w:t>CommunicationSetup</w:t>
+      </w:r>
+      <w:proofErr w:type="spellEnd"/>
+      <w:r>
+        <w:t xml:space="preserve"> the calling application can choose to decorate each channel with a suitable decoration such as encryption or authentication. This allows for maximum flexibility for each separate connection. One thing to take into account is that to be able to decorate a channel the basic channel </w:t>
       </w:r>
       <w:r>
         <w:t>must</w:t>
       </w:r>
       <w:r>
-        <w:t xml:space="preserve"> be in READY state and this can only be achieved by calling the CommunicationSetup. Therefore, the enforcement we required is achieved. </w:t>
+        <w:t xml:space="preserve"> be in READY state and this can only be achieved by calling the </w:t>
+      </w:r>
+      <w:proofErr w:type="spellStart"/>
+      <w:r>
+        <w:t>CommunicationSetup</w:t>
+      </w:r>
+      <w:proofErr w:type="spellEnd"/>
+      <w:r>
+        <w:t xml:space="preserve">. Therefore, the enforcement we required is achieved. </w:t>
       </w:r>
       <w:r>
         <w:t>T</w:t>
@@ -4529,34 +5065,29 @@
       <w:pPr>
         <w:pStyle w:val="Heading3"/>
       </w:pPr>
-      <w:bookmarkStart w:id="19" w:name="_Toc357950360"/>
+      <w:bookmarkStart w:id="22" w:name="_Toc357950360"/>
+      <w:proofErr w:type="spellStart"/>
       <w:r>
         <w:t>PlainTcpChannel</w:t>
       </w:r>
-      <w:bookmarkEnd w:id="19"/>
-    </w:p>
-    <w:p>
-      <w:r>
-        <w:t xml:space="preserve">PlainTcpChannel has no public constructor as explained </w:t>
+      <w:bookmarkEnd w:id="22"/>
+      <w:proofErr w:type="spellEnd"/>
+    </w:p>
+    <w:p>
+      <w:proofErr w:type="spellStart"/>
+      <w:r>
+        <w:t>PlainTcpChannel</w:t>
+      </w:r>
+      <w:proofErr w:type="spellEnd"/>
+      <w:r>
+        <w:t xml:space="preserve"> has no public constructor as explained </w:t>
       </w:r>
       <w:hyperlink w:anchor="_Channel" w:history="1">
         <w:r>
           <w:rPr>
             <w:rStyle w:val="Hyperlink"/>
           </w:rPr>
-          <w:t>ab</w:t>
-        </w:r>
-        <w:r>
-          <w:rPr>
-            <w:rStyle w:val="Hyperlink"/>
-          </w:rPr>
-          <w:t>o</w:t>
-        </w:r>
-        <w:r>
-          <w:rPr>
-            <w:rStyle w:val="Hyperlink"/>
-          </w:rPr>
-          <w:t>ve</w:t>
+          <w:t>above</w:t>
         </w:r>
       </w:hyperlink>
       <w:r>
@@ -4568,7 +5099,23 @@
         <w:pStyle w:val="Caption"/>
       </w:pPr>
       <w:r>
-        <w:t>Function: send(Serializable msg)</w:t>
+        <w:t>Function: send(</w:t>
+      </w:r>
+      <w:proofErr w:type="spellStart"/>
+      <w:r>
+        <w:t>Serializable</w:t>
+      </w:r>
+      <w:proofErr w:type="spellEnd"/>
+      <w:r>
+        <w:t xml:space="preserve"> </w:t>
+      </w:r>
+      <w:proofErr w:type="spellStart"/>
+      <w:r>
+        <w:t>msg</w:t>
+      </w:r>
+      <w:proofErr w:type="spellEnd"/>
+      <w:r>
+        <w:t>)</w:t>
       </w:r>
     </w:p>
     <w:p>
@@ -4588,7 +5135,15 @@
         <w:pStyle w:val="Caption"/>
       </w:pPr>
       <w:r>
-        <w:t>Function: receive(): Serializable do:</w:t>
+        <w:t xml:space="preserve">Function: receive(): </w:t>
+      </w:r>
+      <w:proofErr w:type="spellStart"/>
+      <w:r>
+        <w:t>Serializable</w:t>
+      </w:r>
+      <w:proofErr w:type="spellEnd"/>
+      <w:r>
+        <w:t xml:space="preserve"> do:</w:t>
       </w:r>
     </w:p>
     <w:p>
@@ -4611,16 +5166,24 @@
       <w:r>
         <w:br w:type="page"/>
       </w:r>
-      <w:bookmarkStart w:id="20" w:name="_Toc357950361"/>
+      <w:bookmarkStart w:id="23" w:name="_Toc357950361"/>
+      <w:proofErr w:type="spellStart"/>
       <w:r>
         <w:lastRenderedPageBreak/>
         <w:t>EncryptedChannel</w:t>
       </w:r>
-      <w:bookmarkEnd w:id="20"/>
-    </w:p>
-    <w:p>
-      <w:r>
-        <w:t>This channel ensures CPA security level. The owner of the channel is responsible for setting the encryption scheme to use and make sure the encryption scheme is initialized with a suitable key. Then, every message sent via this channel is encrypted and decrypted using t</w:t>
+      <w:bookmarkEnd w:id="23"/>
+      <w:proofErr w:type="spellEnd"/>
+    </w:p>
+    <w:p>
+      <w:r>
+        <w:t xml:space="preserve">This channel ensures CPA security level. The owner of the channel is responsible for setting the encryption scheme to use and </w:t>
+      </w:r>
+      <w:r>
+        <w:t xml:space="preserve">to </w:t>
+      </w:r>
+      <w:r>
+        <w:t>make sure the encryption scheme is initialized with a suitable key. Then, every message sent via this channel is encrypted and decrypted using t</w:t>
       </w:r>
       <w:r>
         <w:t>he underlying encryption scheme.</w:t>
@@ -4628,13 +5191,31 @@
     </w:p>
     <w:p>
       <w:r>
-        <w:t>The user needs not to worry about any of the encryption or decryption tasks. The owner of this channel can rest assure that when an object gets sent over this channel</w:t>
+        <w:t>The user needs not worry about any of the encryption or decryption tasks. The owner of this channel can rest assure</w:t>
+      </w:r>
+      <w:r>
+        <w:t>d</w:t>
+      </w:r>
+      <w:r>
+        <w:t xml:space="preserve"> that when an object </w:t>
+      </w:r>
+      <w:r>
+        <w:t>i</w:t>
+      </w:r>
+      <w:r>
+        <w:t>s sent over this channel</w:t>
       </w:r>
       <w:r>
         <w:t xml:space="preserve"> </w:t>
       </w:r>
       <w:r>
-        <w:t>it gets encrypted with the defined encryption scheme. In the same way, when receiving a message sent over this channel (which was encrypted by the other party)</w:t>
+        <w:t xml:space="preserve">it </w:t>
+      </w:r>
+      <w:r>
+        <w:t>i</w:t>
+      </w:r>
+      <w:r>
+        <w:t>s encrypted with the defined encryption scheme. In the same way, when receiving a message sent over this channel (which was encrypted by the other party)</w:t>
       </w:r>
       <w:r>
         <w:t xml:space="preserve"> </w:t>
@@ -4648,11 +5229,45 @@
         <w:pStyle w:val="Caption"/>
       </w:pPr>
       <w:r>
-        <w:t xml:space="preserve">Constructor: public EncryptedChannel(Channel ch, SymmetricEnc enc) : </w:t>
-      </w:r>
+        <w:t xml:space="preserve">Constructor: public </w:t>
+      </w:r>
+      <w:proofErr w:type="spellStart"/>
+      <w:r>
+        <w:t>EncryptedChannel</w:t>
+      </w:r>
+      <w:proofErr w:type="spellEnd"/>
+      <w:r>
+        <w:t xml:space="preserve">(Channel </w:t>
+      </w:r>
+      <w:proofErr w:type="spellStart"/>
+      <w:r>
+        <w:t>ch</w:t>
+      </w:r>
+      <w:proofErr w:type="spellEnd"/>
+      <w:r>
+        <w:t xml:space="preserve">, </w:t>
+      </w:r>
+      <w:proofErr w:type="spellStart"/>
+      <w:r>
+        <w:t>SymmetricEnc</w:t>
+      </w:r>
+      <w:proofErr w:type="spellEnd"/>
+      <w:r>
+        <w:t xml:space="preserve"> </w:t>
+      </w:r>
+      <w:proofErr w:type="spellStart"/>
+      <w:r>
+        <w:t>enc</w:t>
+      </w:r>
+      <w:proofErr w:type="spellEnd"/>
+      <w:r>
+        <w:t xml:space="preserve">) : </w:t>
+      </w:r>
+      <w:proofErr w:type="spellStart"/>
       <w:r>
         <w:t>SecurityLevelException</w:t>
       </w:r>
+      <w:proofErr w:type="spellEnd"/>
       <w:r>
         <w:t xml:space="preserve"> do:</w:t>
       </w:r>
@@ -4663,31 +5278,65 @@
         <w:ind w:left="1211"/>
       </w:pPr>
       <w:r>
-        <w:t xml:space="preserve">There is only one public constructor for EncryptedChannel. It checks that the Security Level of the encryption scheme is at least CPA. If so, goes on constructing the channel; else, it throws </w:t>
-      </w:r>
+        <w:t xml:space="preserve">There is only one public constructor for </w:t>
+      </w:r>
+      <w:proofErr w:type="spellStart"/>
+      <w:r>
+        <w:t>EncryptedChannel</w:t>
+      </w:r>
+      <w:proofErr w:type="spellEnd"/>
+      <w:r>
+        <w:t xml:space="preserve">. It checks that the Security Level of the encryption scheme is at least CPA. If so, </w:t>
+      </w:r>
+      <w:r>
+        <w:t>proceeds with</w:t>
+      </w:r>
+      <w:r>
+        <w:t xml:space="preserve"> constructing the channel; else, it throws </w:t>
+      </w:r>
+      <w:proofErr w:type="spellStart"/>
       <w:r>
         <w:t>SecurityLevelException</w:t>
       </w:r>
+      <w:proofErr w:type="spellEnd"/>
       <w:r>
         <w:t>. The c</w:t>
       </w:r>
       <w:r>
         <w:t xml:space="preserve">hannel has to be in READY state, otherwise an </w:t>
       </w:r>
+      <w:proofErr w:type="spellStart"/>
       <w:r>
         <w:t>InvalidChannelException</w:t>
       </w:r>
+      <w:proofErr w:type="spellEnd"/>
       <w:r>
         <w:t xml:space="preserve"> is thrown.</w:t>
       </w:r>
       <w:r>
-        <w:t xml:space="preserve"> The channel can be in READY state only if it was created by the CommunicationSetup::prep</w:t>
+        <w:t xml:space="preserve"> The channel can be in READY state only if it was created by the </w:t>
+      </w:r>
+      <w:proofErr w:type="spellStart"/>
+      <w:r>
+        <w:t>CommunicationSetup</w:t>
+      </w:r>
+      <w:proofErr w:type="spellEnd"/>
+      <w:r>
+        <w:t>::</w:t>
+      </w:r>
+      <w:proofErr w:type="spellStart"/>
+      <w:r>
+        <w:t>prep</w:t>
       </w:r>
       <w:r>
         <w:t>a</w:t>
       </w:r>
       <w:r>
-        <w:t xml:space="preserve">reForCommunication function. </w:t>
+        <w:t>reForCommunication</w:t>
+      </w:r>
+      <w:proofErr w:type="spellEnd"/>
+      <w:r>
+        <w:t xml:space="preserve"> function. </w:t>
       </w:r>
     </w:p>
     <w:p>
@@ -4695,7 +5344,23 @@
         <w:pStyle w:val="Caption"/>
       </w:pPr>
       <w:r>
-        <w:t>Function: send(Serializable msg) do:</w:t>
+        <w:t>Function: send(</w:t>
+      </w:r>
+      <w:proofErr w:type="spellStart"/>
+      <w:r>
+        <w:t>Serializable</w:t>
+      </w:r>
+      <w:proofErr w:type="spellEnd"/>
+      <w:r>
+        <w:t xml:space="preserve"> </w:t>
+      </w:r>
+      <w:proofErr w:type="spellStart"/>
+      <w:r>
+        <w:t>msg</w:t>
+      </w:r>
+      <w:proofErr w:type="spellEnd"/>
+      <w:r>
+        <w:t>) do:</w:t>
       </w:r>
     </w:p>
     <w:p>
@@ -4727,7 +5392,15 @@
         <w:pStyle w:val="Caption"/>
       </w:pPr>
       <w:r>
-        <w:t>Function: receive(): Serializable do:</w:t>
+        <w:t xml:space="preserve">Function: receive(): </w:t>
+      </w:r>
+      <w:proofErr w:type="spellStart"/>
+      <w:r>
+        <w:t>Serializable</w:t>
+      </w:r>
+      <w:proofErr w:type="spellEnd"/>
+      <w:r>
+        <w:t xml:space="preserve"> do:</w:t>
       </w:r>
     </w:p>
     <w:p>
@@ -4774,7 +5447,15 @@
         <w:pStyle w:val="Caption"/>
       </w:pPr>
       <w:r>
-        <w:t>Function: setKey(SecretKey key) do:</w:t>
+        <w:t xml:space="preserve">Function: </w:t>
+      </w:r>
+      <w:proofErr w:type="spellStart"/>
+      <w:r>
+        <w:t>setKey</w:t>
+      </w:r>
+      <w:proofErr w:type="spellEnd"/>
+      <w:r>
+        <w:t>(SecretKey key) do:</w:t>
       </w:r>
     </w:p>
     <w:p>
@@ -4792,7 +5473,13 @@
         <w:t>,</w:t>
       </w:r>
       <w:r>
-        <w:t xml:space="preserve"> if the encryption scheme passed to this channel had not been set with a key yet. The key can be set indefinite number of times depending on the needs of the application.</w:t>
+        <w:t xml:space="preserve"> if the encryption scheme passed to this channel had not been set with a key. The key can be set </w:t>
+      </w:r>
+      <w:r>
+        <w:t xml:space="preserve">an </w:t>
+      </w:r>
+      <w:r>
+        <w:t>indefinite number of times depending on the needs of the application.</w:t>
       </w:r>
     </w:p>
     <w:p>
@@ -4804,36 +5491,76 @@
       <w:pPr>
         <w:pStyle w:val="Heading3"/>
       </w:pPr>
-      <w:bookmarkStart w:id="21" w:name="_Toc357950362"/>
+      <w:bookmarkStart w:id="24" w:name="_Toc357950362"/>
+      <w:proofErr w:type="spellStart"/>
       <w:r>
         <w:t>AuthenticatedChannel</w:t>
       </w:r>
-      <w:bookmarkEnd w:id="21"/>
-    </w:p>
-    <w:p>
-      <w:r>
-        <w:t>This channel ensures UnlimitedTimes security level. The owner of the channel is responsible for setting the MAC algorithm to use and make sure the</w:t>
-      </w:r>
+      <w:bookmarkEnd w:id="24"/>
+      <w:proofErr w:type="spellEnd"/>
+    </w:p>
+    <w:p>
+      <w:r>
+        <w:t xml:space="preserve">This channel ensures </w:t>
+      </w:r>
+      <w:proofErr w:type="spellStart"/>
+      <w:r>
+        <w:t>UnlimitedTimes</w:t>
+      </w:r>
+      <w:proofErr w:type="spellEnd"/>
       <w:r>
         <w:t xml:space="preserve"> </w:t>
       </w:r>
       <w:r>
+        <w:t xml:space="preserve">MAC </w:t>
+      </w:r>
+      <w:r>
+        <w:t xml:space="preserve">security level. The owner of the channel is responsible for setting the MAC algorithm to use and </w:t>
+      </w:r>
+      <w:r>
+        <w:t xml:space="preserve">to </w:t>
+      </w:r>
+      <w:r>
+        <w:t>make sure the</w:t>
+      </w:r>
+      <w:r>
+        <w:t xml:space="preserve"> </w:t>
+      </w:r>
+      <w:r>
         <w:t>MAC is initialized with a suitable key. Then, every message sent via this channel is authenticated using the underlying MAC algorithm and every message received is verified by it.</w:t>
       </w:r>
     </w:p>
     <w:p>
       <w:r>
-        <w:t>The user needs not to worry about any of the authentication and verification tasks. The owner of this channel can rest assure that when an object gets sent over this channel</w:t>
+        <w:t xml:space="preserve">The user need not worry about any of the authentication and verification tasks. The owner of this channel can rest assure that when an object </w:t>
+      </w:r>
+      <w:r>
+        <w:t>is</w:t>
       </w:r>
       <w:r>
         <w:t xml:space="preserve"> </w:t>
       </w:r>
       <w:r>
-        <w:t xml:space="preserve">it gets authenticated with the defined MAC algorithm. In the same way, when receiving a message </w:t>
+        <w:t>sent over this channel</w:t>
+      </w:r>
+      <w:r>
+        <w:t xml:space="preserve"> </w:t>
+      </w:r>
+      <w:r>
+        <w:t xml:space="preserve">it </w:t>
+      </w:r>
+      <w:r>
+        <w:t>is</w:t>
+      </w:r>
+      <w:r>
+        <w:t xml:space="preserve"> </w:t>
+      </w:r>
+      <w:r>
+        <w:t xml:space="preserve">authenticated with the defined MAC algorithm. In the same way, when receiving a message sent over this </w:t>
       </w:r>
       <w:r>
         <w:lastRenderedPageBreak/>
-        <w:t>sent over this channel (which was authenticated by the other party) the owner of the channel receives an already verified and plain object.</w:t>
+        <w:t>channel (which was authenticated by the other party) the owner of the channel receives an already verified and plain object.</w:t>
       </w:r>
     </w:p>
     <w:p>
@@ -4841,11 +5568,29 @@
         <w:pStyle w:val="Caption"/>
       </w:pPr>
       <w:r>
-        <w:t xml:space="preserve">Constructor: public AuthenticatedChannel(Channel ch, Mac mac): </w:t>
-      </w:r>
+        <w:t xml:space="preserve">Constructor: public </w:t>
+      </w:r>
+      <w:proofErr w:type="spellStart"/>
+      <w:r>
+        <w:t>AuthenticatedChannel</w:t>
+      </w:r>
+      <w:proofErr w:type="spellEnd"/>
+      <w:r>
+        <w:t xml:space="preserve">(Channel </w:t>
+      </w:r>
+      <w:proofErr w:type="spellStart"/>
+      <w:r>
+        <w:t>ch</w:t>
+      </w:r>
+      <w:proofErr w:type="spellEnd"/>
+      <w:r>
+        <w:t xml:space="preserve">, Mac mac): </w:t>
+      </w:r>
+      <w:proofErr w:type="spellStart"/>
       <w:r>
         <w:t>SecurityLevelException</w:t>
       </w:r>
+      <w:proofErr w:type="spellEnd"/>
       <w:r>
         <w:t xml:space="preserve"> do:</w:t>
       </w:r>
@@ -4856,31 +5601,61 @@
         <w:ind w:left="1068"/>
       </w:pPr>
       <w:r>
-        <w:t xml:space="preserve">There is only one public constructor for AuthenticatedChannel. It checks that the Security Level of the authentication is at least </w:t>
-      </w:r>
+        <w:t xml:space="preserve">There is only one public constructor for </w:t>
+      </w:r>
+      <w:proofErr w:type="spellStart"/>
+      <w:r>
+        <w:t>AuthenticatedChannel</w:t>
+      </w:r>
+      <w:proofErr w:type="spellEnd"/>
+      <w:r>
+        <w:t xml:space="preserve">. It checks that the Security Level of the authentication is at least </w:t>
+      </w:r>
+      <w:proofErr w:type="spellStart"/>
       <w:r>
         <w:t>UnlimitedTimes</w:t>
       </w:r>
+      <w:proofErr w:type="spellEnd"/>
       <w:r>
         <w:t xml:space="preserve">. If so, goes on constructing the channel; else, it throws </w:t>
       </w:r>
+      <w:proofErr w:type="spellStart"/>
       <w:r>
         <w:t>SecurityLevelException</w:t>
       </w:r>
+      <w:proofErr w:type="spellEnd"/>
       <w:r>
         <w:t>. The channel has to be in READY state</w:t>
       </w:r>
       <w:r>
         <w:t xml:space="preserve">, otherwise an </w:t>
       </w:r>
+      <w:proofErr w:type="spellStart"/>
       <w:r>
         <w:t>InvalidChannelException</w:t>
       </w:r>
+      <w:proofErr w:type="spellEnd"/>
       <w:r>
         <w:t xml:space="preserve"> is thrown.</w:t>
       </w:r>
       <w:r>
-        <w:t xml:space="preserve"> The channel can be in READY state only if it was created by the CommunicationSetup::preapreForCommunication function.</w:t>
+        <w:t xml:space="preserve"> The channel can be in READY state only if it was created by the </w:t>
+      </w:r>
+      <w:proofErr w:type="spellStart"/>
+      <w:r>
+        <w:t>CommunicationSetup</w:t>
+      </w:r>
+      <w:proofErr w:type="spellEnd"/>
+      <w:r>
+        <w:t>::</w:t>
+      </w:r>
+      <w:proofErr w:type="spellStart"/>
+      <w:r>
+        <w:t>preapreForCommunication</w:t>
+      </w:r>
+      <w:proofErr w:type="spellEnd"/>
+      <w:r>
+        <w:t xml:space="preserve"> function.</w:t>
       </w:r>
     </w:p>
     <w:p>
@@ -4888,7 +5663,23 @@
         <w:pStyle w:val="Caption"/>
       </w:pPr>
       <w:r>
-        <w:t>Function: send(Serializable msg)  do:</w:t>
+        <w:t>Function: send(</w:t>
+      </w:r>
+      <w:proofErr w:type="spellStart"/>
+      <w:r>
+        <w:t>Serializable</w:t>
+      </w:r>
+      <w:proofErr w:type="spellEnd"/>
+      <w:r>
+        <w:t xml:space="preserve"> </w:t>
+      </w:r>
+      <w:proofErr w:type="spellStart"/>
+      <w:r>
+        <w:t>msg</w:t>
+      </w:r>
+      <w:proofErr w:type="spellEnd"/>
+      <w:r>
+        <w:t>)  do:</w:t>
       </w:r>
     </w:p>
     <w:p>
@@ -4928,7 +5719,15 @@
         <w:pStyle w:val="Caption"/>
       </w:pPr>
       <w:r>
-        <w:t>Function: receive(): Serializable do:</w:t>
+        <w:t xml:space="preserve">Function: receive(): </w:t>
+      </w:r>
+      <w:proofErr w:type="spellStart"/>
+      <w:r>
+        <w:t>Serializable</w:t>
+      </w:r>
+      <w:proofErr w:type="spellEnd"/>
+      <w:r>
+        <w:t xml:space="preserve"> do:</w:t>
       </w:r>
     </w:p>
     <w:p>
@@ -4968,7 +5767,15 @@
         <w:pStyle w:val="Caption"/>
       </w:pPr>
       <w:r>
-        <w:t>Function: setKey(SecretKey key) do:</w:t>
+        <w:t xml:space="preserve">Function: </w:t>
+      </w:r>
+      <w:proofErr w:type="spellStart"/>
+      <w:r>
+        <w:t>setKey</w:t>
+      </w:r>
+      <w:proofErr w:type="spellEnd"/>
+      <w:r>
+        <w:t>(SecretKey key) do:</w:t>
       </w:r>
     </w:p>
     <w:p>
@@ -4995,77 +5802,204 @@
     </w:p>
     <w:p>
       <w:pPr>
+        <w:pStyle w:val="Heading3"/>
+      </w:pPr>
+      <w:proofErr w:type="spellStart"/>
+      <w:r>
+        <w:t>Secure</w:t>
+      </w:r>
+      <w:r>
+        <w:t>Channel</w:t>
+      </w:r>
+      <w:proofErr w:type="spellEnd"/>
+    </w:p>
+    <w:p>
+      <w:r>
+        <w:t xml:space="preserve">A </w:t>
+      </w:r>
+      <w:proofErr w:type="spellStart"/>
+      <w:r>
+        <w:t>SecureChannel</w:t>
+      </w:r>
+      <w:proofErr w:type="spellEnd"/>
+      <w:r>
+        <w:t xml:space="preserve"> provides authenticated-encryption (and CCA security). It is constructed by first constructing an </w:t>
+      </w:r>
+      <w:proofErr w:type="spellStart"/>
+      <w:r>
+        <w:t>EncryptedChannel</w:t>
+      </w:r>
+      <w:proofErr w:type="spellEnd"/>
+      <w:r>
+        <w:t xml:space="preserve"> and then passing the </w:t>
+      </w:r>
+      <w:proofErr w:type="spellStart"/>
+      <w:r>
+        <w:t>EncryptedChannel</w:t>
+      </w:r>
+      <w:proofErr w:type="spellEnd"/>
+      <w:r>
+        <w:t xml:space="preserve"> to the </w:t>
+      </w:r>
+      <w:proofErr w:type="spellStart"/>
+      <w:r>
+        <w:t>AuthenticatedChannel</w:t>
+      </w:r>
+      <w:proofErr w:type="spellEnd"/>
+      <w:r>
+        <w:t xml:space="preserve"> constructor. We stress that it must be carried out in this order.</w:t>
+      </w:r>
+    </w:p>
+    <w:p>
+      <w:pPr>
         <w:pStyle w:val="Heading2"/>
       </w:pPr>
-      <w:bookmarkStart w:id="22" w:name="_Toc285376144"/>
-      <w:bookmarkStart w:id="23" w:name="_ConnectivitySuccessVerifier"/>
-      <w:bookmarkStart w:id="24" w:name="_Toc357950363"/>
-      <w:bookmarkEnd w:id="23"/>
+      <w:bookmarkStart w:id="25" w:name="_ConnectivitySuccessVerifier"/>
+      <w:bookmarkStart w:id="26" w:name="_Toc285376144"/>
+      <w:bookmarkStart w:id="27" w:name="_Toc357950363"/>
+      <w:bookmarkEnd w:id="25"/>
+      <w:proofErr w:type="spellStart"/>
       <w:r>
         <w:t>ConnectivitySuccessVerifier</w:t>
       </w:r>
-      <w:bookmarkEnd w:id="22"/>
-      <w:bookmarkEnd w:id="24"/>
-    </w:p>
-    <w:p>
-      <w:pPr>
-        <w:rPr>
+      <w:bookmarkEnd w:id="26"/>
+      <w:bookmarkEnd w:id="27"/>
+      <w:proofErr w:type="spellEnd"/>
+    </w:p>
+    <w:p>
+      <w:pPr>
+        <w:rPr>
+          <w:i/>
+          <w:iCs/>
           <w:lang w:eastAsia="en-GB"/>
         </w:rPr>
       </w:pPr>
       <w:r>
         <w:rPr>
+          <w:i/>
+          <w:iCs/>
           <w:lang w:eastAsia="en-GB"/>
         </w:rPr>
-        <w:t>Different MPCs may require different levels of success when checking the connections between all the parties that were supposed to participate. For example, for some protocols it may be enough that some percentage of the parties succeeded in connecting and for other protocols it may be absolutely necessary to ensure that all the parties are connected to all the parties. The verification of each level of success is implemented by a different class in the ConnectivitySuccessVerifier family.</w:t>
-      </w:r>
-    </w:p>
-    <w:p>
-      <w:pPr>
-        <w:rPr>
+        <w:t>[</w:t>
+      </w:r>
+      <w:r>
+        <w:rPr>
+          <w:i/>
+          <w:iCs/>
           <w:lang w:eastAsia="en-GB"/>
         </w:rPr>
-      </w:pPr>
-      <w:r>
-        <w:rPr>
+        <w:t>This section describe</w:t>
+      </w:r>
+      <w:r>
+        <w:rPr>
+          <w:i/>
+          <w:iCs/>
           <w:lang w:eastAsia="en-GB"/>
         </w:rPr>
-        <w:t xml:space="preserve">The application running the protocol will ask the protocol which level it needs, and will pass the CommunicationSetup an instance of ConnectivitySuccessVerifier that corresponds to the required type. We use here the </w:t>
-      </w:r>
-      <w:r>
-        <w:rPr>
+        <w:t>s</w:t>
+      </w:r>
+      <w:r>
+        <w:rPr>
+          <w:i/>
+          <w:iCs/>
           <w:lang w:eastAsia="en-GB"/>
         </w:rPr>
-        <w:t>St</w:t>
-      </w:r>
-      <w:r>
-        <w:rPr>
+        <w:t xml:space="preserve"> a feature that is not yet implemented</w:t>
+      </w:r>
+      <w:r>
+        <w:rPr>
+          <w:i/>
+          <w:iCs/>
           <w:lang w:eastAsia="en-GB"/>
         </w:rPr>
-        <w:t>r</w:t>
-      </w:r>
-      <w:r>
-        <w:rPr>
+        <w:t xml:space="preserve"> (i.e., the function exists but currently does not do anything)</w:t>
+      </w:r>
+      <w:r>
+        <w:rPr>
+          <w:i/>
+          <w:iCs/>
           <w:lang w:eastAsia="en-GB"/>
         </w:rPr>
-        <w:t>ateg</w:t>
-      </w:r>
-      <w:r>
+        <w:t>]</w:t>
+      </w:r>
+    </w:p>
+    <w:p>
+      <w:pPr>
         <w:rPr>
           <w:lang w:eastAsia="en-GB"/>
         </w:rPr>
-        <w:t>y</w:t>
-      </w:r>
+      </w:pPr>
       <w:r>
         <w:rPr>
           <w:lang w:eastAsia="en-GB"/>
         </w:rPr>
-        <w:t xml:space="preserve"> Pattern</w:t>
-      </w:r>
+        <w:t xml:space="preserve">Different MPCs may require different levels of success when checking the connections between all the parties that were supposed to participate. For example, for some protocols it may be enough that some percentage of the parties succeeded in connecting and for other protocols it may be absolutely necessary to ensure that all the parties are connected to all the parties. The verification of each level of success is implemented by a different class in the </w:t>
+      </w:r>
+      <w:proofErr w:type="spellStart"/>
       <w:r>
         <w:rPr>
           <w:lang w:eastAsia="en-GB"/>
         </w:rPr>
+        <w:t>ConnectivitySuccessVerifier</w:t>
+      </w:r>
+      <w:proofErr w:type="spellEnd"/>
+      <w:r>
+        <w:rPr>
+          <w:lang w:eastAsia="en-GB"/>
+        </w:rPr>
+        <w:t xml:space="preserve"> family.</w:t>
+      </w:r>
+    </w:p>
+    <w:p>
+      <w:pPr>
+        <w:rPr>
+          <w:lang w:eastAsia="en-GB"/>
+        </w:rPr>
+      </w:pPr>
+      <w:r>
+        <w:rPr>
+          <w:lang w:eastAsia="en-GB"/>
+        </w:rPr>
+        <w:t xml:space="preserve">The application running the protocol will ask the protocol which level it needs, and will pass the </w:t>
+      </w:r>
+      <w:proofErr w:type="spellStart"/>
+      <w:r>
+        <w:rPr>
+          <w:lang w:eastAsia="en-GB"/>
+        </w:rPr>
+        <w:t>CommunicationSetup</w:t>
+      </w:r>
+      <w:proofErr w:type="spellEnd"/>
+      <w:r>
+        <w:rPr>
+          <w:lang w:eastAsia="en-GB"/>
+        </w:rPr>
+        <w:t xml:space="preserve"> an instance of </w:t>
+      </w:r>
+      <w:proofErr w:type="spellStart"/>
+      <w:r>
+        <w:rPr>
+          <w:lang w:eastAsia="en-GB"/>
+        </w:rPr>
+        <w:t>ConnectivitySuccessVerifier</w:t>
+      </w:r>
+      <w:proofErr w:type="spellEnd"/>
+      <w:r>
+        <w:rPr>
+          <w:lang w:eastAsia="en-GB"/>
+        </w:rPr>
+        <w:t xml:space="preserve"> that corresponds to the required type. We use here the </w:t>
+      </w:r>
+      <w:r>
+        <w:rPr>
+          <w:lang w:eastAsia="en-GB"/>
+        </w:rPr>
+        <w:t>Strategy Pattern</w:t>
+      </w:r>
+      <w:r>
+        <w:rPr>
+          <w:lang w:eastAsia="en-GB"/>
+        </w:rPr>
         <w:t xml:space="preserve"> to allow us to change the algorithm accordingly.</w:t>
       </w:r>
     </w:p>
@@ -5079,6 +6013,7 @@
         <w:rPr>
           <w:lang w:eastAsia="en-GB"/>
         </w:rPr>
+        <w:lastRenderedPageBreak/>
         <w:t xml:space="preserve">In all cases </w:t>
       </w:r>
     </w:p>
@@ -5201,7 +6136,15 @@
         <w:t>So far,</w:t>
       </w:r>
       <w:r>
-        <w:t xml:space="preserve"> only the NaiveSuccess level </w:t>
+        <w:t xml:space="preserve"> only the </w:t>
+      </w:r>
+      <w:proofErr w:type="spellStart"/>
+      <w:r>
+        <w:t>NaiveSuccess</w:t>
+      </w:r>
+      <w:proofErr w:type="spellEnd"/>
+      <w:r>
+        <w:t xml:space="preserve"> level </w:t>
       </w:r>
       <w:r>
         <w:t>has</w:t>
@@ -5215,7 +6158,6 @@
     </w:p>
     <w:p>
       <w:r>
-        <w:lastRenderedPageBreak/>
         <w:t>In the diagram below we sho</w:t>
       </w:r>
       <w:r>
@@ -5261,7 +6203,7 @@
                     </pic:cNvPicPr>
                   </pic:nvPicPr>
                   <pic:blipFill>
-                    <a:blip r:embed="rId11">
+                    <a:blip r:embed="rId12">
                       <a:extLst>
                         <a:ext uri="{28A0092B-C50C-407E-A947-70E740481C1C}">
                           <a14:useLocalDpi xmlns:a14="http://schemas.microsoft.com/office/drawing/2010/main" val="0"/>
@@ -5307,20 +6249,20 @@
           <w:lang w:eastAsia="en-GB"/>
         </w:rPr>
       </w:pPr>
-      <w:bookmarkStart w:id="25" w:name="_Toc357950364"/>
+      <w:bookmarkStart w:id="28" w:name="_Toc357950364"/>
       <w:r>
         <w:rPr>
           <w:lang w:eastAsia="en-GB"/>
         </w:rPr>
         <w:t>What type of data can be sent over a channel?</w:t>
       </w:r>
-      <w:bookmarkEnd w:id="25"/>
+      <w:bookmarkEnd w:id="28"/>
     </w:p>
     <w:p>
       <w:r>
         <w:t xml:space="preserve">As mentioned above a Channel has two main functions send and receive. But what can be sent and received with a Channel? We need to have a general interface that should be implemented by any object in SCAPI that needs to be sent or received by a Secure Computation protocol. Fortunately, Java already comes with a built-in mechanism for sending objects that were generated by one VM to another VM. This mechanism is called Serialization. Serialization is used to persist a JAVA object over time and physical boundaries. In particular, a JAVA object can be “saved” for later use in a file, or it can be sent via a socket to another entity. The Serialization mechanism streams the object to a stream of bytes containing all the information necessary to recreate the object afterwards and/or in another machine.(For more detailed information about the Serialization mechanism see: </w:t>
       </w:r>
-      <w:hyperlink r:id="rId12" w:history="1">
+      <w:hyperlink r:id="rId13" w:history="1">
         <w:r>
           <w:rPr>
             <w:color w:val="0000FF"/>
@@ -5330,17 +6272,105 @@
         </w:r>
       </w:hyperlink>
       <w:r>
-        <w:t>) Since our basic concrete Channel, the PlainTCPChannel is based on a TCP socket, in order to use this mechanism all we need to do is to make the classes in SCAPI that need to be sent over channels Serializable. In general, we will say that any class that contains data should be Serializable. For secure coding reasons (see: Effective Java – Second Edition by Joshua Bloch, page 289) we will not make an interface representing something that might be a data object Serializable, but rather we will mark each concrete implementing class as such whenever necessary. For example, if we wish to send a Plaintext (Plaintext is an element of the Mid-layer of SCAPI) we will not mark the interface Plaintext as Serializable because this will cause all the implementing classes of Plaintext to be Serializable and this may not be necessarily a good thing. Instead, for example, we will mark the implementing class ByteArrayPlaintext as Serializable.</w:t>
-      </w:r>
-    </w:p>
-    <w:p>
-      <w:r>
-        <w:t>Note that the Serialization mechanism provides default implementation for serializing primitive types like int and byte and also basic classes such as arrays, String and BigInteger have a default implementation.</w:t>
-      </w:r>
-    </w:p>
-    <w:p>
-      <w:r>
-        <w:t>We said that in general any SCAPI class that contains data should be Serializable. Let’s look at the list of elements that we think a protocol may need to send over a channel:</w:t>
+        <w:t xml:space="preserve">) Since our basic concrete Channel, the </w:t>
+      </w:r>
+      <w:proofErr w:type="spellStart"/>
+      <w:r>
+        <w:t>PlainTCPChannel</w:t>
+      </w:r>
+      <w:proofErr w:type="spellEnd"/>
+      <w:r>
+        <w:t xml:space="preserve"> is based on a TCP socket, in order to use this mechanism all we need to do is to make the classes in SCAPI that need to be sent over channels </w:t>
+      </w:r>
+      <w:proofErr w:type="spellStart"/>
+      <w:r>
+        <w:t>Serializable</w:t>
+      </w:r>
+      <w:proofErr w:type="spellEnd"/>
+      <w:r>
+        <w:t xml:space="preserve">. In general, we will say that any class that contains data should be </w:t>
+      </w:r>
+      <w:proofErr w:type="spellStart"/>
+      <w:r>
+        <w:t>Serializable</w:t>
+      </w:r>
+      <w:proofErr w:type="spellEnd"/>
+      <w:r>
+        <w:t xml:space="preserve">. For secure coding reasons (see: Effective Java – Second Edition by Joshua Bloch, page 289) we will not make an interface representing something that might be a data object </w:t>
+      </w:r>
+      <w:proofErr w:type="spellStart"/>
+      <w:r>
+        <w:t>Serializable</w:t>
+      </w:r>
+      <w:proofErr w:type="spellEnd"/>
+      <w:r>
+        <w:t xml:space="preserve">, but rather we will mark each concrete implementing class as such whenever necessary. For example, if we wish to send a Plaintext (Plaintext is an element of the Mid-layer of SCAPI) we will not mark the interface Plaintext as </w:t>
+      </w:r>
+      <w:proofErr w:type="spellStart"/>
+      <w:r>
+        <w:t>Serializable</w:t>
+      </w:r>
+      <w:proofErr w:type="spellEnd"/>
+      <w:r>
+        <w:t xml:space="preserve"> because this will cause all the implementing classes of Plaintext to be </w:t>
+      </w:r>
+      <w:proofErr w:type="spellStart"/>
+      <w:r>
+        <w:t>Serializable</w:t>
+      </w:r>
+      <w:proofErr w:type="spellEnd"/>
+      <w:r>
+        <w:t xml:space="preserve"> and this may not be necessarily a good thing. Instead, for example, we will mark the implementing class </w:t>
+      </w:r>
+      <w:proofErr w:type="spellStart"/>
+      <w:r>
+        <w:t>ByteArrayPlaintext</w:t>
+      </w:r>
+      <w:proofErr w:type="spellEnd"/>
+      <w:r>
+        <w:t xml:space="preserve"> as </w:t>
+      </w:r>
+      <w:proofErr w:type="spellStart"/>
+      <w:r>
+        <w:t>Serializable</w:t>
+      </w:r>
+      <w:proofErr w:type="spellEnd"/>
+      <w:r>
+        <w:t>.</w:t>
+      </w:r>
+    </w:p>
+    <w:p>
+      <w:r>
+        <w:t xml:space="preserve">Note that the Serialization mechanism provides default implementation for serializing primitive types like </w:t>
+      </w:r>
+      <w:proofErr w:type="spellStart"/>
+      <w:r>
+        <w:t>int</w:t>
+      </w:r>
+      <w:proofErr w:type="spellEnd"/>
+      <w:r>
+        <w:t xml:space="preserve"> and byte and also basic classes such as arrays, String and </w:t>
+      </w:r>
+      <w:proofErr w:type="spellStart"/>
+      <w:r>
+        <w:t>BigInteger</w:t>
+      </w:r>
+      <w:proofErr w:type="spellEnd"/>
+      <w:r>
+        <w:t xml:space="preserve"> have a default implementation.</w:t>
+      </w:r>
+    </w:p>
+    <w:p>
+      <w:r>
+        <w:t xml:space="preserve">We said that in general any SCAPI class that contains data should be </w:t>
+      </w:r>
+      <w:proofErr w:type="spellStart"/>
+      <w:r>
+        <w:t>Serializable</w:t>
+      </w:r>
+      <w:proofErr w:type="spellEnd"/>
+      <w:r>
+        <w:t>. Let’s look at the list of elements that we think a protocol may need to send over a channel:</w:t>
       </w:r>
     </w:p>
     <w:p>
@@ -5366,7 +6396,25 @@
           <w:sz w:val="22"/>
           <w:szCs w:val="22"/>
         </w:rPr>
-        <w:t>Keys (already marked as Serializable by JAVA)</w:t>
+        <w:t xml:space="preserve">Keys (already marked as </w:t>
+      </w:r>
+      <w:proofErr w:type="spellStart"/>
+      <w:r>
+        <w:rPr>
+          <w:rFonts w:asciiTheme="minorHAnsi" w:eastAsiaTheme="minorHAnsi" w:hAnsiTheme="minorHAnsi" w:cstheme="minorBidi"/>
+          <w:sz w:val="22"/>
+          <w:szCs w:val="22"/>
+        </w:rPr>
+        <w:t>Serializable</w:t>
+      </w:r>
+      <w:proofErr w:type="spellEnd"/>
+      <w:r>
+        <w:rPr>
+          <w:rFonts w:asciiTheme="minorHAnsi" w:eastAsiaTheme="minorHAnsi" w:hAnsiTheme="minorHAnsi" w:cstheme="minorBidi"/>
+          <w:sz w:val="22"/>
+          <w:szCs w:val="22"/>
+        </w:rPr>
+        <w:t xml:space="preserve"> by JAVA)</w:t>
       </w:r>
     </w:p>
     <w:p>
@@ -5412,6 +6460,7 @@
           <w:szCs w:val="22"/>
         </w:rPr>
       </w:pPr>
+      <w:proofErr w:type="spellStart"/>
       <w:r>
         <w:rPr>
           <w:rFonts w:asciiTheme="minorHAnsi" w:eastAsiaTheme="minorHAnsi" w:hAnsiTheme="minorHAnsi" w:cstheme="minorBidi"/>
@@ -5420,6 +6469,7 @@
         </w:rPr>
         <w:t>Ciphertexts</w:t>
       </w:r>
+      <w:proofErr w:type="spellEnd"/>
     </w:p>
     <w:p>
       <w:pPr>
@@ -5464,13 +6514,23 @@
           <w:szCs w:val="22"/>
         </w:rPr>
       </w:pPr>
+      <w:proofErr w:type="spellStart"/>
       <w:r>
         <w:rPr>
           <w:rFonts w:asciiTheme="minorHAnsi" w:eastAsiaTheme="minorHAnsi" w:hAnsiTheme="minorHAnsi" w:cstheme="minorBidi"/>
           <w:sz w:val="22"/>
           <w:szCs w:val="22"/>
         </w:rPr>
-        <w:t>TaggedObjects (an object with its respective MAC)</w:t>
+        <w:t>TaggedObjects</w:t>
+      </w:r>
+      <w:proofErr w:type="spellEnd"/>
+      <w:r>
+        <w:rPr>
+          <w:rFonts w:asciiTheme="minorHAnsi" w:eastAsiaTheme="minorHAnsi" w:hAnsiTheme="minorHAnsi" w:cstheme="minorBidi"/>
+          <w:sz w:val="22"/>
+          <w:szCs w:val="22"/>
+        </w:rPr>
+        <w:t xml:space="preserve"> (an object with its respective MAC)</w:t>
       </w:r>
     </w:p>
     <w:p>
@@ -5516,6 +6576,7 @@
           <w:szCs w:val="22"/>
         </w:rPr>
       </w:pPr>
+      <w:proofErr w:type="spellStart"/>
       <w:r>
         <w:rPr>
           <w:rFonts w:asciiTheme="minorHAnsi" w:eastAsiaTheme="minorHAnsi" w:hAnsiTheme="minorHAnsi" w:cstheme="minorBidi"/>
@@ -5524,6 +6585,7 @@
         </w:rPr>
         <w:t>TPElements</w:t>
       </w:r>
+      <w:proofErr w:type="spellEnd"/>
     </w:p>
     <w:p>
       <w:pPr>
@@ -5542,6 +6604,7 @@
           <w:szCs w:val="22"/>
         </w:rPr>
       </w:pPr>
+      <w:proofErr w:type="spellStart"/>
       <w:r>
         <w:rPr>
           <w:rFonts w:asciiTheme="minorHAnsi" w:eastAsiaTheme="minorHAnsi" w:hAnsiTheme="minorHAnsi" w:cstheme="minorBidi"/>
@@ -5550,55 +6613,364 @@
         </w:rPr>
         <w:t>GroupElements</w:t>
       </w:r>
-    </w:p>
-    <w:p>
-      <w:r>
-        <w:t xml:space="preserve">However, TPElements and GroupElements , although we would like to send them over a channel they present a problem. It is not possible to construct an object of type RabinElement or RSAElement without the actual corresponding permutation, as well as it is not possible to construct objects of type ZpElement, ECF2mElement or ECFpElement without the actual corresponding Dlog group. This is a feature by design. For example a RabinElement (which is an integer value between 1 and modulus -1 such that it has a quadratic residue) cannot exist </w:t>
+      <w:proofErr w:type="spellEnd"/>
+    </w:p>
+    <w:p>
+      <w:proofErr w:type="spellStart"/>
+      <w:r>
+        <w:t>TPElements</w:t>
+      </w:r>
+      <w:proofErr w:type="spellEnd"/>
+      <w:r>
+        <w:t xml:space="preserve"> and </w:t>
+      </w:r>
+      <w:proofErr w:type="spellStart"/>
+      <w:r>
+        <w:t>GroupElements</w:t>
+      </w:r>
+      <w:proofErr w:type="spellEnd"/>
+      <w:r>
+        <w:t xml:space="preserve"> are problematic, but we must be able to</w:t>
+      </w:r>
+      <w:r>
+        <w:t xml:space="preserve"> send them over a channel. </w:t>
+      </w:r>
+      <w:r>
+        <w:t>The reason that they pose a problem is due to the fact that i</w:t>
+      </w:r>
+      <w:r>
+        <w:t xml:space="preserve">t </w:t>
+      </w:r>
+      <w:r>
+        <w:t xml:space="preserve">is not possible to construct an object of type </w:t>
+      </w:r>
+      <w:proofErr w:type="spellStart"/>
+      <w:r>
+        <w:t>RabinElement</w:t>
+      </w:r>
+      <w:proofErr w:type="spellEnd"/>
+      <w:r>
+        <w:t xml:space="preserve"> or </w:t>
+      </w:r>
+      <w:proofErr w:type="spellStart"/>
+      <w:r>
+        <w:t>RSAElement</w:t>
+      </w:r>
+      <w:proofErr w:type="spellEnd"/>
+      <w:r>
+        <w:t xml:space="preserve"> without the actual corresponding permutation, as well as it is not possible to construct objects of type </w:t>
+      </w:r>
+      <w:proofErr w:type="spellStart"/>
+      <w:r>
+        <w:t>ZpElement</w:t>
+      </w:r>
+      <w:proofErr w:type="spellEnd"/>
+      <w:r>
+        <w:t xml:space="preserve">, ECF2mElement or </w:t>
+      </w:r>
+      <w:proofErr w:type="spellStart"/>
+      <w:r>
+        <w:t>ECFpElement</w:t>
+      </w:r>
+      <w:proofErr w:type="spellEnd"/>
+      <w:r>
+        <w:t xml:space="preserve"> without the actual corresponding Dlog group. This is a feature by design. For example a </w:t>
+      </w:r>
+      <w:proofErr w:type="spellStart"/>
+      <w:r>
+        <w:t>RabinElement</w:t>
+      </w:r>
+      <w:proofErr w:type="spellEnd"/>
+      <w:r>
+        <w:t xml:space="preserve"> (which is an integer value between 1 and </w:t>
       </w:r>
       <w:r>
         <w:lastRenderedPageBreak/>
-        <w:t xml:space="preserve">outside the environment of the RabinPermutation that has the modulus. In the same manner a point in an Elliptic Curve cannot exist without the curve. This would imply that all the relevant information be passed in the constructor of each element. This is obviously a huge burden on the system, especially when lots of data need to be sent. Imagine a protocol that assumes a certain Elliptic Curve was agreed upon by both parties and now as part of the protocol thousands of points on the curve need to be sent by one party to the other. This would mean that in all those thousands of times in order to reconstruct the element on the other side the information about the group has to be sent as well. This has two main drawbacks: the obvious one, why send thousands of time back and forth data that both parties already have; a less obvious one is that a malicious party may send a non-valid group element for the Dlog group that was agreed upon, but if all the data about the Dlog group is sent together with the group element this data will not be the right Dlog group but will create a “valid” group element in the receiving side. </w:t>
-      </w:r>
-    </w:p>
-    <w:p>
-      <w:r>
-        <w:t>So, how are these elements created if their constructors cannot be called? Well, their constructors can be called by classes within the package. Specifically, the way to create a TPElement is by calling the generateElement of the relevant TPPermutation, and the way to create a GroupElement is by calling the generateElement of the relevant Dlog group. This way, all that needs to be sent over the channel is the data needed for the TPPermutation or the Dlog Group to generate the requested element. This design has another advantage. It allows sending a Group Element or a TPElement to a party that might use another library, for example if a computation is run between a PC and a mobile. This greatly increases SCAPI’s portability between different platforms. For this to work we will add auxiliary classes (that will be Serializable) for TPElements and GroupElements that will contain only the internal data we wish to send over a channel. Also, we will add a new function to all these elements: generateSendableData(): Serializable that will return the relevant auxiliary class. For example, a party that wishes to send a ECF2mPoint  to the other send will call:</w:t>
-      </w:r>
-    </w:p>
-    <w:p>
-      <w:pPr>
+        <w:t xml:space="preserve">modulus -1 such that it has a quadratic residue) cannot exist outside the environment of the </w:t>
+      </w:r>
+      <w:proofErr w:type="spellStart"/>
+      <w:r>
+        <w:t>RabinPermutation</w:t>
+      </w:r>
+      <w:proofErr w:type="spellEnd"/>
+      <w:r>
+        <w:t xml:space="preserve"> that has the modulus. In the same manner a point in an Elliptic Curve cannot exist without the curve. This would imply that all the relevant information be passed in the constructor of each element. This is obviously a huge burden on the system, especially when</w:t>
+      </w:r>
+      <w:r>
+        <w:t xml:space="preserve"> a</w:t>
+      </w:r>
+      <w:r>
+        <w:t xml:space="preserve"> lot of data need</w:t>
+      </w:r>
+      <w:r>
+        <w:t>s</w:t>
+      </w:r>
+      <w:r>
+        <w:t xml:space="preserve"> to be sent. Imagine a protocol that assumes a certain Elliptic Curve was agreed upon by both parties and now as part of the protocol thousands of points on the curve need to be sent by one party to the other. This would mean that in all those thousands of times in order to reconstruct the element on the other side the information about the group has to be sent as well. This has two main drawbacks: the obvious one, why send thousands of time back and forth data that both parties already have; a less obvious one is that a malicious party may send a non-valid group element for the Dlog group that was agreed upon, but if all the data about the Dlog group is sent together with the group element this data will not be the right Dlog group but will create a “valid” group element </w:t>
+      </w:r>
+      <w:r>
+        <w:t>o</w:t>
+      </w:r>
+      <w:r>
+        <w:t xml:space="preserve">n the receiving side. </w:t>
+      </w:r>
+    </w:p>
+    <w:p>
+      <w:pPr>
+        <w:spacing w:before="100" w:beforeAutospacing="1"/>
+      </w:pPr>
+      <w:r>
+        <w:t>In general</w:t>
+      </w:r>
+      <w:r>
+        <w:t xml:space="preserve">, how are these elements created if their constructors cannot be called? Well, their constructors can be called by classes within the package. Specifically, the way to create a </w:t>
+      </w:r>
+      <w:proofErr w:type="spellStart"/>
+      <w:r>
+        <w:t>TPElement</w:t>
+      </w:r>
+      <w:proofErr w:type="spellEnd"/>
+      <w:r>
+        <w:t xml:space="preserve"> is by calling the </w:t>
+      </w:r>
+      <w:proofErr w:type="spellStart"/>
+      <w:r>
+        <w:t>generateElement</w:t>
+      </w:r>
+      <w:proofErr w:type="spellEnd"/>
+      <w:r>
+        <w:t xml:space="preserve"> of the relevant </w:t>
+      </w:r>
+      <w:proofErr w:type="spellStart"/>
+      <w:r>
+        <w:t>TPPermutation</w:t>
+      </w:r>
+      <w:proofErr w:type="spellEnd"/>
+      <w:r>
+        <w:t xml:space="preserve">, and the way to create a </w:t>
+      </w:r>
+      <w:proofErr w:type="spellStart"/>
+      <w:r>
+        <w:t>GroupElement</w:t>
+      </w:r>
+      <w:proofErr w:type="spellEnd"/>
+      <w:r>
+        <w:t xml:space="preserve"> is by calling the </w:t>
+      </w:r>
+      <w:proofErr w:type="spellStart"/>
+      <w:r>
+        <w:t>generateElement</w:t>
+      </w:r>
+      <w:proofErr w:type="spellEnd"/>
+      <w:r>
+        <w:t xml:space="preserve"> of the relevant Dlog group. This way, all that needs to be sent over the channel is the data needed for the </w:t>
+      </w:r>
+      <w:proofErr w:type="spellStart"/>
+      <w:r>
+        <w:t>TPPermutation</w:t>
+      </w:r>
+      <w:proofErr w:type="spellEnd"/>
+      <w:r>
+        <w:t xml:space="preserve"> or the Dlog Group to generate the requested element. This design has another advantage. It allows sending a Group Element or a </w:t>
+      </w:r>
+      <w:proofErr w:type="spellStart"/>
+      <w:r>
+        <w:t>TPElement</w:t>
+      </w:r>
+      <w:proofErr w:type="spellEnd"/>
+      <w:r>
+        <w:t xml:space="preserve"> to a party that might use another library, for example if a computation is run between a PC and a mobile. This greatly increases SCAPI’s portability between different platforms. For this to work </w:t>
+      </w:r>
+      <w:r>
+        <w:t xml:space="preserve">there are </w:t>
+      </w:r>
+      <w:r>
+        <w:t xml:space="preserve">auxiliary classes (that </w:t>
+      </w:r>
+      <w:r>
+        <w:t>are</w:t>
+      </w:r>
+      <w:r>
+        <w:t xml:space="preserve"> </w:t>
+      </w:r>
+      <w:proofErr w:type="spellStart"/>
+      <w:r>
+        <w:t>Serializable</w:t>
+      </w:r>
+      <w:proofErr w:type="spellEnd"/>
+      <w:r>
+        <w:t xml:space="preserve">) for </w:t>
+      </w:r>
+      <w:proofErr w:type="spellStart"/>
+      <w:r>
+        <w:t>TPElements</w:t>
+      </w:r>
+      <w:proofErr w:type="spellEnd"/>
+      <w:r>
+        <w:t xml:space="preserve"> and </w:t>
+      </w:r>
+      <w:proofErr w:type="spellStart"/>
+      <w:r>
+        <w:t>GroupElements</w:t>
+      </w:r>
+      <w:proofErr w:type="spellEnd"/>
+      <w:r>
+        <w:t xml:space="preserve"> that contain only the internal data</w:t>
+      </w:r>
+      <w:r>
+        <w:t xml:space="preserve"> that</w:t>
+      </w:r>
+      <w:r>
+        <w:t xml:space="preserve"> we wish to send over a channel. </w:t>
+      </w:r>
+      <w:r>
+        <w:t>In addition</w:t>
+      </w:r>
+      <w:r>
+        <w:t xml:space="preserve">, </w:t>
+      </w:r>
+      <w:r>
+        <w:t>there is a function</w:t>
+      </w:r>
+      <w:r>
+        <w:t xml:space="preserve">: </w:t>
+      </w:r>
+      <w:proofErr w:type="spellStart"/>
+      <w:proofErr w:type="gramStart"/>
+      <w:r>
+        <w:t>generateSendableData</w:t>
+      </w:r>
+      <w:proofErr w:type="spellEnd"/>
+      <w:r>
+        <w:t>(</w:t>
+      </w:r>
+      <w:proofErr w:type="gramEnd"/>
+      <w:r>
+        <w:t xml:space="preserve">): </w:t>
+      </w:r>
+      <w:proofErr w:type="spellStart"/>
+      <w:r>
+        <w:t>Serializable</w:t>
+      </w:r>
+      <w:proofErr w:type="spellEnd"/>
+      <w:r>
+        <w:t xml:space="preserve"> that return</w:t>
+      </w:r>
+      <w:r>
+        <w:t>s</w:t>
+      </w:r>
+      <w:r>
+        <w:t xml:space="preserve"> the relevant auxiliary class</w:t>
+      </w:r>
+      <w:r>
+        <w:t xml:space="preserve"> for all these elements</w:t>
+      </w:r>
+      <w:r>
+        <w:t>. For example, a party that wishes to send a ECF2mPoint  to the other send will call:</w:t>
+      </w:r>
+    </w:p>
+    <w:p>
+      <w:pPr>
+        <w:ind w:firstLine="708"/>
         <w:rPr>
           <w:rFonts w:asciiTheme="minorHAnsi" w:hAnsiTheme="minorHAnsi" w:cstheme="minorHAnsi"/>
           <w:sz w:val="22"/>
           <w:szCs w:val="22"/>
         </w:rPr>
       </w:pPr>
+      <w:proofErr w:type="spellStart"/>
       <w:r>
         <w:rPr>
           <w:rFonts w:asciiTheme="minorHAnsi" w:hAnsiTheme="minorHAnsi" w:cstheme="minorHAnsi"/>
           <w:sz w:val="22"/>
           <w:szCs w:val="22"/>
         </w:rPr>
-        <w:t>channel.send(myEcF2mPoint.generateSendableData())</w:t>
-      </w:r>
-    </w:p>
-    <w:p>
-      <w:r>
-        <w:t>a party that receives the sent point will call:</w:t>
-      </w:r>
-    </w:p>
-    <w:p>
-      <w:pPr>
-        <w:pStyle w:val="StyleBefore025"/>
-        <w:ind w:left="0"/>
-      </w:pPr>
+        <w:t>channel.send</w:t>
+      </w:r>
+      <w:proofErr w:type="spellEnd"/>
       <w:r>
         <w:rPr>
           <w:rFonts w:asciiTheme="minorHAnsi" w:hAnsiTheme="minorHAnsi" w:cstheme="minorHAnsi"/>
           <w:sz w:val="22"/>
           <w:szCs w:val="22"/>
         </w:rPr>
-        <w:t>ECF2mPoint myPoint = myDlogGroup.generateElement(channel.receive())</w:t>
+        <w:t>(myEcF2mPoint.generateSendableData())</w:t>
+      </w:r>
+    </w:p>
+    <w:p>
+      <w:r>
+        <w:t xml:space="preserve">and </w:t>
+      </w:r>
+      <w:r>
+        <w:t>a party that receives the sent point will call:</w:t>
+      </w:r>
+    </w:p>
+    <w:p>
+      <w:pPr>
+        <w:pStyle w:val="StyleBefore025"/>
+        <w:ind w:left="0" w:firstLine="708"/>
+      </w:pPr>
+      <w:r>
+        <w:rPr>
+          <w:rFonts w:asciiTheme="minorHAnsi" w:hAnsiTheme="minorHAnsi" w:cstheme="minorHAnsi"/>
+          <w:sz w:val="22"/>
+          <w:szCs w:val="22"/>
+        </w:rPr>
+        <w:t xml:space="preserve">ECF2mPoint </w:t>
+      </w:r>
+      <w:proofErr w:type="spellStart"/>
+      <w:r>
+        <w:rPr>
+          <w:rFonts w:asciiTheme="minorHAnsi" w:hAnsiTheme="minorHAnsi" w:cstheme="minorHAnsi"/>
+          <w:sz w:val="22"/>
+          <w:szCs w:val="22"/>
+        </w:rPr>
+        <w:t>myPoint</w:t>
+      </w:r>
+      <w:proofErr w:type="spellEnd"/>
+      <w:r>
+        <w:rPr>
+          <w:rFonts w:asciiTheme="minorHAnsi" w:hAnsiTheme="minorHAnsi" w:cstheme="minorHAnsi"/>
+          <w:sz w:val="22"/>
+          <w:szCs w:val="22"/>
+        </w:rPr>
+        <w:t xml:space="preserve"> = </w:t>
+      </w:r>
+      <w:proofErr w:type="spellStart"/>
+      <w:r>
+        <w:rPr>
+          <w:rFonts w:asciiTheme="minorHAnsi" w:hAnsiTheme="minorHAnsi" w:cstheme="minorHAnsi"/>
+          <w:sz w:val="22"/>
+          <w:szCs w:val="22"/>
+        </w:rPr>
+        <w:t>myDlogGroup.generateElement</w:t>
+      </w:r>
+      <w:proofErr w:type="spellEnd"/>
+      <w:r>
+        <w:rPr>
+          <w:rFonts w:asciiTheme="minorHAnsi" w:hAnsiTheme="minorHAnsi" w:cstheme="minorHAnsi"/>
+          <w:sz w:val="22"/>
+          <w:szCs w:val="22"/>
+        </w:rPr>
+        <w:t>(</w:t>
+      </w:r>
+      <w:proofErr w:type="spellStart"/>
+      <w:r>
+        <w:rPr>
+          <w:rFonts w:asciiTheme="minorHAnsi" w:hAnsiTheme="minorHAnsi" w:cstheme="minorHAnsi"/>
+          <w:sz w:val="22"/>
+          <w:szCs w:val="22"/>
+        </w:rPr>
+        <w:t>channel.receive</w:t>
+      </w:r>
+      <w:proofErr w:type="spellEnd"/>
+      <w:r>
+        <w:rPr>
+          <w:rFonts w:asciiTheme="minorHAnsi" w:hAnsiTheme="minorHAnsi" w:cstheme="minorHAnsi"/>
+          <w:sz w:val="22"/>
+          <w:szCs w:val="22"/>
+        </w:rPr>
+        <w:t>())</w:t>
       </w:r>
     </w:p>
     <w:p>
@@ -5623,7 +6995,7 @@
           <w:szCs w:val="18"/>
         </w:rPr>
       </w:pPr>
-      <w:bookmarkStart w:id="26" w:name="_Toc357950365"/>
+      <w:bookmarkStart w:id="29" w:name="_Toc357950365"/>
       <w:r>
         <w:br w:type="page"/>
       </w:r>
@@ -5636,18 +7008,43 @@
         <w:lastRenderedPageBreak/>
         <w:t>Example</w:t>
       </w:r>
-      <w:bookmarkEnd w:id="26"/>
+      <w:bookmarkEnd w:id="29"/>
       <w:r>
         <w:t>s</w:t>
       </w:r>
     </w:p>
     <w:p>
       <w:r>
-        <w:t>Very simple examples of how to create Encrypted, Authenticated and Secure Channels provided a PlainTcpChannel has been obtained via the CommunicationSetup can be found in:</w:t>
-      </w:r>
-    </w:p>
-    <w:p>
-      <w:hyperlink r:id="rId13" w:history="1">
+        <w:t>Very simple examples of how to create Encrypted, Authenticated and Secure</w:t>
+      </w:r>
+      <w:r>
+        <w:t xml:space="preserve"> (i.e., Encrypted and Authenticated)</w:t>
+      </w:r>
+      <w:r>
+        <w:t xml:space="preserve"> Channels provided a </w:t>
+      </w:r>
+      <w:proofErr w:type="spellStart"/>
+      <w:r>
+        <w:t>PlainTcpChannel</w:t>
+      </w:r>
+      <w:proofErr w:type="spellEnd"/>
+      <w:r>
+        <w:t xml:space="preserve"> has been obtained via the </w:t>
+      </w:r>
+      <w:proofErr w:type="spellStart"/>
+      <w:r>
+        <w:t>CommunicationSetup</w:t>
+      </w:r>
+      <w:proofErr w:type="spellEnd"/>
+      <w:r>
+        <w:t xml:space="preserve"> can be found in:</w:t>
+      </w:r>
+    </w:p>
+    <w:p>
+      <w:pPr>
+        <w:ind w:firstLine="708"/>
+      </w:pPr>
+      <w:hyperlink r:id="rId14" w:history="1">
         <w:r>
           <w:rPr>
             <w:rStyle w:val="Hyperlink"/>
@@ -5666,22 +7063,36 @@
       <w:r>
         <w:t>detailed below.</w:t>
       </w:r>
-      <w:bookmarkStart w:id="27" w:name="_GoBack"/>
-      <w:bookmarkEnd w:id="27"/>
     </w:p>
     <w:p>
       <w:pPr>
         <w:pStyle w:val="Heading2"/>
       </w:pPr>
-      <w:bookmarkStart w:id="28" w:name="_Toc357950366"/>
+      <w:bookmarkStart w:id="30" w:name="_Toc357950366"/>
       <w:r>
         <w:t>Plain Security Level</w:t>
       </w:r>
-      <w:bookmarkEnd w:id="28"/>
-    </w:p>
-    <w:p>
-      <w:r>
-        <w:t>We present here a simple example of how to setup the communication between two parties that only need Plain Security Level; and how to send and receive some GroupElements of a DlogGroup.</w:t>
+      <w:bookmarkEnd w:id="30"/>
+    </w:p>
+    <w:p>
+      <w:r>
+        <w:t xml:space="preserve">We present here a simple example of how to setup the communication between two parties that only need Plain Security Level; and how to send and receive some </w:t>
+      </w:r>
+      <w:proofErr w:type="spellStart"/>
+      <w:r>
+        <w:t>GroupElements</w:t>
+      </w:r>
+      <w:proofErr w:type="spellEnd"/>
+      <w:r>
+        <w:t xml:space="preserve"> of a </w:t>
+      </w:r>
+      <w:proofErr w:type="spellStart"/>
+      <w:r>
+        <w:t>DlogGroup</w:t>
+      </w:r>
+      <w:proofErr w:type="spellEnd"/>
+      <w:r>
+        <w:t>.</w:t>
       </w:r>
     </w:p>
     <w:p>
@@ -5726,49 +7137,49 @@
             <o:lock v:ext="edit" aspectratio="t"/>
           </v:shapetype>
           <v:shape id="_x0000_i1025" type="#_x0000_t75" style="width:83.8pt;height:40.3pt" o:ole="">
-            <v:imagedata r:id="rId14" o:title=""/>
+            <v:imagedata r:id="rId15" o:title=""/>
           </v:shape>
-          <o:OLEObject Type="Embed" ProgID="Package" ShapeID="_x0000_i1025" DrawAspect="Content" ObjectID="_1431694746" r:id="rId15"/>
+          <o:OLEObject Type="Embed" ProgID="Package" ShapeID="_x0000_i1025" DrawAspect="Content" ObjectID="_1433840230" r:id="rId16"/>
         </w:object>
       </w:r>
       <w:r>
         <w:object w:dxaOrig="1980" w:dyaOrig="811">
           <v:shape id="_x0000_i1026" type="#_x0000_t75" style="width:98.85pt;height:40.3pt" o:ole="">
-            <v:imagedata r:id="rId16" o:title=""/>
+            <v:imagedata r:id="rId17" o:title=""/>
           </v:shape>
-          <o:OLEObject Type="Embed" ProgID="Package" ShapeID="_x0000_i1026" DrawAspect="Content" ObjectID="_1431694747" r:id="rId17"/>
+          <o:OLEObject Type="Embed" ProgID="Package" ShapeID="_x0000_i1026" DrawAspect="Content" ObjectID="_1433840231" r:id="rId18"/>
         </w:object>
       </w:r>
       <w:r>
-        <w:object w:dxaOrig="1831" w:dyaOrig="811">
+        <w:object w:dxaOrig="1830" w:dyaOrig="810">
           <v:shape id="_x0000_i1027" type="#_x0000_t75" style="width:91.35pt;height:40.3pt" o:ole="">
-            <v:imagedata r:id="rId18" o:title=""/>
+            <v:imagedata r:id="rId19" o:title=""/>
           </v:shape>
-          <o:OLEObject Type="Embed" ProgID="Package" ShapeID="_x0000_i1027" DrawAspect="Content" ObjectID="_1431694748" r:id="rId19"/>
+          <o:OLEObject Type="Embed" ProgID="Package" ShapeID="_x0000_i1027" DrawAspect="Content" ObjectID="_1433840232" r:id="rId20"/>
         </w:object>
       </w:r>
       <w:r>
         <w:object w:dxaOrig="1831" w:dyaOrig="811">
           <v:shape id="_x0000_i1028" type="#_x0000_t75" style="width:91.35pt;height:40.3pt" o:ole="">
-            <v:imagedata r:id="rId20" o:title=""/>
+            <v:imagedata r:id="rId21" o:title=""/>
           </v:shape>
-          <o:OLEObject Type="Embed" ProgID="Package" ShapeID="_x0000_i1028" DrawAspect="Content" ObjectID="_1431694749" r:id="rId21"/>
+          <o:OLEObject Type="Embed" ProgID="Package" ShapeID="_x0000_i1028" DrawAspect="Content" ObjectID="_1433840233" r:id="rId22"/>
         </w:object>
       </w:r>
       <w:r>
         <w:object w:dxaOrig="990" w:dyaOrig="811">
           <v:shape id="_x0000_i1029" type="#_x0000_t75" style="width:49.45pt;height:40.3pt" o:ole="">
-            <v:imagedata r:id="rId22" o:title=""/>
+            <v:imagedata r:id="rId23" o:title=""/>
           </v:shape>
-          <o:OLEObject Type="Embed" ProgID="Package" ShapeID="_x0000_i1029" DrawAspect="Content" ObjectID="_1431694750" r:id="rId23"/>
+          <o:OLEObject Type="Embed" ProgID="Package" ShapeID="_x0000_i1029" DrawAspect="Content" ObjectID="_1433840234" r:id="rId24"/>
         </w:object>
       </w:r>
       <w:r>
         <w:object w:dxaOrig="990" w:dyaOrig="811">
           <v:shape id="_x0000_i1030" type="#_x0000_t75" style="width:49.45pt;height:40.3pt" o:ole="">
-            <v:imagedata r:id="rId24" o:title=""/>
+            <v:imagedata r:id="rId25" o:title=""/>
           </v:shape>
-          <o:OLEObject Type="Embed" ProgID="Package" ShapeID="_x0000_i1030" DrawAspect="Content" ObjectID="_1431694751" r:id="rId25"/>
+          <o:OLEObject Type="Embed" ProgID="Package" ShapeID="_x0000_i1030" DrawAspect="Content" ObjectID="_1433840235" r:id="rId26"/>
         </w:object>
       </w:r>
     </w:p>
@@ -5777,11 +7188,11 @@
       <w:pPr>
         <w:pStyle w:val="Heading2"/>
       </w:pPr>
-      <w:bookmarkStart w:id="29" w:name="_Toc357950367"/>
+      <w:bookmarkStart w:id="31" w:name="_Toc357950367"/>
       <w:r>
         <w:t>Authenticated Security Level</w:t>
       </w:r>
-      <w:bookmarkEnd w:id="29"/>
+      <w:bookmarkEnd w:id="31"/>
     </w:p>
     <w:p>
       <w:pPr>
@@ -5821,9 +7232,9 @@
         </w:rPr>
         <w:object w:dxaOrig="3766" w:dyaOrig="811">
           <v:shape id="_x0000_i1031" type="#_x0000_t75" style="width:188.05pt;height:40.3pt" o:ole="">
-            <v:imagedata r:id="rId26" o:title=""/>
+            <v:imagedata r:id="rId27" o:title=""/>
           </v:shape>
-          <o:OLEObject Type="Embed" ProgID="Package" ShapeID="_x0000_i1031" DrawAspect="Content" ObjectID="_1431694752" r:id="rId27"/>
+          <o:OLEObject Type="Embed" ProgID="Package" ShapeID="_x0000_i1031" DrawAspect="Content" ObjectID="_1433840236" r:id="rId28"/>
         </w:object>
       </w:r>
       <w:r>
@@ -5832,9 +7243,9 @@
         </w:rPr>
         <w:object w:dxaOrig="3766" w:dyaOrig="811">
           <v:shape id="_x0000_i1032" type="#_x0000_t75" style="width:188.05pt;height:40.3pt" o:ole="">
-            <v:imagedata r:id="rId28" o:title=""/>
+            <v:imagedata r:id="rId29" o:title=""/>
           </v:shape>
-          <o:OLEObject Type="Embed" ProgID="Package" ShapeID="_x0000_i1032" DrawAspect="Content" ObjectID="_1431694753" r:id="rId29"/>
+          <o:OLEObject Type="Embed" ProgID="Package" ShapeID="_x0000_i1032" DrawAspect="Content" ObjectID="_1433840237" r:id="rId30"/>
         </w:object>
       </w:r>
     </w:p>
@@ -5849,11 +7260,11 @@
       <w:pPr>
         <w:pStyle w:val="Heading2"/>
       </w:pPr>
-      <w:bookmarkStart w:id="30" w:name="_Toc357950368"/>
+      <w:bookmarkStart w:id="32" w:name="_Toc357950368"/>
       <w:r>
         <w:t>Encrypted Security Level</w:t>
       </w:r>
-      <w:bookmarkEnd w:id="30"/>
+      <w:bookmarkEnd w:id="32"/>
     </w:p>
     <w:p>
       <w:pPr>
@@ -5900,8 +7311,8 @@
       </w:pPr>
     </w:p>
     <w:sectPr>
-      <w:headerReference w:type="default" r:id="rId30"/>
-      <w:footerReference w:type="default" r:id="rId31"/>
+      <w:headerReference w:type="default" r:id="rId31"/>
+      <w:footerReference w:type="default" r:id="rId32"/>
       <w:pgSz w:w="11906" w:h="16838" w:code="9"/>
       <w:pgMar w:top="1418" w:right="1418" w:bottom="1418" w:left="1418" w:header="720" w:footer="720" w:gutter="0"/>
       <w:cols w:space="720"/>
@@ -6019,7 +7430,7 @@
         <w:noProof/>
         <w:lang w:eastAsia="en-GB"/>
       </w:rPr>
-      <w:t>14</w:t>
+      <w:t>7</w:t>
     </w:r>
     <w:r>
       <w:fldChar w:fldCharType="end"/>
@@ -6030,27 +7441,14 @@
       </w:rPr>
       <w:t xml:space="preserve"> of </w:t>
     </w:r>
-    <w:r>
-      <w:fldChar w:fldCharType="begin"/>
-    </w:r>
-    <w:r>
-      <w:instrText xml:space="preserve"> NUMPAGES  \* FirstCap </w:instrText>
-    </w:r>
-    <w:r>
-      <w:fldChar w:fldCharType="separate"/>
-    </w:r>
-    <w:r>
-      <w:rPr>
-        <w:noProof/>
-      </w:rPr>
-      <w:t>14</w:t>
-    </w:r>
-    <w:r>
-      <w:rPr>
-        <w:noProof/>
-      </w:rPr>
-      <w:fldChar w:fldCharType="end"/>
-    </w:r>
+    <w:fldSimple w:instr=" NUMPAGES  \* FirstCap ">
+      <w:r>
+        <w:rPr>
+          <w:noProof/>
+        </w:rPr>
+        <w:t>14</w:t>
+      </w:r>
+    </w:fldSimple>
     <w:r>
       <w:t xml:space="preserve"> </w:t>
     </w:r>
@@ -6246,7 +7644,33 @@
         <w:sz w:val="16"/>
         <w:szCs w:val="16"/>
       </w:rPr>
-      <w:t>Bar-Ilan University</w:t>
+      <w:t>Bar-</w:t>
+    </w:r>
+    <w:proofErr w:type="spellStart"/>
+    <w:r>
+      <w:rPr>
+        <w:rFonts w:ascii="Calibri" w:hAnsi="Calibri"/>
+        <w:b/>
+        <w:bCs/>
+        <w:color w:val="7BA0CD"/>
+        <w:spacing w:val="60"/>
+        <w:sz w:val="16"/>
+        <w:szCs w:val="16"/>
+      </w:rPr>
+      <w:t>Ilan</w:t>
+    </w:r>
+    <w:proofErr w:type="spellEnd"/>
+    <w:r>
+      <w:rPr>
+        <w:rFonts w:ascii="Calibri" w:hAnsi="Calibri"/>
+        <w:b/>
+        <w:bCs/>
+        <w:color w:val="7BA0CD"/>
+        <w:spacing w:val="60"/>
+        <w:sz w:val="16"/>
+        <w:szCs w:val="16"/>
+      </w:rPr>
+      <w:t xml:space="preserve"> University</w:t>
     </w:r>
   </w:p>
   <w:p>
@@ -6256,11 +7680,21 @@
     <w:r>
       <w:tab/>
     </w:r>
-    <w:fldSimple w:instr=" DOCPROPERTY  ObjectIdentification  \* MERGEFORMAT ">
-      <w:r>
-        <w:t xml:space="preserve">SCAPI Communication Layer </w:t>
-      </w:r>
-    </w:fldSimple>
+    <w:r>
+      <w:fldChar w:fldCharType="begin"/>
+    </w:r>
+    <w:r>
+      <w:instrText xml:space="preserve"> DOCPROPERTY  ObjectIdentification  \* MERGEFORMAT </w:instrText>
+    </w:r>
+    <w:r>
+      <w:fldChar w:fldCharType="separate"/>
+    </w:r>
+    <w:r>
+      <w:t xml:space="preserve">SCAPI Communication Layer </w:t>
+    </w:r>
+    <w:r>
+      <w:fldChar w:fldCharType="end"/>
+    </w:r>
   </w:p>
   <w:p>
     <w:pPr>
@@ -7868,7 +9302,7 @@
   <w:abstractNum w:abstractNumId="13">
     <w:nsid w:val="286A1204"/>
     <w:multiLevelType w:val="hybridMultilevel"/>
-    <w:tmpl w:val="92901BAC"/>
+    <w:tmpl w:val="C44636BC"/>
     <w:lvl w:ilvl="0" w:tplc="04090001">
       <w:start w:val="1"/>
       <w:numFmt w:val="bullet"/>
@@ -9514,6 +10948,7 @@
   <w:style w:type="character" w:default="1" w:styleId="DefaultParagraphFont">
     <w:name w:val="Default Paragraph Font"/>
     <w:uiPriority w:val="1"/>
+    <w:semiHidden/>
     <w:unhideWhenUsed/>
   </w:style>
   <w:style w:type="table" w:default="1" w:styleId="TableNormal">
@@ -10356,6 +11791,7 @@
   <w:style w:type="character" w:default="1" w:styleId="DefaultParagraphFont">
     <w:name w:val="Default Paragraph Font"/>
     <w:uiPriority w:val="1"/>
+    <w:semiHidden/>
     <w:unhideWhenUsed/>
   </w:style>
   <w:style w:type="table" w:default="1" w:styleId="TableNormal">
@@ -11121,7 +12557,7 @@
 </file>
 
 <file path=customXml/itemProps1.xml><?xml version="1.0" encoding="utf-8"?>
-<ds:datastoreItem xmlns:ds="http://schemas.openxmlformats.org/officeDocument/2006/customXml" ds:itemID="{CF56DCAA-06E2-460C-8B9A-702912FC59FD}">
+<ds:datastoreItem xmlns:ds="http://schemas.openxmlformats.org/officeDocument/2006/customXml" ds:itemID="{7215B7CD-4740-44CF-AAA8-01D430AA79FC}">
   <ds:schemaRefs>
     <ds:schemaRef ds:uri="http://schemas.openxmlformats.org/officeDocument/2006/bibliography"/>
   </ds:schemaRefs>

</xml_diff>

<commit_message>
Updated format of document.
git-svn-id: https://svn.cs.biu.ac.il/svn/development/SDK_branches/NoInitParams@2217 ba1fec17-5bc3-4c1d-a110-6a66ae20c876
</commit_message>
<xml_diff>
--- a/Docs/UserManual/CommunicationLayerUserManual.docx
+++ b/Docs/UserManual/CommunicationLayerUserManual.docx
@@ -11,6 +11,8 @@
           <w:sz w:val="40"/>
         </w:rPr>
       </w:pPr>
+      <w:bookmarkStart w:id="0" w:name="_GoBack"/>
+      <w:bookmarkEnd w:id="0"/>
     </w:p>
     <w:p>
       <w:pPr>
@@ -1081,7 +1083,7 @@
       <w:r>
         <w:fldChar w:fldCharType="separate"/>
       </w:r>
-      <w:hyperlink w:anchor="_Toc357950348" w:history="1">
+      <w:hyperlink w:anchor="_Toc360099029" w:history="1">
         <w:r>
           <w:rPr>
             <w:rStyle w:val="Hyperlink"/>
@@ -1124,7 +1126,7 @@
             <w:noProof/>
             <w:webHidden/>
           </w:rPr>
-          <w:instrText xml:space="preserve"> PAGEREF _Toc357950348 \h </w:instrText>
+          <w:instrText xml:space="preserve"> PAGEREF _Toc360099029 \h </w:instrText>
         </w:r>
         <w:r>
           <w:rPr>
@@ -1169,7 +1171,7 @@
           <w:szCs w:val="22"/>
         </w:rPr>
       </w:pPr>
-      <w:hyperlink w:anchor="_Toc357950349" w:history="1">
+      <w:hyperlink w:anchor="_Toc360099030" w:history="1">
         <w:r>
           <w:rPr>
             <w:rStyle w:val="Hyperlink"/>
@@ -1212,7 +1214,7 @@
             <w:noProof/>
             <w:webHidden/>
           </w:rPr>
-          <w:instrText xml:space="preserve"> PAGEREF _Toc357950349 \h </w:instrText>
+          <w:instrText xml:space="preserve"> PAGEREF _Toc360099030 \h </w:instrText>
         </w:r>
         <w:r>
           <w:rPr>
@@ -1257,7 +1259,7 @@
           <w:szCs w:val="22"/>
         </w:rPr>
       </w:pPr>
-      <w:hyperlink w:anchor="_Toc357950350" w:history="1">
+      <w:hyperlink w:anchor="_Toc360099031" w:history="1">
         <w:r>
           <w:rPr>
             <w:rStyle w:val="Hyperlink"/>
@@ -1304,7 +1306,7 @@
             <w:noProof/>
             <w:webHidden/>
           </w:rPr>
-          <w:instrText xml:space="preserve"> PAGEREF _Toc357950350 \h </w:instrText>
+          <w:instrText xml:space="preserve"> PAGEREF _Toc360099031 \h </w:instrText>
         </w:r>
         <w:r>
           <w:rPr>
@@ -1349,7 +1351,7 @@
           <w:szCs w:val="22"/>
         </w:rPr>
       </w:pPr>
-      <w:hyperlink w:anchor="_Toc357950351" w:history="1">
+      <w:hyperlink w:anchor="_Toc360099032" w:history="1">
         <w:r>
           <w:rPr>
             <w:rStyle w:val="Hyperlink"/>
@@ -1392,7 +1394,7 @@
             <w:noProof/>
             <w:webHidden/>
           </w:rPr>
-          <w:instrText xml:space="preserve"> PAGEREF _Toc357950351 \h </w:instrText>
+          <w:instrText xml:space="preserve"> PAGEREF _Toc360099032 \h </w:instrText>
         </w:r>
         <w:r>
           <w:rPr>
@@ -1437,7 +1439,7 @@
           <w:szCs w:val="22"/>
         </w:rPr>
       </w:pPr>
-      <w:hyperlink w:anchor="_Toc357950352" w:history="1">
+      <w:hyperlink w:anchor="_Toc360099033" w:history="1">
         <w:r>
           <w:rPr>
             <w:rStyle w:val="Hyperlink"/>
@@ -1480,7 +1482,7 @@
             <w:noProof/>
             <w:webHidden/>
           </w:rPr>
-          <w:instrText xml:space="preserve"> PAGEREF _Toc357950352 \h </w:instrText>
+          <w:instrText xml:space="preserve"> PAGEREF _Toc360099033 \h </w:instrText>
         </w:r>
         <w:r>
           <w:rPr>
@@ -1525,7 +1527,7 @@
           <w:szCs w:val="22"/>
         </w:rPr>
       </w:pPr>
-      <w:hyperlink w:anchor="_Toc357950353" w:history="1">
+      <w:hyperlink w:anchor="_Toc360099034" w:history="1">
         <w:r>
           <w:rPr>
             <w:rStyle w:val="Hyperlink"/>
@@ -1568,7 +1570,7 @@
             <w:noProof/>
             <w:webHidden/>
           </w:rPr>
-          <w:instrText xml:space="preserve"> PAGEREF _Toc357950353 \h </w:instrText>
+          <w:instrText xml:space="preserve"> PAGEREF _Toc360099034 \h </w:instrText>
         </w:r>
         <w:r>
           <w:rPr>
@@ -1613,7 +1615,7 @@
           <w:szCs w:val="22"/>
         </w:rPr>
       </w:pPr>
-      <w:hyperlink w:anchor="_Toc357950354" w:history="1">
+      <w:hyperlink w:anchor="_Toc360099035" w:history="1">
         <w:r>
           <w:rPr>
             <w:rStyle w:val="Hyperlink"/>
@@ -1656,7 +1658,7 @@
             <w:noProof/>
             <w:webHidden/>
           </w:rPr>
-          <w:instrText xml:space="preserve"> PAGEREF _Toc357950354 \h </w:instrText>
+          <w:instrText xml:space="preserve"> PAGEREF _Toc360099035 \h </w:instrText>
         </w:r>
         <w:r>
           <w:rPr>
@@ -1701,7 +1703,7 @@
           <w:szCs w:val="22"/>
         </w:rPr>
       </w:pPr>
-      <w:hyperlink w:anchor="_Toc357950355" w:history="1">
+      <w:hyperlink w:anchor="_Toc360099036" w:history="1">
         <w:r>
           <w:rPr>
             <w:rStyle w:val="Hyperlink"/>
@@ -1744,7 +1746,7 @@
             <w:noProof/>
             <w:webHidden/>
           </w:rPr>
-          <w:instrText xml:space="preserve"> PAGEREF _Toc357950355 \h </w:instrText>
+          <w:instrText xml:space="preserve"> PAGEREF _Toc360099036 \h </w:instrText>
         </w:r>
         <w:r>
           <w:rPr>
@@ -1789,7 +1791,7 @@
           <w:szCs w:val="22"/>
         </w:rPr>
       </w:pPr>
-      <w:hyperlink w:anchor="_Toc357950356" w:history="1">
+      <w:hyperlink w:anchor="_Toc360099037" w:history="1">
         <w:r>
           <w:rPr>
             <w:rStyle w:val="Hyperlink"/>
@@ -1832,7 +1834,7 @@
             <w:noProof/>
             <w:webHidden/>
           </w:rPr>
-          <w:instrText xml:space="preserve"> PAGEREF _Toc357950356 \h </w:instrText>
+          <w:instrText xml:space="preserve"> PAGEREF _Toc360099037 \h </w:instrText>
         </w:r>
         <w:r>
           <w:rPr>
@@ -1877,7 +1879,7 @@
           <w:szCs w:val="22"/>
         </w:rPr>
       </w:pPr>
-      <w:hyperlink w:anchor="_Toc357950357" w:history="1">
+      <w:hyperlink w:anchor="_Toc360099038" w:history="1">
         <w:r>
           <w:rPr>
             <w:rStyle w:val="Hyperlink"/>
@@ -1920,7 +1922,7 @@
             <w:noProof/>
             <w:webHidden/>
           </w:rPr>
-          <w:instrText xml:space="preserve"> PAGEREF _Toc357950357 \h </w:instrText>
+          <w:instrText xml:space="preserve"> PAGEREF _Toc360099038 \h </w:instrText>
         </w:r>
         <w:r>
           <w:rPr>
@@ -1965,7 +1967,7 @@
           <w:szCs w:val="22"/>
         </w:rPr>
       </w:pPr>
-      <w:hyperlink w:anchor="_Toc357950358" w:history="1">
+      <w:hyperlink w:anchor="_Toc360099039" w:history="1">
         <w:r>
           <w:rPr>
             <w:rStyle w:val="Hyperlink"/>
@@ -2008,7 +2010,7 @@
             <w:noProof/>
             <w:webHidden/>
           </w:rPr>
-          <w:instrText xml:space="preserve"> PAGEREF _Toc357950358 \h </w:instrText>
+          <w:instrText xml:space="preserve"> PAGEREF _Toc360099039 \h </w:instrText>
         </w:r>
         <w:r>
           <w:rPr>
@@ -2053,7 +2055,7 @@
           <w:szCs w:val="22"/>
         </w:rPr>
       </w:pPr>
-      <w:hyperlink w:anchor="_Toc357950359" w:history="1">
+      <w:hyperlink w:anchor="_Toc360099040" w:history="1">
         <w:r>
           <w:rPr>
             <w:rStyle w:val="Hyperlink"/>
@@ -2096,7 +2098,7 @@
             <w:noProof/>
             <w:webHidden/>
           </w:rPr>
-          <w:instrText xml:space="preserve"> PAGEREF _Toc357950359 \h </w:instrText>
+          <w:instrText xml:space="preserve"> PAGEREF _Toc360099040 \h </w:instrText>
         </w:r>
         <w:r>
           <w:rPr>
@@ -2141,7 +2143,7 @@
           <w:szCs w:val="22"/>
         </w:rPr>
       </w:pPr>
-      <w:hyperlink w:anchor="_Toc357950360" w:history="1">
+      <w:hyperlink w:anchor="_Toc360099041" w:history="1">
         <w:r>
           <w:rPr>
             <w:rStyle w:val="Hyperlink"/>
@@ -2184,7 +2186,7 @@
             <w:noProof/>
             <w:webHidden/>
           </w:rPr>
-          <w:instrText xml:space="preserve"> PAGEREF _Toc357950360 \h </w:instrText>
+          <w:instrText xml:space="preserve"> PAGEREF _Toc360099041 \h </w:instrText>
         </w:r>
         <w:r>
           <w:rPr>
@@ -2229,7 +2231,7 @@
           <w:szCs w:val="22"/>
         </w:rPr>
       </w:pPr>
-      <w:hyperlink w:anchor="_Toc357950361" w:history="1">
+      <w:hyperlink w:anchor="_Toc360099042" w:history="1">
         <w:r>
           <w:rPr>
             <w:rStyle w:val="Hyperlink"/>
@@ -2272,7 +2274,7 @@
             <w:noProof/>
             <w:webHidden/>
           </w:rPr>
-          <w:instrText xml:space="preserve"> PAGEREF _Toc357950361 \h </w:instrText>
+          <w:instrText xml:space="preserve"> PAGEREF _Toc360099042 \h </w:instrText>
         </w:r>
         <w:r>
           <w:rPr>
@@ -2317,7 +2319,7 @@
           <w:szCs w:val="22"/>
         </w:rPr>
       </w:pPr>
-      <w:hyperlink w:anchor="_Toc357950362" w:history="1">
+      <w:hyperlink w:anchor="_Toc360099043" w:history="1">
         <w:r>
           <w:rPr>
             <w:rStyle w:val="Hyperlink"/>
@@ -2360,7 +2362,7 @@
             <w:noProof/>
             <w:webHidden/>
           </w:rPr>
-          <w:instrText xml:space="preserve"> PAGEREF _Toc357950362 \h </w:instrText>
+          <w:instrText xml:space="preserve"> PAGEREF _Toc360099043 \h </w:instrText>
         </w:r>
         <w:r>
           <w:rPr>
@@ -2381,6 +2383,94 @@
             <w:webHidden/>
           </w:rPr>
           <w:t>9</w:t>
+        </w:r>
+        <w:r>
+          <w:rPr>
+            <w:noProof/>
+            <w:webHidden/>
+          </w:rPr>
+          <w:fldChar w:fldCharType="end"/>
+        </w:r>
+      </w:hyperlink>
+    </w:p>
+    <w:p>
+      <w:pPr>
+        <w:pStyle w:val="TOC3"/>
+        <w:tabs>
+          <w:tab w:val="left" w:pos="1200"/>
+          <w:tab w:val="right" w:leader="dot" w:pos="9060"/>
+        </w:tabs>
+        <w:rPr>
+          <w:rFonts w:asciiTheme="minorHAnsi" w:eastAsiaTheme="minorEastAsia" w:hAnsiTheme="minorHAnsi" w:cstheme="minorBidi"/>
+          <w:noProof/>
+          <w:sz w:val="22"/>
+          <w:szCs w:val="22"/>
+        </w:rPr>
+      </w:pPr>
+      <w:hyperlink w:anchor="_Toc360099044" w:history="1">
+        <w:r>
+          <w:rPr>
+            <w:rStyle w:val="Hyperlink"/>
+            <w:noProof/>
+          </w:rPr>
+          <w:t>6.2.4</w:t>
+        </w:r>
+        <w:r>
+          <w:rPr>
+            <w:rFonts w:asciiTheme="minorHAnsi" w:eastAsiaTheme="minorEastAsia" w:hAnsiTheme="minorHAnsi" w:cstheme="minorBidi"/>
+            <w:noProof/>
+            <w:sz w:val="22"/>
+            <w:szCs w:val="22"/>
+          </w:rPr>
+          <w:tab/>
+        </w:r>
+        <w:r>
+          <w:rPr>
+            <w:rStyle w:val="Hyperlink"/>
+            <w:noProof/>
+          </w:rPr>
+          <w:t>SecureChannel</w:t>
+        </w:r>
+        <w:r>
+          <w:rPr>
+            <w:noProof/>
+            <w:webHidden/>
+          </w:rPr>
+          <w:tab/>
+        </w:r>
+        <w:r>
+          <w:rPr>
+            <w:noProof/>
+            <w:webHidden/>
+          </w:rPr>
+          <w:fldChar w:fldCharType="begin"/>
+        </w:r>
+        <w:r>
+          <w:rPr>
+            <w:noProof/>
+            <w:webHidden/>
+          </w:rPr>
+          <w:instrText xml:space="preserve"> PAGEREF _Toc360099044 \h </w:instrText>
+        </w:r>
+        <w:r>
+          <w:rPr>
+            <w:noProof/>
+            <w:webHidden/>
+          </w:rPr>
+        </w:r>
+        <w:r>
+          <w:rPr>
+            <w:noProof/>
+            <w:webHidden/>
+          </w:rPr>
+          <w:fldChar w:fldCharType="separate"/>
+        </w:r>
+        <w:r>
+          <w:rPr>
+            <w:noProof/>
+            <w:webHidden/>
+          </w:rPr>
+          <w:t>10</w:t>
         </w:r>
         <w:r>
           <w:rPr>
@@ -2405,7 +2495,7 @@
           <w:szCs w:val="22"/>
         </w:rPr>
       </w:pPr>
-      <w:hyperlink w:anchor="_Toc357950363" w:history="1">
+      <w:hyperlink w:anchor="_Toc360099045" w:history="1">
         <w:r>
           <w:rPr>
             <w:rStyle w:val="Hyperlink"/>
@@ -2448,7 +2538,7 @@
             <w:noProof/>
             <w:webHidden/>
           </w:rPr>
-          <w:instrText xml:space="preserve"> PAGEREF _Toc357950363 \h </w:instrText>
+          <w:instrText xml:space="preserve"> PAGEREF _Toc360099045 \h </w:instrText>
         </w:r>
         <w:r>
           <w:rPr>
@@ -2493,7 +2583,7 @@
           <w:szCs w:val="22"/>
         </w:rPr>
       </w:pPr>
-      <w:hyperlink w:anchor="_Toc357950364" w:history="1">
+      <w:hyperlink w:anchor="_Toc360099046" w:history="1">
         <w:r>
           <w:rPr>
             <w:rStyle w:val="Hyperlink"/>
@@ -2538,7 +2628,7 @@
             <w:noProof/>
             <w:webHidden/>
           </w:rPr>
-          <w:instrText xml:space="preserve"> PAGEREF _Toc357950364 \h </w:instrText>
+          <w:instrText xml:space="preserve"> PAGEREF _Toc360099046 \h </w:instrText>
         </w:r>
         <w:r>
           <w:rPr>
@@ -2583,7 +2673,7 @@
           <w:szCs w:val="22"/>
         </w:rPr>
       </w:pPr>
-      <w:hyperlink w:anchor="_Toc357950365" w:history="1">
+      <w:hyperlink w:anchor="_Toc360099047" w:history="1">
         <w:r>
           <w:rPr>
             <w:rStyle w:val="Hyperlink"/>
@@ -2605,7 +2695,7 @@
             <w:rStyle w:val="Hyperlink"/>
             <w:noProof/>
           </w:rPr>
-          <w:t>Example</w:t>
+          <w:t>Examples</w:t>
         </w:r>
         <w:r>
           <w:rPr>
@@ -2626,7 +2716,7 @@
             <w:noProof/>
             <w:webHidden/>
           </w:rPr>
-          <w:instrText xml:space="preserve"> PAGEREF _Toc357950365 \h </w:instrText>
+          <w:instrText xml:space="preserve"> PAGEREF _Toc360099047 \h </w:instrText>
         </w:r>
         <w:r>
           <w:rPr>
@@ -2646,7 +2736,7 @@
             <w:noProof/>
             <w:webHidden/>
           </w:rPr>
-          <w:t>13</w:t>
+          <w:t>14</w:t>
         </w:r>
         <w:r>
           <w:rPr>
@@ -2671,7 +2761,7 @@
           <w:szCs w:val="22"/>
         </w:rPr>
       </w:pPr>
-      <w:hyperlink w:anchor="_Toc357950366" w:history="1">
+      <w:hyperlink w:anchor="_Toc360099048" w:history="1">
         <w:r>
           <w:rPr>
             <w:rStyle w:val="Hyperlink"/>
@@ -2714,7 +2804,7 @@
             <w:noProof/>
             <w:webHidden/>
           </w:rPr>
-          <w:instrText xml:space="preserve"> PAGEREF _Toc357950366 \h </w:instrText>
+          <w:instrText xml:space="preserve"> PAGEREF _Toc360099048 \h </w:instrText>
         </w:r>
         <w:r>
           <w:rPr>
@@ -2734,7 +2824,7 @@
             <w:noProof/>
             <w:webHidden/>
           </w:rPr>
-          <w:t>13</w:t>
+          <w:t>14</w:t>
         </w:r>
         <w:r>
           <w:rPr>
@@ -2759,7 +2849,7 @@
           <w:szCs w:val="22"/>
         </w:rPr>
       </w:pPr>
-      <w:hyperlink w:anchor="_Toc357950367" w:history="1">
+      <w:hyperlink w:anchor="_Toc360099049" w:history="1">
         <w:r>
           <w:rPr>
             <w:rStyle w:val="Hyperlink"/>
@@ -2802,7 +2892,7 @@
             <w:noProof/>
             <w:webHidden/>
           </w:rPr>
-          <w:instrText xml:space="preserve"> PAGEREF _Toc357950367 \h </w:instrText>
+          <w:instrText xml:space="preserve"> PAGEREF _Toc360099049 \h </w:instrText>
         </w:r>
         <w:r>
           <w:rPr>
@@ -2847,7 +2937,7 @@
           <w:szCs w:val="22"/>
         </w:rPr>
       </w:pPr>
-      <w:hyperlink w:anchor="_Toc357950368" w:history="1">
+      <w:hyperlink w:anchor="_Toc360099050" w:history="1">
         <w:r>
           <w:rPr>
             <w:rStyle w:val="Hyperlink"/>
@@ -2890,7 +2980,7 @@
             <w:noProof/>
             <w:webHidden/>
           </w:rPr>
-          <w:instrText xml:space="preserve"> PAGEREF _Toc357950368 \h </w:instrText>
+          <w:instrText xml:space="preserve"> PAGEREF _Toc360099050 \h </w:instrText>
         </w:r>
         <w:r>
           <w:rPr>
@@ -2939,26 +3029,26 @@
       <w:r>
         <w:br w:type="page"/>
       </w:r>
-      <w:bookmarkStart w:id="0" w:name="_Toc104538326"/>
-      <w:bookmarkStart w:id="1" w:name="_Toc357950348"/>
+      <w:bookmarkStart w:id="1" w:name="_Toc104538326"/>
+      <w:bookmarkStart w:id="2" w:name="_Toc360099029"/>
       <w:r>
         <w:lastRenderedPageBreak/>
         <w:t>Scope</w:t>
       </w:r>
-      <w:bookmarkEnd w:id="0"/>
       <w:bookmarkEnd w:id="1"/>
+      <w:bookmarkEnd w:id="2"/>
     </w:p>
     <w:p/>
     <w:p>
       <w:pPr>
         <w:pStyle w:val="Heading2"/>
       </w:pPr>
-      <w:bookmarkStart w:id="2" w:name="_Toc357950349"/>
-      <w:bookmarkStart w:id="3" w:name="_Toc104538327"/>
+      <w:bookmarkStart w:id="3" w:name="_Toc360099030"/>
+      <w:bookmarkStart w:id="4" w:name="_Toc104538327"/>
       <w:r>
         <w:t>Introduction</w:t>
       </w:r>
-      <w:bookmarkEnd w:id="2"/>
+      <w:bookmarkEnd w:id="3"/>
     </w:p>
     <w:p>
       <w:pPr>
@@ -3091,8 +3181,8 @@
           <w:iCs/>
         </w:rPr>
       </w:pPr>
-      <w:bookmarkStart w:id="4" w:name="_Toc277512083"/>
-      <w:bookmarkStart w:id="5" w:name="_Toc357950350"/>
+      <w:bookmarkStart w:id="5" w:name="_Toc277512083"/>
+      <w:bookmarkStart w:id="6" w:name="_Toc360099031"/>
       <w:r>
         <w:rPr>
           <w:rStyle w:val="Heading3Char"/>
@@ -3105,8 +3195,8 @@
         </w:rPr>
         <w:t>e</w:t>
       </w:r>
-      <w:bookmarkEnd w:id="4"/>
       <w:bookmarkEnd w:id="5"/>
+      <w:bookmarkEnd w:id="6"/>
     </w:p>
     <w:p>
       <w:pPr>
@@ -3296,22 +3386,22 @@
       </w:r>
     </w:p>
     <w:p>
-      <w:bookmarkStart w:id="6" w:name="_Toc30214769"/>
-      <w:bookmarkStart w:id="7" w:name="_Toc33153563"/>
-      <w:bookmarkEnd w:id="3"/>
+      <w:bookmarkStart w:id="7" w:name="_Toc30214769"/>
+      <w:bookmarkStart w:id="8" w:name="_Toc33153563"/>
+      <w:bookmarkEnd w:id="4"/>
     </w:p>
     <w:p>
       <w:pPr>
         <w:pStyle w:val="Heading1"/>
       </w:pPr>
-      <w:bookmarkStart w:id="8" w:name="_Toc357950351"/>
+      <w:bookmarkStart w:id="9" w:name="_Toc360099032"/>
       <w:r>
         <w:t xml:space="preserve">Definitions Acronyms and </w:t>
       </w:r>
       <w:r>
         <w:t>Abbreviations</w:t>
       </w:r>
-      <w:bookmarkEnd w:id="8"/>
+      <w:bookmarkEnd w:id="9"/>
     </w:p>
     <w:p/>
     <w:tbl>
@@ -3406,16 +3496,16 @@
       <w:pPr>
         <w:pStyle w:val="Heading1"/>
       </w:pPr>
-      <w:bookmarkStart w:id="9" w:name="_Toc357950352"/>
+      <w:bookmarkStart w:id="10" w:name="_Toc360099033"/>
       <w:r>
         <w:t>Reference</w:t>
       </w:r>
       <w:r>
         <w:t>s</w:t>
       </w:r>
-      <w:bookmarkEnd w:id="6"/>
       <w:bookmarkEnd w:id="7"/>
-      <w:bookmarkEnd w:id="9"/>
+      <w:bookmarkEnd w:id="8"/>
+      <w:bookmarkEnd w:id="10"/>
       <w:r>
         <w:rPr>
           <w:rFonts w:ascii="Helvetica" w:hAnsi="Helvetica"/>
@@ -3443,12 +3533,12 @@
       <w:pPr>
         <w:pStyle w:val="Heading1"/>
       </w:pPr>
-      <w:bookmarkStart w:id="10" w:name="_Toc357950353"/>
+      <w:bookmarkStart w:id="11" w:name="_Toc360099034"/>
       <w:r>
         <w:lastRenderedPageBreak/>
         <w:t>General description</w:t>
       </w:r>
-      <w:bookmarkEnd w:id="10"/>
+      <w:bookmarkEnd w:id="11"/>
     </w:p>
     <w:p>
       <w:pPr>
@@ -3887,7 +3977,7 @@
           <w:noProof/>
         </w:rPr>
         <w:drawing>
-          <wp:anchor distT="0" distB="0" distL="114300" distR="114300" simplePos="0" relativeHeight="251658240" behindDoc="0" locked="0" layoutInCell="1" allowOverlap="1" wp14:anchorId="6F7E036B" wp14:editId="505616B5">
+          <wp:anchor distT="0" distB="0" distL="114300" distR="114300" simplePos="0" relativeHeight="251658240" behindDoc="0" locked="0" layoutInCell="1" allowOverlap="1" wp14:anchorId="00016648" wp14:editId="50BD9B11">
             <wp:simplePos x="0" y="0"/>
             <wp:positionH relativeFrom="column">
               <wp:posOffset>-793750</wp:posOffset>
@@ -3955,25 +4045,25 @@
       <w:pPr>
         <w:pStyle w:val="Heading1"/>
       </w:pPr>
-      <w:bookmarkStart w:id="11" w:name="_Toc357950354"/>
+      <w:bookmarkStart w:id="12" w:name="_Toc360099035"/>
       <w:r>
         <w:t>Functionalities</w:t>
       </w:r>
-      <w:bookmarkEnd w:id="11"/>
+      <w:bookmarkEnd w:id="12"/>
     </w:p>
     <w:p>
       <w:pPr>
         <w:pStyle w:val="Heading2"/>
       </w:pPr>
-      <w:bookmarkStart w:id="12" w:name="_Toc357950355"/>
-      <w:bookmarkStart w:id="13" w:name="_Toc285376138"/>
+      <w:bookmarkStart w:id="13" w:name="_Toc360099036"/>
+      <w:bookmarkStart w:id="14" w:name="_Toc285376138"/>
       <w:r>
         <w:t>Setup</w:t>
       </w:r>
       <w:r>
         <w:t xml:space="preserve"> the communication services</w:t>
       </w:r>
-      <w:bookmarkEnd w:id="12"/>
+      <w:bookmarkEnd w:id="13"/>
     </w:p>
     <w:p>
       <w:pPr>
@@ -4290,14 +4380,14 @@
       <w:pPr>
         <w:pStyle w:val="Heading2"/>
       </w:pPr>
-      <w:bookmarkStart w:id="14" w:name="_Toc357950356"/>
+      <w:bookmarkStart w:id="15" w:name="_Toc360099037"/>
       <w:r>
         <w:t>Use</w:t>
       </w:r>
       <w:r>
         <w:t xml:space="preserve"> the communication services</w:t>
       </w:r>
-      <w:bookmarkEnd w:id="14"/>
+      <w:bookmarkEnd w:id="15"/>
     </w:p>
     <w:p>
       <w:pPr>
@@ -4443,7 +4533,7 @@
         </w:rPr>
         <w:t xml:space="preserve">. </w:t>
       </w:r>
-      <w:bookmarkEnd w:id="13"/>
+      <w:bookmarkEnd w:id="14"/>
     </w:p>
     <w:p>
       <w:pPr>
@@ -4465,80 +4555,14 @@
       <w:pPr>
         <w:pStyle w:val="Heading1"/>
       </w:pPr>
-      <w:bookmarkStart w:id="15" w:name="_Toc357950357"/>
+      <w:bookmarkStart w:id="16" w:name="_Toc360099038"/>
       <w:r>
         <w:lastRenderedPageBreak/>
         <w:t>Static View</w:t>
       </w:r>
-      <w:bookmarkEnd w:id="15"/>
-    </w:p>
-    <w:p>
-      <w:del w:id="16" w:author="Yael Ejgenberg" w:date="2013-06-27T12:08:00Z">
-        <w:r>
-          <w:rPr>
-            <w:noProof/>
-          </w:rPr>
-          <w:drawing>
-            <wp:anchor distT="0" distB="0" distL="114300" distR="114300" simplePos="0" relativeHeight="251659264" behindDoc="0" locked="0" layoutInCell="1" allowOverlap="1" wp14:anchorId="49D083A7" wp14:editId="5F577602">
-              <wp:simplePos x="0" y="0"/>
-              <wp:positionH relativeFrom="column">
-                <wp:posOffset>-812800</wp:posOffset>
-              </wp:positionH>
-              <wp:positionV relativeFrom="paragraph">
-                <wp:posOffset>814705</wp:posOffset>
-              </wp:positionV>
-              <wp:extent cx="7560945" cy="4678045"/>
-              <wp:effectExtent l="0" t="0" r="1905" b="8255"/>
-              <wp:wrapSquare wrapText="bothSides"/>
-              <wp:docPr id="8" name="Picture 8"/>
-              <wp:cNvGraphicFramePr>
-                <a:graphicFrameLocks xmlns:a="http://schemas.openxmlformats.org/drawingml/2006/main" noChangeAspect="1"/>
-              </wp:cNvGraphicFramePr>
-              <a:graphic xmlns:a="http://schemas.openxmlformats.org/drawingml/2006/main">
-                <a:graphicData uri="http://schemas.openxmlformats.org/drawingml/2006/picture">
-                  <pic:pic xmlns:pic="http://schemas.openxmlformats.org/drawingml/2006/picture">
-                    <pic:nvPicPr>
-                      <pic:cNvPr id="0" name="Picture 8"/>
-                      <pic:cNvPicPr>
-                        <a:picLocks noChangeAspect="1" noChangeArrowheads="1"/>
-                      </pic:cNvPicPr>
-                    </pic:nvPicPr>
-                    <pic:blipFill>
-                      <a:blip r:embed="rId10">
-                        <a:extLst>
-                          <a:ext uri="{28A0092B-C50C-407E-A947-70E740481C1C}">
-                            <a14:useLocalDpi xmlns:a14="http://schemas.microsoft.com/office/drawing/2010/main" val="0"/>
-                          </a:ext>
-                        </a:extLst>
-                      </a:blip>
-                      <a:srcRect/>
-                      <a:stretch>
-                        <a:fillRect/>
-                      </a:stretch>
-                    </pic:blipFill>
-                    <pic:spPr bwMode="auto">
-                      <a:xfrm>
-                        <a:off x="0" y="0"/>
-                        <a:ext cx="7560945" cy="4678045"/>
-                      </a:xfrm>
-                      <a:prstGeom prst="rect">
-                        <a:avLst/>
-                      </a:prstGeom>
-                      <a:noFill/>
-                    </pic:spPr>
-                  </pic:pic>
-                </a:graphicData>
-              </a:graphic>
-              <wp14:sizeRelH relativeFrom="page">
-                <wp14:pctWidth>0</wp14:pctWidth>
-              </wp14:sizeRelH>
-              <wp14:sizeRelV relativeFrom="page">
-                <wp14:pctHeight>0</wp14:pctHeight>
-              </wp14:sizeRelV>
-            </wp:anchor>
-          </w:drawing>
-        </w:r>
-      </w:del>
+      <w:bookmarkEnd w:id="16"/>
+    </w:p>
+    <w:p>
       <w:r>
         <w:t>In this diagram we show the relationships between the different public classes (and their public functions) of the Communication</w:t>
       </w:r>
@@ -4559,72 +4583,70 @@
           <w:rFonts w:ascii="CMR12" w:hAnsi="CMR12" w:cs="CMR12"/>
         </w:rPr>
       </w:pPr>
-      <w:ins w:id="17" w:author="Yael Ejgenberg" w:date="2013-06-27T12:09:00Z">
-        <w:r>
-          <w:rPr>
-            <w:noProof/>
-          </w:rPr>
-          <w:drawing>
-            <wp:anchor distT="0" distB="0" distL="114300" distR="114300" simplePos="0" relativeHeight="251661312" behindDoc="0" locked="0" layoutInCell="1" allowOverlap="1" wp14:anchorId="0C03CC87" wp14:editId="08CA1DEE">
-              <wp:simplePos x="0" y="0"/>
-              <wp:positionH relativeFrom="column">
-                <wp:posOffset>-873125</wp:posOffset>
-              </wp:positionH>
-              <wp:positionV relativeFrom="paragraph">
-                <wp:posOffset>97155</wp:posOffset>
-              </wp:positionV>
-              <wp:extent cx="7139940" cy="4418965"/>
-              <wp:effectExtent l="0" t="0" r="3810" b="635"/>
-              <wp:wrapSquare wrapText="bothSides"/>
-              <wp:docPr id="1" name="Picture 1"/>
-              <wp:cNvGraphicFramePr>
-                <a:graphicFrameLocks xmlns:a="http://schemas.openxmlformats.org/drawingml/2006/main" noChangeAspect="1"/>
-              </wp:cNvGraphicFramePr>
-              <a:graphic xmlns:a="http://schemas.openxmlformats.org/drawingml/2006/main">
-                <a:graphicData uri="http://schemas.openxmlformats.org/drawingml/2006/picture">
-                  <pic:pic xmlns:pic="http://schemas.openxmlformats.org/drawingml/2006/picture">
-                    <pic:nvPicPr>
-                      <pic:cNvPr id="0" name="Picture 10"/>
-                      <pic:cNvPicPr>
-                        <a:picLocks noChangeAspect="1" noChangeArrowheads="1"/>
-                      </pic:cNvPicPr>
-                    </pic:nvPicPr>
-                    <pic:blipFill>
-                      <a:blip r:embed="rId11">
-                        <a:extLst>
-                          <a:ext uri="{28A0092B-C50C-407E-A947-70E740481C1C}">
-                            <a14:useLocalDpi xmlns:a14="http://schemas.microsoft.com/office/drawing/2010/main" val="0"/>
-                          </a:ext>
-                        </a:extLst>
-                      </a:blip>
-                      <a:srcRect/>
-                      <a:stretch>
-                        <a:fillRect/>
-                      </a:stretch>
-                    </pic:blipFill>
-                    <pic:spPr bwMode="auto">
-                      <a:xfrm>
-                        <a:off x="0" y="0"/>
-                        <a:ext cx="7139940" cy="4418965"/>
-                      </a:xfrm>
-                      <a:prstGeom prst="rect">
-                        <a:avLst/>
-                      </a:prstGeom>
-                      <a:noFill/>
-                    </pic:spPr>
-                  </pic:pic>
-                </a:graphicData>
-              </a:graphic>
-              <wp14:sizeRelH relativeFrom="page">
-                <wp14:pctWidth>0</wp14:pctWidth>
-              </wp14:sizeRelH>
-              <wp14:sizeRelV relativeFrom="page">
-                <wp14:pctHeight>0</wp14:pctHeight>
-              </wp14:sizeRelV>
-            </wp:anchor>
-          </w:drawing>
-        </w:r>
-      </w:ins>
+      <w:r>
+        <w:rPr>
+          <w:noProof/>
+        </w:rPr>
+        <w:drawing>
+          <wp:anchor distT="0" distB="0" distL="114300" distR="114300" simplePos="0" relativeHeight="251661312" behindDoc="0" locked="0" layoutInCell="1" allowOverlap="1" wp14:anchorId="73171F8B" wp14:editId="59220C3C">
+            <wp:simplePos x="0" y="0"/>
+            <wp:positionH relativeFrom="column">
+              <wp:posOffset>-873125</wp:posOffset>
+            </wp:positionH>
+            <wp:positionV relativeFrom="paragraph">
+              <wp:posOffset>97155</wp:posOffset>
+            </wp:positionV>
+            <wp:extent cx="7139940" cy="4418965"/>
+            <wp:effectExtent l="0" t="0" r="3810" b="635"/>
+            <wp:wrapSquare wrapText="bothSides"/>
+            <wp:docPr id="1" name="Picture 1"/>
+            <wp:cNvGraphicFramePr>
+              <a:graphicFrameLocks xmlns:a="http://schemas.openxmlformats.org/drawingml/2006/main" noChangeAspect="1"/>
+            </wp:cNvGraphicFramePr>
+            <a:graphic xmlns:a="http://schemas.openxmlformats.org/drawingml/2006/main">
+              <a:graphicData uri="http://schemas.openxmlformats.org/drawingml/2006/picture">
+                <pic:pic xmlns:pic="http://schemas.openxmlformats.org/drawingml/2006/picture">
+                  <pic:nvPicPr>
+                    <pic:cNvPr id="0" name="Picture 10"/>
+                    <pic:cNvPicPr>
+                      <a:picLocks noChangeAspect="1" noChangeArrowheads="1"/>
+                    </pic:cNvPicPr>
+                  </pic:nvPicPr>
+                  <pic:blipFill>
+                    <a:blip r:embed="rId10">
+                      <a:extLst>
+                        <a:ext uri="{28A0092B-C50C-407E-A947-70E740481C1C}">
+                          <a14:useLocalDpi xmlns:a14="http://schemas.microsoft.com/office/drawing/2010/main" val="0"/>
+                        </a:ext>
+                      </a:extLst>
+                    </a:blip>
+                    <a:srcRect/>
+                    <a:stretch>
+                      <a:fillRect/>
+                    </a:stretch>
+                  </pic:blipFill>
+                  <pic:spPr bwMode="auto">
+                    <a:xfrm>
+                      <a:off x="0" y="0"/>
+                      <a:ext cx="7139940" cy="4418965"/>
+                    </a:xfrm>
+                    <a:prstGeom prst="rect">
+                      <a:avLst/>
+                    </a:prstGeom>
+                    <a:noFill/>
+                  </pic:spPr>
+                </pic:pic>
+              </a:graphicData>
+            </a:graphic>
+            <wp14:sizeRelH relativeFrom="page">
+              <wp14:pctWidth>0</wp14:pctWidth>
+            </wp14:sizeRelH>
+            <wp14:sizeRelV relativeFrom="page">
+              <wp14:pctHeight>0</wp14:pctHeight>
+            </wp14:sizeRelV>
+          </wp:anchor>
+        </w:drawing>
+      </w:r>
     </w:p>
     <w:p>
       <w:pPr>
@@ -4632,8 +4654,6 @@
           <w:rFonts w:ascii="CMR12" w:hAnsi="CMR12" w:cs="CMR12"/>
         </w:rPr>
       </w:pPr>
-      <w:bookmarkStart w:id="18" w:name="_GoBack"/>
-      <w:bookmarkEnd w:id="18"/>
     </w:p>
     <w:p>
       <w:pPr>
@@ -4655,13 +4675,13 @@
       <w:pPr>
         <w:pStyle w:val="Heading2"/>
       </w:pPr>
-      <w:bookmarkStart w:id="19" w:name="_Toc357950358"/>
+      <w:bookmarkStart w:id="17" w:name="_Toc360099039"/>
       <w:proofErr w:type="spellStart"/>
       <w:r>
         <w:lastRenderedPageBreak/>
         <w:t>CommunicationSetup</w:t>
       </w:r>
-      <w:bookmarkEnd w:id="19"/>
+      <w:bookmarkEnd w:id="17"/>
       <w:proofErr w:type="spellEnd"/>
     </w:p>
     <w:p>
@@ -4895,182 +4915,182 @@
       <w:pPr>
         <w:pStyle w:val="Heading2"/>
       </w:pPr>
-      <w:bookmarkStart w:id="20" w:name="_Channel"/>
-      <w:bookmarkStart w:id="21" w:name="_Toc357950359"/>
+      <w:bookmarkStart w:id="18" w:name="_Channel"/>
+      <w:bookmarkStart w:id="19" w:name="_Toc360099040"/>
+      <w:bookmarkEnd w:id="18"/>
+      <w:r>
+        <w:t>Channel</w:t>
+      </w:r>
+      <w:bookmarkEnd w:id="19"/>
+    </w:p>
+    <w:p>
+      <w:r>
+        <w:t xml:space="preserve">A connection </w:t>
+      </w:r>
+      <w:r>
+        <w:t>is</w:t>
+      </w:r>
+      <w:r>
+        <w:t xml:space="preserve"> </w:t>
+      </w:r>
+      <w:r>
+        <w:t>represented by a Channel class. We use the Decorator Design Pattern to implement different types of channels</w:t>
+      </w:r>
+      <w:r>
+        <w:t>.</w:t>
+      </w:r>
+      <w:r>
+        <w:t xml:space="preserve"> </w:t>
+      </w:r>
+      <w:r>
+        <w:t>T</w:t>
+      </w:r>
+      <w:r>
+        <w:t>he basic components</w:t>
+      </w:r>
+      <w:r>
+        <w:t xml:space="preserve"> are</w:t>
+      </w:r>
+      <w:r>
+        <w:t xml:space="preserve">: a concrete channel represented by the class </w:t>
+      </w:r>
+      <w:proofErr w:type="spellStart"/>
+      <w:r>
+        <w:t>PlainTCPChannel</w:t>
+      </w:r>
+      <w:proofErr w:type="spellEnd"/>
+      <w:r>
+        <w:t xml:space="preserve"> and decorator classes represented by </w:t>
+      </w:r>
+      <w:proofErr w:type="spellStart"/>
+      <w:r>
+        <w:t>AuthenticatedChannel</w:t>
+      </w:r>
+      <w:proofErr w:type="spellEnd"/>
+      <w:r>
+        <w:t xml:space="preserve"> and </w:t>
+      </w:r>
+      <w:proofErr w:type="spellStart"/>
+      <w:r>
+        <w:t>EncryptedChannel</w:t>
+      </w:r>
+      <w:proofErr w:type="spellEnd"/>
+      <w:r>
+        <w:t xml:space="preserve">. </w:t>
+      </w:r>
+    </w:p>
+    <w:p>
+      <w:r>
+        <w:t xml:space="preserve">In order to enforce the right usage of the Channel </w:t>
+      </w:r>
+      <w:r>
+        <w:t>family</w:t>
+      </w:r>
+      <w:r>
+        <w:t xml:space="preserve"> we restrict</w:t>
+      </w:r>
+      <w:r>
+        <w:t>ed</w:t>
+      </w:r>
+      <w:r>
+        <w:t xml:space="preserve"> the ability to instantiate</w:t>
+      </w:r>
+      <w:r>
+        <w:t xml:space="preserve"> an undecorated channel only to classes within the </w:t>
+      </w:r>
+      <w:proofErr w:type="spellStart"/>
+      <w:r>
+        <w:t>CommunicationLayer’s</w:t>
+      </w:r>
+      <w:proofErr w:type="spellEnd"/>
+      <w:r>
+        <w:t xml:space="preserve"> package by making the relevant undecorated channels’ constructors’ package private. Once the connections are established and returned by the </w:t>
+      </w:r>
+      <w:proofErr w:type="spellStart"/>
+      <w:r>
+        <w:t>CommunicationSetup</w:t>
+      </w:r>
+      <w:proofErr w:type="spellEnd"/>
+      <w:r>
+        <w:t xml:space="preserve"> the calling application can choose to decorate each channel with a suitable decoration such as encryption or authentication. This allows for maximum flexibility for each separate connection. One thing to take into account is that to be able to decorate a channel the basic channel </w:t>
+      </w:r>
+      <w:r>
+        <w:t>must</w:t>
+      </w:r>
+      <w:r>
+        <w:t xml:space="preserve"> be in READY state and this can only be achieved by calling the </w:t>
+      </w:r>
+      <w:proofErr w:type="spellStart"/>
+      <w:r>
+        <w:t>CommunicationSetup</w:t>
+      </w:r>
+      <w:proofErr w:type="spellEnd"/>
+      <w:r>
+        <w:t xml:space="preserve">. Therefore, the enforcement we required is achieved. </w:t>
+      </w:r>
+      <w:r>
+        <w:t>T</w:t>
+      </w:r>
+      <w:r>
+        <w:t>h</w:t>
+      </w:r>
+      <w:r>
+        <w:t>i</w:t>
+      </w:r>
+      <w:r>
+        <w:t>s</w:t>
+      </w:r>
+      <w:r>
+        <w:t xml:space="preserve"> means that the constructor of the </w:t>
+      </w:r>
+      <w:r>
+        <w:t xml:space="preserve">undecorated </w:t>
+      </w:r>
+      <w:r>
+        <w:t xml:space="preserve">channel </w:t>
+      </w:r>
+      <w:r>
+        <w:t xml:space="preserve">is </w:t>
+      </w:r>
+      <w:r>
+        <w:t>unreachable from another</w:t>
+      </w:r>
+      <w:r>
+        <w:t xml:space="preserve"> package. However, the send, </w:t>
+      </w:r>
+      <w:r>
+        <w:t xml:space="preserve">receive </w:t>
+      </w:r>
+      <w:r>
+        <w:t xml:space="preserve">and close </w:t>
+      </w:r>
+      <w:r>
+        <w:t>function</w:t>
+      </w:r>
+      <w:r>
+        <w:t>s</w:t>
+      </w:r>
+      <w:r>
+        <w:t xml:space="preserve"> </w:t>
+      </w:r>
+      <w:r>
+        <w:t>are</w:t>
+      </w:r>
+      <w:r>
+        <w:t xml:space="preserve"> declared public, therefore allowing anyone holding a channel to be able to use them.</w:t>
+      </w:r>
+    </w:p>
+    <w:p/>
+    <w:p>
+      <w:pPr>
+        <w:pStyle w:val="Heading3"/>
+      </w:pPr>
+      <w:bookmarkStart w:id="20" w:name="_Toc360099041"/>
+      <w:proofErr w:type="spellStart"/>
+      <w:r>
+        <w:t>PlainTcpChannel</w:t>
+      </w:r>
       <w:bookmarkEnd w:id="20"/>
-      <w:r>
-        <w:t>Channel</w:t>
-      </w:r>
-      <w:bookmarkEnd w:id="21"/>
-    </w:p>
-    <w:p>
-      <w:r>
-        <w:t xml:space="preserve">A connection </w:t>
-      </w:r>
-      <w:r>
-        <w:t>is</w:t>
-      </w:r>
-      <w:r>
-        <w:t xml:space="preserve"> </w:t>
-      </w:r>
-      <w:r>
-        <w:t>represented by a Channel class. We use the Decorator Design Pattern to implement different types of channels</w:t>
-      </w:r>
-      <w:r>
-        <w:t>.</w:t>
-      </w:r>
-      <w:r>
-        <w:t xml:space="preserve"> </w:t>
-      </w:r>
-      <w:r>
-        <w:t>T</w:t>
-      </w:r>
-      <w:r>
-        <w:t>he basic components</w:t>
-      </w:r>
-      <w:r>
-        <w:t xml:space="preserve"> are</w:t>
-      </w:r>
-      <w:r>
-        <w:t xml:space="preserve">: a concrete channel represented by the class </w:t>
-      </w:r>
-      <w:proofErr w:type="spellStart"/>
-      <w:r>
-        <w:t>PlainTCPChannel</w:t>
-      </w:r>
-      <w:proofErr w:type="spellEnd"/>
-      <w:r>
-        <w:t xml:space="preserve"> and decorator classes represented by </w:t>
-      </w:r>
-      <w:proofErr w:type="spellStart"/>
-      <w:r>
-        <w:t>AuthenticatedChannel</w:t>
-      </w:r>
-      <w:proofErr w:type="spellEnd"/>
-      <w:r>
-        <w:t xml:space="preserve"> and </w:t>
-      </w:r>
-      <w:proofErr w:type="spellStart"/>
-      <w:r>
-        <w:t>EncryptedChannel</w:t>
-      </w:r>
-      <w:proofErr w:type="spellEnd"/>
-      <w:r>
-        <w:t xml:space="preserve">. </w:t>
-      </w:r>
-    </w:p>
-    <w:p>
-      <w:r>
-        <w:t xml:space="preserve">In order to enforce the right usage of the Channel </w:t>
-      </w:r>
-      <w:r>
-        <w:t>family</w:t>
-      </w:r>
-      <w:r>
-        <w:t xml:space="preserve"> we restrict</w:t>
-      </w:r>
-      <w:r>
-        <w:t>ed</w:t>
-      </w:r>
-      <w:r>
-        <w:t xml:space="preserve"> the ability to instantiate</w:t>
-      </w:r>
-      <w:r>
-        <w:t xml:space="preserve"> an undecorated channel only to classes within the </w:t>
-      </w:r>
-      <w:proofErr w:type="spellStart"/>
-      <w:r>
-        <w:t>CommunicationLayer’s</w:t>
-      </w:r>
-      <w:proofErr w:type="spellEnd"/>
-      <w:r>
-        <w:t xml:space="preserve"> package by making the relevant undecorated channels’ constructors’ package private. Once the connections are established and returned by the </w:t>
-      </w:r>
-      <w:proofErr w:type="spellStart"/>
-      <w:r>
-        <w:t>CommunicationSetup</w:t>
-      </w:r>
-      <w:proofErr w:type="spellEnd"/>
-      <w:r>
-        <w:t xml:space="preserve"> the calling application can choose to decorate each channel with a suitable decoration such as encryption or authentication. This allows for maximum flexibility for each separate connection. One thing to take into account is that to be able to decorate a channel the basic channel </w:t>
-      </w:r>
-      <w:r>
-        <w:t>must</w:t>
-      </w:r>
-      <w:r>
-        <w:t xml:space="preserve"> be in READY state and this can only be achieved by calling the </w:t>
-      </w:r>
-      <w:proofErr w:type="spellStart"/>
-      <w:r>
-        <w:t>CommunicationSetup</w:t>
-      </w:r>
-      <w:proofErr w:type="spellEnd"/>
-      <w:r>
-        <w:t xml:space="preserve">. Therefore, the enforcement we required is achieved. </w:t>
-      </w:r>
-      <w:r>
-        <w:t>T</w:t>
-      </w:r>
-      <w:r>
-        <w:t>h</w:t>
-      </w:r>
-      <w:r>
-        <w:t>i</w:t>
-      </w:r>
-      <w:r>
-        <w:t>s</w:t>
-      </w:r>
-      <w:r>
-        <w:t xml:space="preserve"> means that the constructor of the </w:t>
-      </w:r>
-      <w:r>
-        <w:t xml:space="preserve">undecorated </w:t>
-      </w:r>
-      <w:r>
-        <w:t xml:space="preserve">channel </w:t>
-      </w:r>
-      <w:r>
-        <w:t xml:space="preserve">is </w:t>
-      </w:r>
-      <w:r>
-        <w:t>unreachable from another</w:t>
-      </w:r>
-      <w:r>
-        <w:t xml:space="preserve"> package. However, the send, </w:t>
-      </w:r>
-      <w:r>
-        <w:t xml:space="preserve">receive </w:t>
-      </w:r>
-      <w:r>
-        <w:t xml:space="preserve">and close </w:t>
-      </w:r>
-      <w:r>
-        <w:t>function</w:t>
-      </w:r>
-      <w:r>
-        <w:t>s</w:t>
-      </w:r>
-      <w:r>
-        <w:t xml:space="preserve"> </w:t>
-      </w:r>
-      <w:r>
-        <w:t>are</w:t>
-      </w:r>
-      <w:r>
-        <w:t xml:space="preserve"> declared public, therefore allowing anyone holding a channel to be able to use them.</w:t>
-      </w:r>
-    </w:p>
-    <w:p/>
-    <w:p>
-      <w:pPr>
-        <w:pStyle w:val="Heading3"/>
-      </w:pPr>
-      <w:bookmarkStart w:id="22" w:name="_Toc357950360"/>
-      <w:proofErr w:type="spellStart"/>
-      <w:r>
-        <w:t>PlainTcpChannel</w:t>
-      </w:r>
-      <w:bookmarkEnd w:id="22"/>
       <w:proofErr w:type="spellEnd"/>
     </w:p>
     <w:p>
@@ -5166,13 +5186,13 @@
       <w:r>
         <w:br w:type="page"/>
       </w:r>
-      <w:bookmarkStart w:id="23" w:name="_Toc357950361"/>
+      <w:bookmarkStart w:id="21" w:name="_Toc360099042"/>
       <w:proofErr w:type="spellStart"/>
       <w:r>
         <w:lastRenderedPageBreak/>
         <w:t>EncryptedChannel</w:t>
       </w:r>
-      <w:bookmarkEnd w:id="23"/>
+      <w:bookmarkEnd w:id="21"/>
       <w:proofErr w:type="spellEnd"/>
     </w:p>
     <w:p>
@@ -5491,12 +5511,12 @@
       <w:pPr>
         <w:pStyle w:val="Heading3"/>
       </w:pPr>
-      <w:bookmarkStart w:id="24" w:name="_Toc357950362"/>
+      <w:bookmarkStart w:id="22" w:name="_Toc360099043"/>
       <w:proofErr w:type="spellStart"/>
       <w:r>
         <w:t>AuthenticatedChannel</w:t>
       </w:r>
-      <w:bookmarkEnd w:id="24"/>
+      <w:bookmarkEnd w:id="22"/>
       <w:proofErr w:type="spellEnd"/>
     </w:p>
     <w:p>
@@ -5804,6 +5824,7 @@
       <w:pPr>
         <w:pStyle w:val="Heading3"/>
       </w:pPr>
+      <w:bookmarkStart w:id="23" w:name="_Toc360099044"/>
       <w:proofErr w:type="spellStart"/>
       <w:r>
         <w:t>Secure</w:t>
@@ -5811,6 +5832,7 @@
       <w:r>
         <w:t>Channel</w:t>
       </w:r>
+      <w:bookmarkEnd w:id="23"/>
       <w:proofErr w:type="spellEnd"/>
     </w:p>
     <w:p>
@@ -5854,16 +5876,16 @@
       <w:pPr>
         <w:pStyle w:val="Heading2"/>
       </w:pPr>
-      <w:bookmarkStart w:id="25" w:name="_ConnectivitySuccessVerifier"/>
-      <w:bookmarkStart w:id="26" w:name="_Toc285376144"/>
-      <w:bookmarkStart w:id="27" w:name="_Toc357950363"/>
+      <w:bookmarkStart w:id="24" w:name="_ConnectivitySuccessVerifier"/>
+      <w:bookmarkStart w:id="25" w:name="_Toc285376144"/>
+      <w:bookmarkStart w:id="26" w:name="_Toc360099045"/>
+      <w:bookmarkEnd w:id="24"/>
+      <w:proofErr w:type="spellStart"/>
+      <w:r>
+        <w:t>ConnectivitySuccessVerifier</w:t>
+      </w:r>
       <w:bookmarkEnd w:id="25"/>
-      <w:proofErr w:type="spellStart"/>
-      <w:r>
-        <w:t>ConnectivitySuccessVerifier</w:t>
-      </w:r>
       <w:bookmarkEnd w:id="26"/>
-      <w:bookmarkEnd w:id="27"/>
       <w:proofErr w:type="spellEnd"/>
     </w:p>
     <w:p>
@@ -6203,7 +6225,7 @@
                     </pic:cNvPicPr>
                   </pic:nvPicPr>
                   <pic:blipFill>
-                    <a:blip r:embed="rId12">
+                    <a:blip r:embed="rId11">
                       <a:extLst>
                         <a:ext uri="{28A0092B-C50C-407E-A947-70E740481C1C}">
                           <a14:useLocalDpi xmlns:a14="http://schemas.microsoft.com/office/drawing/2010/main" val="0"/>
@@ -6249,20 +6271,20 @@
           <w:lang w:eastAsia="en-GB"/>
         </w:rPr>
       </w:pPr>
-      <w:bookmarkStart w:id="28" w:name="_Toc357950364"/>
+      <w:bookmarkStart w:id="27" w:name="_Toc360099046"/>
       <w:r>
         <w:rPr>
           <w:lang w:eastAsia="en-GB"/>
         </w:rPr>
         <w:t>What type of data can be sent over a channel?</w:t>
       </w:r>
-      <w:bookmarkEnd w:id="28"/>
+      <w:bookmarkEnd w:id="27"/>
     </w:p>
     <w:p>
       <w:r>
         <w:t xml:space="preserve">As mentioned above a Channel has two main functions send and receive. But what can be sent and received with a Channel? We need to have a general interface that should be implemented by any object in SCAPI that needs to be sent or received by a Secure Computation protocol. Fortunately, Java already comes with a built-in mechanism for sending objects that were generated by one VM to another VM. This mechanism is called Serialization. Serialization is used to persist a JAVA object over time and physical boundaries. In particular, a JAVA object can be “saved” for later use in a file, or it can be sent via a socket to another entity. The Serialization mechanism streams the object to a stream of bytes containing all the information necessary to recreate the object afterwards and/or in another machine.(For more detailed information about the Serialization mechanism see: </w:t>
       </w:r>
-      <w:hyperlink r:id="rId13" w:history="1">
+      <w:hyperlink r:id="rId12" w:history="1">
         <w:r>
           <w:rPr>
             <w:color w:val="0000FF"/>
@@ -6682,14 +6704,11 @@
       </w:r>
       <w:proofErr w:type="spellEnd"/>
       <w:r>
-        <w:t xml:space="preserve"> (which is an integer value between 1 and </w:t>
-      </w:r>
+        <w:t xml:space="preserve"> (which is an integer value between 1 and modulus -1 such that it has a quadratic residue) cannot exist outside the environment of the </w:t>
+      </w:r>
+      <w:proofErr w:type="spellStart"/>
       <w:r>
         <w:lastRenderedPageBreak/>
-        <w:t xml:space="preserve">modulus -1 such that it has a quadratic residue) cannot exist outside the environment of the </w:t>
-      </w:r>
-      <w:proofErr w:type="spellStart"/>
-      <w:r>
         <w:t>RabinPermutation</w:t>
       </w:r>
       <w:proofErr w:type="spellEnd"/>
@@ -6995,7 +7014,6 @@
           <w:szCs w:val="18"/>
         </w:rPr>
       </w:pPr>
-      <w:bookmarkStart w:id="29" w:name="_Toc357950365"/>
       <w:r>
         <w:br w:type="page"/>
       </w:r>
@@ -7004,75 +7022,76 @@
       <w:pPr>
         <w:pStyle w:val="Heading1"/>
       </w:pPr>
+      <w:bookmarkStart w:id="28" w:name="_Toc360099047"/>
       <w:r>
         <w:lastRenderedPageBreak/>
         <w:t>Example</w:t>
       </w:r>
+      <w:r>
+        <w:t>s</w:t>
+      </w:r>
+      <w:bookmarkEnd w:id="28"/>
+    </w:p>
+    <w:p>
+      <w:r>
+        <w:t>Very simple examples of how to create Encrypted, Authenticated and Secure</w:t>
+      </w:r>
+      <w:r>
+        <w:t xml:space="preserve"> (i.e., Encrypted and Authenticated)</w:t>
+      </w:r>
+      <w:r>
+        <w:t xml:space="preserve"> Channels provided a </w:t>
+      </w:r>
+      <w:proofErr w:type="spellStart"/>
+      <w:r>
+        <w:t>PlainTcpChannel</w:t>
+      </w:r>
+      <w:proofErr w:type="spellEnd"/>
+      <w:r>
+        <w:t xml:space="preserve"> has been obtained via the </w:t>
+      </w:r>
+      <w:proofErr w:type="spellStart"/>
+      <w:r>
+        <w:t>CommunicationSetup</w:t>
+      </w:r>
+      <w:proofErr w:type="spellEnd"/>
+      <w:r>
+        <w:t xml:space="preserve"> can be found in:</w:t>
+      </w:r>
+    </w:p>
+    <w:p>
+      <w:pPr>
+        <w:ind w:firstLine="708"/>
+      </w:pPr>
+      <w:hyperlink r:id="rId13" w:history="1">
+        <w:r>
+          <w:rPr>
+            <w:rStyle w:val="Hyperlink"/>
+          </w:rPr>
+          <w:t>http://crypto.biu.ac.il/scapi/s_examples.html</w:t>
+        </w:r>
+      </w:hyperlink>
+      <w:r>
+        <w:t>.</w:t>
+      </w:r>
+    </w:p>
+    <w:p>
+      <w:r>
+        <w:t xml:space="preserve">More complex examples that show the whole process are </w:t>
+      </w:r>
+      <w:r>
+        <w:t>detailed below.</w:t>
+      </w:r>
+    </w:p>
+    <w:p>
+      <w:pPr>
+        <w:pStyle w:val="Heading2"/>
+      </w:pPr>
+      <w:bookmarkStart w:id="29" w:name="_Toc360099048"/>
+      <w:r>
+        <w:t>Plain Security Level</w:t>
+      </w:r>
       <w:bookmarkEnd w:id="29"/>
-      <w:r>
-        <w:t>s</w:t>
-      </w:r>
-    </w:p>
-    <w:p>
-      <w:r>
-        <w:t>Very simple examples of how to create Encrypted, Authenticated and Secure</w:t>
-      </w:r>
-      <w:r>
-        <w:t xml:space="preserve"> (i.e., Encrypted and Authenticated)</w:t>
-      </w:r>
-      <w:r>
-        <w:t xml:space="preserve"> Channels provided a </w:t>
-      </w:r>
-      <w:proofErr w:type="spellStart"/>
-      <w:r>
-        <w:t>PlainTcpChannel</w:t>
-      </w:r>
-      <w:proofErr w:type="spellEnd"/>
-      <w:r>
-        <w:t xml:space="preserve"> has been obtained via the </w:t>
-      </w:r>
-      <w:proofErr w:type="spellStart"/>
-      <w:r>
-        <w:t>CommunicationSetup</w:t>
-      </w:r>
-      <w:proofErr w:type="spellEnd"/>
-      <w:r>
-        <w:t xml:space="preserve"> can be found in:</w:t>
-      </w:r>
-    </w:p>
-    <w:p>
-      <w:pPr>
-        <w:ind w:firstLine="708"/>
-      </w:pPr>
-      <w:hyperlink r:id="rId14" w:history="1">
-        <w:r>
-          <w:rPr>
-            <w:rStyle w:val="Hyperlink"/>
-          </w:rPr>
-          <w:t>http://crypto.biu.ac.il/scapi/s_examples.html</w:t>
-        </w:r>
-      </w:hyperlink>
-      <w:r>
-        <w:t>.</w:t>
-      </w:r>
-    </w:p>
-    <w:p>
-      <w:r>
-        <w:t xml:space="preserve">More complex examples that show the whole process are </w:t>
-      </w:r>
-      <w:r>
-        <w:t>detailed below.</w:t>
-      </w:r>
-    </w:p>
-    <w:p>
-      <w:pPr>
-        <w:pStyle w:val="Heading2"/>
-      </w:pPr>
-      <w:bookmarkStart w:id="30" w:name="_Toc357950366"/>
-      <w:r>
-        <w:t>Plain Security Level</w:t>
-      </w:r>
-      <w:bookmarkEnd w:id="30"/>
     </w:p>
     <w:p>
       <w:r>
@@ -7137,49 +7156,49 @@
             <o:lock v:ext="edit" aspectratio="t"/>
           </v:shapetype>
           <v:shape id="_x0000_i1025" type="#_x0000_t75" style="width:83.8pt;height:40.3pt" o:ole="">
-            <v:imagedata r:id="rId15" o:title=""/>
+            <v:imagedata r:id="rId14" o:title=""/>
           </v:shape>
-          <o:OLEObject Type="Embed" ProgID="Package" ShapeID="_x0000_i1025" DrawAspect="Content" ObjectID="_1433840230" r:id="rId16"/>
+          <o:OLEObject Type="Embed" ProgID="Package" ShapeID="_x0000_i1025" DrawAspect="Content" ObjectID="_1433841732" r:id="rId15"/>
         </w:object>
       </w:r>
       <w:r>
         <w:object w:dxaOrig="1980" w:dyaOrig="811">
           <v:shape id="_x0000_i1026" type="#_x0000_t75" style="width:98.85pt;height:40.3pt" o:ole="">
-            <v:imagedata r:id="rId17" o:title=""/>
+            <v:imagedata r:id="rId16" o:title=""/>
           </v:shape>
-          <o:OLEObject Type="Embed" ProgID="Package" ShapeID="_x0000_i1026" DrawAspect="Content" ObjectID="_1433840231" r:id="rId18"/>
+          <o:OLEObject Type="Embed" ProgID="Package" ShapeID="_x0000_i1026" DrawAspect="Content" ObjectID="_1433841733" r:id="rId17"/>
         </w:object>
       </w:r>
       <w:r>
         <w:object w:dxaOrig="1830" w:dyaOrig="810">
           <v:shape id="_x0000_i1027" type="#_x0000_t75" style="width:91.35pt;height:40.3pt" o:ole="">
-            <v:imagedata r:id="rId19" o:title=""/>
+            <v:imagedata r:id="rId18" o:title=""/>
           </v:shape>
-          <o:OLEObject Type="Embed" ProgID="Package" ShapeID="_x0000_i1027" DrawAspect="Content" ObjectID="_1433840232" r:id="rId20"/>
+          <o:OLEObject Type="Embed" ProgID="Package" ShapeID="_x0000_i1027" DrawAspect="Content" ObjectID="_1433841734" r:id="rId19"/>
         </w:object>
       </w:r>
       <w:r>
         <w:object w:dxaOrig="1831" w:dyaOrig="811">
           <v:shape id="_x0000_i1028" type="#_x0000_t75" style="width:91.35pt;height:40.3pt" o:ole="">
-            <v:imagedata r:id="rId21" o:title=""/>
+            <v:imagedata r:id="rId20" o:title=""/>
           </v:shape>
-          <o:OLEObject Type="Embed" ProgID="Package" ShapeID="_x0000_i1028" DrawAspect="Content" ObjectID="_1433840233" r:id="rId22"/>
+          <o:OLEObject Type="Embed" ProgID="Package" ShapeID="_x0000_i1028" DrawAspect="Content" ObjectID="_1433841735" r:id="rId21"/>
         </w:object>
       </w:r>
       <w:r>
         <w:object w:dxaOrig="990" w:dyaOrig="811">
           <v:shape id="_x0000_i1029" type="#_x0000_t75" style="width:49.45pt;height:40.3pt" o:ole="">
-            <v:imagedata r:id="rId23" o:title=""/>
+            <v:imagedata r:id="rId22" o:title=""/>
           </v:shape>
-          <o:OLEObject Type="Embed" ProgID="Package" ShapeID="_x0000_i1029" DrawAspect="Content" ObjectID="_1433840234" r:id="rId24"/>
+          <o:OLEObject Type="Embed" ProgID="Package" ShapeID="_x0000_i1029" DrawAspect="Content" ObjectID="_1433841736" r:id="rId23"/>
         </w:object>
       </w:r>
       <w:r>
         <w:object w:dxaOrig="990" w:dyaOrig="811">
           <v:shape id="_x0000_i1030" type="#_x0000_t75" style="width:49.45pt;height:40.3pt" o:ole="">
-            <v:imagedata r:id="rId25" o:title=""/>
+            <v:imagedata r:id="rId24" o:title=""/>
           </v:shape>
-          <o:OLEObject Type="Embed" ProgID="Package" ShapeID="_x0000_i1030" DrawAspect="Content" ObjectID="_1433840235" r:id="rId26"/>
+          <o:OLEObject Type="Embed" ProgID="Package" ShapeID="_x0000_i1030" DrawAspect="Content" ObjectID="_1433841737" r:id="rId25"/>
         </w:object>
       </w:r>
     </w:p>
@@ -7188,11 +7207,11 @@
       <w:pPr>
         <w:pStyle w:val="Heading2"/>
       </w:pPr>
-      <w:bookmarkStart w:id="31" w:name="_Toc357950367"/>
+      <w:bookmarkStart w:id="30" w:name="_Toc360099049"/>
       <w:r>
         <w:t>Authenticated Security Level</w:t>
       </w:r>
-      <w:bookmarkEnd w:id="31"/>
+      <w:bookmarkEnd w:id="30"/>
     </w:p>
     <w:p>
       <w:pPr>
@@ -7232,9 +7251,9 @@
         </w:rPr>
         <w:object w:dxaOrig="3766" w:dyaOrig="811">
           <v:shape id="_x0000_i1031" type="#_x0000_t75" style="width:188.05pt;height:40.3pt" o:ole="">
-            <v:imagedata r:id="rId27" o:title=""/>
+            <v:imagedata r:id="rId26" o:title=""/>
           </v:shape>
-          <o:OLEObject Type="Embed" ProgID="Package" ShapeID="_x0000_i1031" DrawAspect="Content" ObjectID="_1433840236" r:id="rId28"/>
+          <o:OLEObject Type="Embed" ProgID="Package" ShapeID="_x0000_i1031" DrawAspect="Content" ObjectID="_1433841738" r:id="rId27"/>
         </w:object>
       </w:r>
       <w:r>
@@ -7243,9 +7262,9 @@
         </w:rPr>
         <w:object w:dxaOrig="3766" w:dyaOrig="811">
           <v:shape id="_x0000_i1032" type="#_x0000_t75" style="width:188.05pt;height:40.3pt" o:ole="">
-            <v:imagedata r:id="rId29" o:title=""/>
+            <v:imagedata r:id="rId28" o:title=""/>
           </v:shape>
-          <o:OLEObject Type="Embed" ProgID="Package" ShapeID="_x0000_i1032" DrawAspect="Content" ObjectID="_1433840237" r:id="rId30"/>
+          <o:OLEObject Type="Embed" ProgID="Package" ShapeID="_x0000_i1032" DrawAspect="Content" ObjectID="_1433841739" r:id="rId29"/>
         </w:object>
       </w:r>
     </w:p>
@@ -7260,11 +7279,11 @@
       <w:pPr>
         <w:pStyle w:val="Heading2"/>
       </w:pPr>
-      <w:bookmarkStart w:id="32" w:name="_Toc357950368"/>
+      <w:bookmarkStart w:id="31" w:name="_Toc360099050"/>
       <w:r>
         <w:t>Encrypted Security Level</w:t>
       </w:r>
-      <w:bookmarkEnd w:id="32"/>
+      <w:bookmarkEnd w:id="31"/>
     </w:p>
     <w:p>
       <w:pPr>
@@ -7311,8 +7330,8 @@
       </w:pPr>
     </w:p>
     <w:sectPr>
-      <w:headerReference w:type="default" r:id="rId31"/>
-      <w:footerReference w:type="default" r:id="rId32"/>
+      <w:headerReference w:type="default" r:id="rId30"/>
+      <w:footerReference w:type="default" r:id="rId31"/>
       <w:pgSz w:w="11906" w:h="16838" w:code="9"/>
       <w:pgMar w:top="1418" w:right="1418" w:bottom="1418" w:left="1418" w:header="720" w:footer="720" w:gutter="0"/>
       <w:cols w:space="720"/>
@@ -7355,50 +7374,6 @@
         <w:i/>
         <w:iCs/>
       </w:rPr>
-      <w:fldChar w:fldCharType="begin"/>
-    </w:r>
-    <w:r>
-      <w:rPr>
-        <w:i/>
-        <w:iCs/>
-      </w:rPr>
-      <w:instrText xml:space="preserve"> DOCPROPERTY "ObjectIdentification" </w:instrText>
-    </w:r>
-    <w:r>
-      <w:rPr>
-        <w:i/>
-        <w:iCs/>
-      </w:rPr>
-      <w:fldChar w:fldCharType="separate"/>
-    </w:r>
-  </w:p>
-  <w:p>
-    <w:pPr>
-      <w:pStyle w:val="Footer"/>
-      <w:rPr>
-        <w:i/>
-        <w:iCs/>
-      </w:rPr>
-    </w:pPr>
-    <w:r>
-      <w:rPr>
-        <w:i/>
-        <w:iCs/>
-      </w:rPr>
-      <w:t xml:space="preserve">SCAPI Communication Layer's </w:t>
-    </w:r>
-    <w:r>
-      <w:rPr>
-        <w:i/>
-        <w:iCs/>
-      </w:rPr>
-      <w:fldChar w:fldCharType="end"/>
-    </w:r>
-    <w:r>
-      <w:rPr>
-        <w:i/>
-        <w:iCs/>
-      </w:rPr>
       <w:t>User Manual</w:t>
     </w:r>
     <w:r>
@@ -7430,7 +7405,7 @@
         <w:noProof/>
         <w:lang w:eastAsia="en-GB"/>
       </w:rPr>
-      <w:t>7</w:t>
+      <w:t>2</w:t>
     </w:r>
     <w:r>
       <w:fldChar w:fldCharType="end"/>
@@ -7676,6 +7651,10 @@
   <w:p>
     <w:pPr>
       <w:pStyle w:val="Header"/>
+      <w:rPr>
+        <w:sz w:val="22"/>
+        <w:szCs w:val="22"/>
+      </w:rPr>
     </w:pPr>
     <w:r>
       <w:tab/>
@@ -7690,9 +7669,38 @@
       <w:fldChar w:fldCharType="separate"/>
     </w:r>
     <w:r>
-      <w:t xml:space="preserve">SCAPI Communication Layer </w:t>
+      <w:rPr>
+        <w:rFonts w:ascii="Times" w:hAnsi="Times" w:cs="Times"/>
+        <w:sz w:val="22"/>
+        <w:szCs w:val="22"/>
+      </w:rPr>
+      <w:t>SCAPI</w:t>
     </w:r>
     <w:r>
+      <w:rPr>
+        <w:rFonts w:ascii="Times" w:hAnsi="Times" w:cs="Times"/>
+        <w:color w:val="333399"/>
+        <w:sz w:val="22"/>
+        <w:szCs w:val="22"/>
+      </w:rPr>
+      <w:t xml:space="preserve"> </w:t>
+    </w:r>
+    <w:r>
+      <w:rPr>
+        <w:rFonts w:ascii="Times" w:hAnsi="Times" w:cs="Times"/>
+        <w:sz w:val="22"/>
+        <w:szCs w:val="22"/>
+      </w:rPr>
+      <w:t>Communication Layer</w:t>
+    </w:r>
+    <w:r>
+      <w:t xml:space="preserve"> </w:t>
+    </w:r>
+    <w:r>
+      <w:rPr>
+        <w:sz w:val="22"/>
+        <w:szCs w:val="22"/>
+      </w:rPr>
       <w:fldChar w:fldCharType="end"/>
     </w:r>
   </w:p>
@@ -12557,7 +12565,7 @@
 </file>
 
 <file path=customXml/itemProps1.xml><?xml version="1.0" encoding="utf-8"?>
-<ds:datastoreItem xmlns:ds="http://schemas.openxmlformats.org/officeDocument/2006/customXml" ds:itemID="{7215B7CD-4740-44CF-AAA8-01D430AA79FC}">
+<ds:datastoreItem xmlns:ds="http://schemas.openxmlformats.org/officeDocument/2006/customXml" ds:itemID="{ACC0EE7F-38F1-4A80-916F-5A4BF007BD72}">
   <ds:schemaRefs>
     <ds:schemaRef ds:uri="http://schemas.openxmlformats.org/officeDocument/2006/bibliography"/>
   </ds:schemaRefs>

</xml_diff>

<commit_message>
Fixed explanation of Secure Channel and added example for Secure Channel.
git-svn-id: https://svn.cs.biu.ac.il/svn/development/SDK_branches/NoInitParams@2218 ba1fec17-5bc3-4c1d-a110-6a66ae20c876
</commit_message>
<xml_diff>
--- a/Docs/UserManual/CommunicationLayerUserManual.docx
+++ b/Docs/UserManual/CommunicationLayerUserManual.docx
@@ -11,8 +11,6 @@
           <w:sz w:val="40"/>
         </w:rPr>
       </w:pPr>
-      <w:bookmarkStart w:id="0" w:name="_GoBack"/>
-      <w:bookmarkEnd w:id="0"/>
     </w:p>
     <w:p>
       <w:pPr>
@@ -3029,26 +3027,26 @@
       <w:r>
         <w:br w:type="page"/>
       </w:r>
-      <w:bookmarkStart w:id="1" w:name="_Toc104538326"/>
-      <w:bookmarkStart w:id="2" w:name="_Toc360099029"/>
+      <w:bookmarkStart w:id="0" w:name="_Toc104538326"/>
+      <w:bookmarkStart w:id="1" w:name="_Toc360099029"/>
       <w:r>
         <w:lastRenderedPageBreak/>
         <w:t>Scope</w:t>
       </w:r>
+      <w:bookmarkEnd w:id="0"/>
       <w:bookmarkEnd w:id="1"/>
+    </w:p>
+    <w:p/>
+    <w:p>
+      <w:pPr>
+        <w:pStyle w:val="Heading2"/>
+      </w:pPr>
+      <w:bookmarkStart w:id="2" w:name="_Toc360099030"/>
+      <w:bookmarkStart w:id="3" w:name="_Toc104538327"/>
+      <w:r>
+        <w:t>Introduction</w:t>
+      </w:r>
       <w:bookmarkEnd w:id="2"/>
-    </w:p>
-    <w:p/>
-    <w:p>
-      <w:pPr>
-        <w:pStyle w:val="Heading2"/>
-      </w:pPr>
-      <w:bookmarkStart w:id="3" w:name="_Toc360099030"/>
-      <w:bookmarkStart w:id="4" w:name="_Toc104538327"/>
-      <w:r>
-        <w:t>Introduction</w:t>
-      </w:r>
-      <w:bookmarkEnd w:id="3"/>
     </w:p>
     <w:p>
       <w:pPr>
@@ -3181,8 +3179,8 @@
           <w:iCs/>
         </w:rPr>
       </w:pPr>
-      <w:bookmarkStart w:id="5" w:name="_Toc277512083"/>
-      <w:bookmarkStart w:id="6" w:name="_Toc360099031"/>
+      <w:bookmarkStart w:id="4" w:name="_Toc277512083"/>
+      <w:bookmarkStart w:id="5" w:name="_Toc360099031"/>
       <w:r>
         <w:rPr>
           <w:rStyle w:val="Heading3Char"/>
@@ -3195,8 +3193,8 @@
         </w:rPr>
         <w:t>e</w:t>
       </w:r>
+      <w:bookmarkEnd w:id="4"/>
       <w:bookmarkEnd w:id="5"/>
-      <w:bookmarkEnd w:id="6"/>
     </w:p>
     <w:p>
       <w:pPr>
@@ -3386,22 +3384,22 @@
       </w:r>
     </w:p>
     <w:p>
-      <w:bookmarkStart w:id="7" w:name="_Toc30214769"/>
-      <w:bookmarkStart w:id="8" w:name="_Toc33153563"/>
-      <w:bookmarkEnd w:id="4"/>
+      <w:bookmarkStart w:id="6" w:name="_Toc30214769"/>
+      <w:bookmarkStart w:id="7" w:name="_Toc33153563"/>
+      <w:bookmarkEnd w:id="3"/>
     </w:p>
     <w:p>
       <w:pPr>
         <w:pStyle w:val="Heading1"/>
       </w:pPr>
-      <w:bookmarkStart w:id="9" w:name="_Toc360099032"/>
+      <w:bookmarkStart w:id="8" w:name="_Toc360099032"/>
       <w:r>
         <w:t xml:space="preserve">Definitions Acronyms and </w:t>
       </w:r>
       <w:r>
         <w:t>Abbreviations</w:t>
       </w:r>
-      <w:bookmarkEnd w:id="9"/>
+      <w:bookmarkEnd w:id="8"/>
     </w:p>
     <w:p/>
     <w:tbl>
@@ -3496,16 +3494,16 @@
       <w:pPr>
         <w:pStyle w:val="Heading1"/>
       </w:pPr>
-      <w:bookmarkStart w:id="10" w:name="_Toc360099033"/>
+      <w:bookmarkStart w:id="9" w:name="_Toc360099033"/>
       <w:r>
         <w:t>Reference</w:t>
       </w:r>
       <w:r>
         <w:t>s</w:t>
       </w:r>
+      <w:bookmarkEnd w:id="6"/>
       <w:bookmarkEnd w:id="7"/>
-      <w:bookmarkEnd w:id="8"/>
-      <w:bookmarkEnd w:id="10"/>
+      <w:bookmarkEnd w:id="9"/>
       <w:r>
         <w:rPr>
           <w:rFonts w:ascii="Helvetica" w:hAnsi="Helvetica"/>
@@ -3533,12 +3531,12 @@
       <w:pPr>
         <w:pStyle w:val="Heading1"/>
       </w:pPr>
-      <w:bookmarkStart w:id="11" w:name="_Toc360099034"/>
+      <w:bookmarkStart w:id="10" w:name="_Toc360099034"/>
       <w:r>
         <w:lastRenderedPageBreak/>
         <w:t>General description</w:t>
       </w:r>
-      <w:bookmarkEnd w:id="11"/>
+      <w:bookmarkEnd w:id="10"/>
     </w:p>
     <w:p>
       <w:pPr>
@@ -4045,25 +4043,25 @@
       <w:pPr>
         <w:pStyle w:val="Heading1"/>
       </w:pPr>
-      <w:bookmarkStart w:id="12" w:name="_Toc360099035"/>
+      <w:bookmarkStart w:id="11" w:name="_Toc360099035"/>
       <w:r>
         <w:t>Functionalities</w:t>
       </w:r>
+      <w:bookmarkEnd w:id="11"/>
+    </w:p>
+    <w:p>
+      <w:pPr>
+        <w:pStyle w:val="Heading2"/>
+      </w:pPr>
+      <w:bookmarkStart w:id="12" w:name="_Toc360099036"/>
+      <w:bookmarkStart w:id="13" w:name="_Toc285376138"/>
+      <w:r>
+        <w:t>Setup</w:t>
+      </w:r>
+      <w:r>
+        <w:t xml:space="preserve"> the communication services</w:t>
+      </w:r>
       <w:bookmarkEnd w:id="12"/>
-    </w:p>
-    <w:p>
-      <w:pPr>
-        <w:pStyle w:val="Heading2"/>
-      </w:pPr>
-      <w:bookmarkStart w:id="13" w:name="_Toc360099036"/>
-      <w:bookmarkStart w:id="14" w:name="_Toc285376138"/>
-      <w:r>
-        <w:t>Setup</w:t>
-      </w:r>
-      <w:r>
-        <w:t xml:space="preserve"> the communication services</w:t>
-      </w:r>
-      <w:bookmarkEnd w:id="13"/>
     </w:p>
     <w:p>
       <w:pPr>
@@ -4380,14 +4378,14 @@
       <w:pPr>
         <w:pStyle w:val="Heading2"/>
       </w:pPr>
-      <w:bookmarkStart w:id="15" w:name="_Toc360099037"/>
+      <w:bookmarkStart w:id="14" w:name="_Toc360099037"/>
       <w:r>
         <w:t>Use</w:t>
       </w:r>
       <w:r>
         <w:t xml:space="preserve"> the communication services</w:t>
       </w:r>
-      <w:bookmarkEnd w:id="15"/>
+      <w:bookmarkEnd w:id="14"/>
     </w:p>
     <w:p>
       <w:pPr>
@@ -4533,7 +4531,7 @@
         </w:rPr>
         <w:t xml:space="preserve">. </w:t>
       </w:r>
-      <w:bookmarkEnd w:id="14"/>
+      <w:bookmarkEnd w:id="13"/>
     </w:p>
     <w:p>
       <w:pPr>
@@ -4555,12 +4553,12 @@
       <w:pPr>
         <w:pStyle w:val="Heading1"/>
       </w:pPr>
-      <w:bookmarkStart w:id="16" w:name="_Toc360099038"/>
+      <w:bookmarkStart w:id="15" w:name="_Toc360099038"/>
       <w:r>
         <w:lastRenderedPageBreak/>
         <w:t>Static View</w:t>
       </w:r>
-      <w:bookmarkEnd w:id="16"/>
+      <w:bookmarkEnd w:id="15"/>
     </w:p>
     <w:p>
       <w:r>
@@ -4675,13 +4673,13 @@
       <w:pPr>
         <w:pStyle w:val="Heading2"/>
       </w:pPr>
-      <w:bookmarkStart w:id="17" w:name="_Toc360099039"/>
+      <w:bookmarkStart w:id="16" w:name="_Toc360099039"/>
       <w:proofErr w:type="spellStart"/>
       <w:r>
         <w:lastRenderedPageBreak/>
         <w:t>CommunicationSetup</w:t>
       </w:r>
-      <w:bookmarkEnd w:id="17"/>
+      <w:bookmarkEnd w:id="16"/>
       <w:proofErr w:type="spellEnd"/>
     </w:p>
     <w:p>
@@ -4915,182 +4913,182 @@
       <w:pPr>
         <w:pStyle w:val="Heading2"/>
       </w:pPr>
-      <w:bookmarkStart w:id="18" w:name="_Channel"/>
-      <w:bookmarkStart w:id="19" w:name="_Toc360099040"/>
+      <w:bookmarkStart w:id="17" w:name="_Channel"/>
+      <w:bookmarkStart w:id="18" w:name="_Toc360099040"/>
+      <w:bookmarkEnd w:id="17"/>
+      <w:r>
+        <w:t>Channel</w:t>
+      </w:r>
       <w:bookmarkEnd w:id="18"/>
-      <w:r>
-        <w:t>Channel</w:t>
+    </w:p>
+    <w:p>
+      <w:r>
+        <w:t xml:space="preserve">A connection </w:t>
+      </w:r>
+      <w:r>
+        <w:t>is</w:t>
+      </w:r>
+      <w:r>
+        <w:t xml:space="preserve"> </w:t>
+      </w:r>
+      <w:r>
+        <w:t>represented by a Channel class. We use the Decorator Design Pattern to implement different types of channels</w:t>
+      </w:r>
+      <w:r>
+        <w:t>.</w:t>
+      </w:r>
+      <w:r>
+        <w:t xml:space="preserve"> </w:t>
+      </w:r>
+      <w:r>
+        <w:t>T</w:t>
+      </w:r>
+      <w:r>
+        <w:t>he basic components</w:t>
+      </w:r>
+      <w:r>
+        <w:t xml:space="preserve"> are</w:t>
+      </w:r>
+      <w:r>
+        <w:t xml:space="preserve">: a concrete channel represented by the class </w:t>
+      </w:r>
+      <w:proofErr w:type="spellStart"/>
+      <w:r>
+        <w:t>PlainTCPChannel</w:t>
+      </w:r>
+      <w:proofErr w:type="spellEnd"/>
+      <w:r>
+        <w:t xml:space="preserve"> and decorator classes represented by </w:t>
+      </w:r>
+      <w:proofErr w:type="spellStart"/>
+      <w:r>
+        <w:t>AuthenticatedChannel</w:t>
+      </w:r>
+      <w:proofErr w:type="spellEnd"/>
+      <w:r>
+        <w:t xml:space="preserve"> and </w:t>
+      </w:r>
+      <w:proofErr w:type="spellStart"/>
+      <w:r>
+        <w:t>EncryptedChannel</w:t>
+      </w:r>
+      <w:proofErr w:type="spellEnd"/>
+      <w:r>
+        <w:t xml:space="preserve">. </w:t>
+      </w:r>
+    </w:p>
+    <w:p>
+      <w:r>
+        <w:t xml:space="preserve">In order to enforce the right usage of the Channel </w:t>
+      </w:r>
+      <w:r>
+        <w:t>family</w:t>
+      </w:r>
+      <w:r>
+        <w:t xml:space="preserve"> we restrict</w:t>
+      </w:r>
+      <w:r>
+        <w:t>ed</w:t>
+      </w:r>
+      <w:r>
+        <w:t xml:space="preserve"> the ability to instantiate</w:t>
+      </w:r>
+      <w:r>
+        <w:t xml:space="preserve"> an undecorated channel only to classes within the </w:t>
+      </w:r>
+      <w:proofErr w:type="spellStart"/>
+      <w:r>
+        <w:t>CommunicationLayer’s</w:t>
+      </w:r>
+      <w:proofErr w:type="spellEnd"/>
+      <w:r>
+        <w:t xml:space="preserve"> package by making the relevant undecorated channels’ constructors’ package private. Once the connections are established and returned by the </w:t>
+      </w:r>
+      <w:proofErr w:type="spellStart"/>
+      <w:r>
+        <w:t>CommunicationSetup</w:t>
+      </w:r>
+      <w:proofErr w:type="spellEnd"/>
+      <w:r>
+        <w:t xml:space="preserve"> the calling application can choose to decorate each channel with a suitable decoration such as encryption or authentication. This allows for maximum flexibility for each separate connection. One thing to take into account is that to be able to decorate a channel the basic channel </w:t>
+      </w:r>
+      <w:r>
+        <w:t>must</w:t>
+      </w:r>
+      <w:r>
+        <w:t xml:space="preserve"> be in READY state and this can only be achieved by calling the </w:t>
+      </w:r>
+      <w:proofErr w:type="spellStart"/>
+      <w:r>
+        <w:t>CommunicationSetup</w:t>
+      </w:r>
+      <w:proofErr w:type="spellEnd"/>
+      <w:r>
+        <w:t xml:space="preserve">. Therefore, the enforcement we required is achieved. </w:t>
+      </w:r>
+      <w:r>
+        <w:t>T</w:t>
+      </w:r>
+      <w:r>
+        <w:t>h</w:t>
+      </w:r>
+      <w:r>
+        <w:t>i</w:t>
+      </w:r>
+      <w:r>
+        <w:t>s</w:t>
+      </w:r>
+      <w:r>
+        <w:t xml:space="preserve"> means that the constructor of the </w:t>
+      </w:r>
+      <w:r>
+        <w:t xml:space="preserve">undecorated </w:t>
+      </w:r>
+      <w:r>
+        <w:t xml:space="preserve">channel </w:t>
+      </w:r>
+      <w:r>
+        <w:t xml:space="preserve">is </w:t>
+      </w:r>
+      <w:r>
+        <w:t>unreachable from another</w:t>
+      </w:r>
+      <w:r>
+        <w:t xml:space="preserve"> package. However, the send, </w:t>
+      </w:r>
+      <w:r>
+        <w:t xml:space="preserve">receive </w:t>
+      </w:r>
+      <w:r>
+        <w:t xml:space="preserve">and close </w:t>
+      </w:r>
+      <w:r>
+        <w:t>function</w:t>
+      </w:r>
+      <w:r>
+        <w:t>s</w:t>
+      </w:r>
+      <w:r>
+        <w:t xml:space="preserve"> </w:t>
+      </w:r>
+      <w:r>
+        <w:t>are</w:t>
+      </w:r>
+      <w:r>
+        <w:t xml:space="preserve"> declared public, therefore allowing anyone holding a channel to be able to use them.</w:t>
+      </w:r>
+    </w:p>
+    <w:p/>
+    <w:p>
+      <w:pPr>
+        <w:pStyle w:val="Heading3"/>
+      </w:pPr>
+      <w:bookmarkStart w:id="19" w:name="_Toc360099041"/>
+      <w:proofErr w:type="spellStart"/>
+      <w:r>
+        <w:t>PlainTcpChannel</w:t>
       </w:r>
       <w:bookmarkEnd w:id="19"/>
-    </w:p>
-    <w:p>
-      <w:r>
-        <w:t xml:space="preserve">A connection </w:t>
-      </w:r>
-      <w:r>
-        <w:t>is</w:t>
-      </w:r>
-      <w:r>
-        <w:t xml:space="preserve"> </w:t>
-      </w:r>
-      <w:r>
-        <w:t>represented by a Channel class. We use the Decorator Design Pattern to implement different types of channels</w:t>
-      </w:r>
-      <w:r>
-        <w:t>.</w:t>
-      </w:r>
-      <w:r>
-        <w:t xml:space="preserve"> </w:t>
-      </w:r>
-      <w:r>
-        <w:t>T</w:t>
-      </w:r>
-      <w:r>
-        <w:t>he basic components</w:t>
-      </w:r>
-      <w:r>
-        <w:t xml:space="preserve"> are</w:t>
-      </w:r>
-      <w:r>
-        <w:t xml:space="preserve">: a concrete channel represented by the class </w:t>
-      </w:r>
-      <w:proofErr w:type="spellStart"/>
-      <w:r>
-        <w:t>PlainTCPChannel</w:t>
-      </w:r>
-      <w:proofErr w:type="spellEnd"/>
-      <w:r>
-        <w:t xml:space="preserve"> and decorator classes represented by </w:t>
-      </w:r>
-      <w:proofErr w:type="spellStart"/>
-      <w:r>
-        <w:t>AuthenticatedChannel</w:t>
-      </w:r>
-      <w:proofErr w:type="spellEnd"/>
-      <w:r>
-        <w:t xml:space="preserve"> and </w:t>
-      </w:r>
-      <w:proofErr w:type="spellStart"/>
-      <w:r>
-        <w:t>EncryptedChannel</w:t>
-      </w:r>
-      <w:proofErr w:type="spellEnd"/>
-      <w:r>
-        <w:t xml:space="preserve">. </w:t>
-      </w:r>
-    </w:p>
-    <w:p>
-      <w:r>
-        <w:t xml:space="preserve">In order to enforce the right usage of the Channel </w:t>
-      </w:r>
-      <w:r>
-        <w:t>family</w:t>
-      </w:r>
-      <w:r>
-        <w:t xml:space="preserve"> we restrict</w:t>
-      </w:r>
-      <w:r>
-        <w:t>ed</w:t>
-      </w:r>
-      <w:r>
-        <w:t xml:space="preserve"> the ability to instantiate</w:t>
-      </w:r>
-      <w:r>
-        <w:t xml:space="preserve"> an undecorated channel only to classes within the </w:t>
-      </w:r>
-      <w:proofErr w:type="spellStart"/>
-      <w:r>
-        <w:t>CommunicationLayer’s</w:t>
-      </w:r>
-      <w:proofErr w:type="spellEnd"/>
-      <w:r>
-        <w:t xml:space="preserve"> package by making the relevant undecorated channels’ constructors’ package private. Once the connections are established and returned by the </w:t>
-      </w:r>
-      <w:proofErr w:type="spellStart"/>
-      <w:r>
-        <w:t>CommunicationSetup</w:t>
-      </w:r>
-      <w:proofErr w:type="spellEnd"/>
-      <w:r>
-        <w:t xml:space="preserve"> the calling application can choose to decorate each channel with a suitable decoration such as encryption or authentication. This allows for maximum flexibility for each separate connection. One thing to take into account is that to be able to decorate a channel the basic channel </w:t>
-      </w:r>
-      <w:r>
-        <w:t>must</w:t>
-      </w:r>
-      <w:r>
-        <w:t xml:space="preserve"> be in READY state and this can only be achieved by calling the </w:t>
-      </w:r>
-      <w:proofErr w:type="spellStart"/>
-      <w:r>
-        <w:t>CommunicationSetup</w:t>
-      </w:r>
-      <w:proofErr w:type="spellEnd"/>
-      <w:r>
-        <w:t xml:space="preserve">. Therefore, the enforcement we required is achieved. </w:t>
-      </w:r>
-      <w:r>
-        <w:t>T</w:t>
-      </w:r>
-      <w:r>
-        <w:t>h</w:t>
-      </w:r>
-      <w:r>
-        <w:t>i</w:t>
-      </w:r>
-      <w:r>
-        <w:t>s</w:t>
-      </w:r>
-      <w:r>
-        <w:t xml:space="preserve"> means that the constructor of the </w:t>
-      </w:r>
-      <w:r>
-        <w:t xml:space="preserve">undecorated </w:t>
-      </w:r>
-      <w:r>
-        <w:t xml:space="preserve">channel </w:t>
-      </w:r>
-      <w:r>
-        <w:t xml:space="preserve">is </w:t>
-      </w:r>
-      <w:r>
-        <w:t>unreachable from another</w:t>
-      </w:r>
-      <w:r>
-        <w:t xml:space="preserve"> package. However, the send, </w:t>
-      </w:r>
-      <w:r>
-        <w:t xml:space="preserve">receive </w:t>
-      </w:r>
-      <w:r>
-        <w:t xml:space="preserve">and close </w:t>
-      </w:r>
-      <w:r>
-        <w:t>function</w:t>
-      </w:r>
-      <w:r>
-        <w:t>s</w:t>
-      </w:r>
-      <w:r>
-        <w:t xml:space="preserve"> </w:t>
-      </w:r>
-      <w:r>
-        <w:t>are</w:t>
-      </w:r>
-      <w:r>
-        <w:t xml:space="preserve"> declared public, therefore allowing anyone holding a channel to be able to use them.</w:t>
-      </w:r>
-    </w:p>
-    <w:p/>
-    <w:p>
-      <w:pPr>
-        <w:pStyle w:val="Heading3"/>
-      </w:pPr>
-      <w:bookmarkStart w:id="20" w:name="_Toc360099041"/>
-      <w:proofErr w:type="spellStart"/>
-      <w:r>
-        <w:t>PlainTcpChannel</w:t>
-      </w:r>
-      <w:bookmarkEnd w:id="20"/>
       <w:proofErr w:type="spellEnd"/>
     </w:p>
     <w:p>
@@ -5186,13 +5184,13 @@
       <w:r>
         <w:br w:type="page"/>
       </w:r>
-      <w:bookmarkStart w:id="21" w:name="_Toc360099042"/>
+      <w:bookmarkStart w:id="20" w:name="_Toc360099042"/>
       <w:proofErr w:type="spellStart"/>
       <w:r>
         <w:lastRenderedPageBreak/>
         <w:t>EncryptedChannel</w:t>
       </w:r>
-      <w:bookmarkEnd w:id="21"/>
+      <w:bookmarkEnd w:id="20"/>
       <w:proofErr w:type="spellEnd"/>
     </w:p>
     <w:p>
@@ -5511,12 +5509,12 @@
       <w:pPr>
         <w:pStyle w:val="Heading3"/>
       </w:pPr>
-      <w:bookmarkStart w:id="22" w:name="_Toc360099043"/>
+      <w:bookmarkStart w:id="21" w:name="_Toc360099043"/>
       <w:proofErr w:type="spellStart"/>
       <w:r>
         <w:t>AuthenticatedChannel</w:t>
       </w:r>
-      <w:bookmarkEnd w:id="22"/>
+      <w:bookmarkEnd w:id="21"/>
       <w:proofErr w:type="spellEnd"/>
     </w:p>
     <w:p>
@@ -5824,7 +5822,7 @@
       <w:pPr>
         <w:pStyle w:val="Heading3"/>
       </w:pPr>
-      <w:bookmarkStart w:id="23" w:name="_Toc360099044"/>
+      <w:bookmarkStart w:id="22" w:name="_Toc360099044"/>
       <w:proofErr w:type="spellStart"/>
       <w:r>
         <w:t>Secure</w:t>
@@ -5832,60 +5830,103 @@
       <w:r>
         <w:t>Channel</w:t>
       </w:r>
+      <w:bookmarkEnd w:id="22"/>
+      <w:proofErr w:type="spellEnd"/>
+    </w:p>
+    <w:p>
+      <w:r>
+        <w:t xml:space="preserve">A </w:t>
+      </w:r>
+      <w:proofErr w:type="spellStart"/>
+      <w:r>
+        <w:t>SecureChannel</w:t>
+      </w:r>
+      <w:proofErr w:type="spellEnd"/>
+      <w:r>
+        <w:t xml:space="preserve"> provides authenticated-encryption (and CCA security). </w:t>
+      </w:r>
+      <w:r>
+        <w:t>SCAPI</w:t>
+      </w:r>
+      <w:r>
+        <w:t xml:space="preserve"> </w:t>
+      </w:r>
+      <w:r>
+        <w:t xml:space="preserve">does </w:t>
+      </w:r>
+      <w:r>
+        <w:t>not</w:t>
+      </w:r>
+      <w:r>
+        <w:t xml:space="preserve"> provide </w:t>
+      </w:r>
+      <w:r>
+        <w:t xml:space="preserve">a specific type for Secure Channel like there is for </w:t>
+      </w:r>
+      <w:proofErr w:type="spellStart"/>
+      <w:r>
+        <w:t>EncryptedChannel</w:t>
+      </w:r>
+      <w:proofErr w:type="spellEnd"/>
+      <w:r>
+        <w:t xml:space="preserve"> and for </w:t>
+      </w:r>
+      <w:proofErr w:type="spellStart"/>
+      <w:r>
+        <w:t>AuthenticatedChannel</w:t>
+      </w:r>
+      <w:proofErr w:type="spellEnd"/>
+      <w:r>
+        <w:t xml:space="preserve"> since a secure channel is just an </w:t>
+      </w:r>
+      <w:proofErr w:type="spellStart"/>
+      <w:r>
+        <w:t>EncryptedChannel</w:t>
+      </w:r>
+      <w:proofErr w:type="spellEnd"/>
+      <w:r>
+        <w:t xml:space="preserve"> that</w:t>
+      </w:r>
+      <w:r>
+        <w:t xml:space="preserve"> </w:t>
+      </w:r>
+      <w:r>
+        <w:t xml:space="preserve">uses an encryption scheme with </w:t>
+      </w:r>
+      <w:proofErr w:type="spellStart"/>
+      <w:r>
+        <w:t>AuthenticatedEnc</w:t>
+      </w:r>
+      <w:proofErr w:type="spellEnd"/>
+      <w:r>
+        <w:t xml:space="preserve"> security level like </w:t>
+      </w:r>
+      <w:proofErr w:type="spellStart"/>
+      <w:r>
+        <w:t>ScEncryptThenMac</w:t>
+      </w:r>
+      <w:proofErr w:type="spellEnd"/>
+      <w:r>
+        <w:t xml:space="preserve"> encryption scheme.</w:t>
+      </w:r>
+      <w:r>
+        <w:t xml:space="preserve"> (See example below).</w:t>
+      </w:r>
+    </w:p>
+    <w:p>
+      <w:pPr>
+        <w:pStyle w:val="Heading2"/>
+      </w:pPr>
+      <w:bookmarkStart w:id="23" w:name="_ConnectivitySuccessVerifier"/>
+      <w:bookmarkStart w:id="24" w:name="_Toc285376144"/>
+      <w:bookmarkStart w:id="25" w:name="_Toc360099045"/>
       <w:bookmarkEnd w:id="23"/>
-      <w:proofErr w:type="spellEnd"/>
-    </w:p>
-    <w:p>
-      <w:r>
-        <w:t xml:space="preserve">A </w:t>
-      </w:r>
       <w:proofErr w:type="spellStart"/>
       <w:r>
-        <w:t>SecureChannel</w:t>
-      </w:r>
-      <w:proofErr w:type="spellEnd"/>
-      <w:r>
-        <w:t xml:space="preserve"> provides authenticated-encryption (and CCA security). It is constructed by first constructing an </w:t>
-      </w:r>
-      <w:proofErr w:type="spellStart"/>
-      <w:r>
-        <w:t>EncryptedChannel</w:t>
-      </w:r>
-      <w:proofErr w:type="spellEnd"/>
-      <w:r>
-        <w:t xml:space="preserve"> and then passing the </w:t>
-      </w:r>
-      <w:proofErr w:type="spellStart"/>
-      <w:r>
-        <w:t>EncryptedChannel</w:t>
-      </w:r>
-      <w:proofErr w:type="spellEnd"/>
-      <w:r>
-        <w:t xml:space="preserve"> to the </w:t>
-      </w:r>
-      <w:proofErr w:type="spellStart"/>
-      <w:r>
-        <w:t>AuthenticatedChannel</w:t>
-      </w:r>
-      <w:proofErr w:type="spellEnd"/>
-      <w:r>
-        <w:t xml:space="preserve"> constructor. We stress that it must be carried out in this order.</w:t>
-      </w:r>
-    </w:p>
-    <w:p>
-      <w:pPr>
-        <w:pStyle w:val="Heading2"/>
-      </w:pPr>
-      <w:bookmarkStart w:id="24" w:name="_ConnectivitySuccessVerifier"/>
-      <w:bookmarkStart w:id="25" w:name="_Toc285376144"/>
-      <w:bookmarkStart w:id="26" w:name="_Toc360099045"/>
+        <w:t>ConnectivitySuccessVerifier</w:t>
+      </w:r>
       <w:bookmarkEnd w:id="24"/>
-      <w:proofErr w:type="spellStart"/>
-      <w:r>
-        <w:t>ConnectivitySuccessVerifier</w:t>
-      </w:r>
       <w:bookmarkEnd w:id="25"/>
-      <w:bookmarkEnd w:id="26"/>
       <w:proofErr w:type="spellEnd"/>
     </w:p>
     <w:p>
@@ -6010,7 +6051,14 @@
         <w:rPr>
           <w:lang w:eastAsia="en-GB"/>
         </w:rPr>
-        <w:t xml:space="preserve"> that corresponds to the required type. We use here the </w:t>
+        <w:t xml:space="preserve"> that corresponds to the </w:t>
+      </w:r>
+      <w:r>
+        <w:rPr>
+          <w:lang w:eastAsia="en-GB"/>
+        </w:rPr>
+        <w:lastRenderedPageBreak/>
+        <w:t xml:space="preserve">required type. We use here the </w:t>
       </w:r>
       <w:r>
         <w:rPr>
@@ -6035,7 +6083,6 @@
         <w:rPr>
           <w:lang w:eastAsia="en-GB"/>
         </w:rPr>
-        <w:lastRenderedPageBreak/>
         <w:t xml:space="preserve">In all cases </w:t>
       </w:r>
     </w:p>
@@ -6271,14 +6318,14 @@
           <w:lang w:eastAsia="en-GB"/>
         </w:rPr>
       </w:pPr>
-      <w:bookmarkStart w:id="27" w:name="_Toc360099046"/>
+      <w:bookmarkStart w:id="26" w:name="_Toc360099046"/>
       <w:r>
         <w:rPr>
           <w:lang w:eastAsia="en-GB"/>
         </w:rPr>
         <w:t>What type of data can be sent over a channel?</w:t>
       </w:r>
-      <w:bookmarkEnd w:id="27"/>
+      <w:bookmarkEnd w:id="26"/>
     </w:p>
     <w:p>
       <w:r>
@@ -6704,11 +6751,14 @@
       </w:r>
       <w:proofErr w:type="spellEnd"/>
       <w:r>
-        <w:t xml:space="preserve"> (which is an integer value between 1 and modulus -1 such that it has a quadratic residue) cannot exist outside the environment of the </w:t>
+        <w:t xml:space="preserve"> (which is an integer value between 1 and </w:t>
+      </w:r>
+      <w:r>
+        <w:lastRenderedPageBreak/>
+        <w:t xml:space="preserve">modulus -1 such that it has a quadratic residue) cannot exist outside the environment of the </w:t>
       </w:r>
       <w:proofErr w:type="spellStart"/>
       <w:r>
-        <w:lastRenderedPageBreak/>
         <w:t>RabinPermutation</w:t>
       </w:r>
       <w:proofErr w:type="spellEnd"/>
@@ -7022,7 +7072,7 @@
       <w:pPr>
         <w:pStyle w:val="Heading1"/>
       </w:pPr>
-      <w:bookmarkStart w:id="28" w:name="_Toc360099047"/>
+      <w:bookmarkStart w:id="27" w:name="_Toc360099047"/>
       <w:r>
         <w:lastRenderedPageBreak/>
         <w:t>Example</w:t>
@@ -7030,68 +7080,68 @@
       <w:r>
         <w:t>s</w:t>
       </w:r>
+      <w:bookmarkEnd w:id="27"/>
+    </w:p>
+    <w:p>
+      <w:r>
+        <w:t>Very simple examples of how to create Encrypted, Authenticated and Secure</w:t>
+      </w:r>
+      <w:r>
+        <w:t xml:space="preserve"> (i.e., Encrypted and Authenticated)</w:t>
+      </w:r>
+      <w:r>
+        <w:t xml:space="preserve"> Channels provided a </w:t>
+      </w:r>
+      <w:proofErr w:type="spellStart"/>
+      <w:r>
+        <w:t>PlainTcpChannel</w:t>
+      </w:r>
+      <w:proofErr w:type="spellEnd"/>
+      <w:r>
+        <w:t xml:space="preserve"> has been obtained via the </w:t>
+      </w:r>
+      <w:proofErr w:type="spellStart"/>
+      <w:r>
+        <w:t>CommunicationSetup</w:t>
+      </w:r>
+      <w:proofErr w:type="spellEnd"/>
+      <w:r>
+        <w:t xml:space="preserve"> can be found in:</w:t>
+      </w:r>
+    </w:p>
+    <w:p>
+      <w:pPr>
+        <w:ind w:firstLine="708"/>
+      </w:pPr>
+      <w:hyperlink r:id="rId13" w:history="1">
+        <w:r>
+          <w:rPr>
+            <w:rStyle w:val="Hyperlink"/>
+          </w:rPr>
+          <w:t>http://crypto.biu.ac.il/scapi/s_examples.html</w:t>
+        </w:r>
+      </w:hyperlink>
+      <w:r>
+        <w:t>.</w:t>
+      </w:r>
+    </w:p>
+    <w:p>
+      <w:r>
+        <w:t xml:space="preserve">More complex examples that show the whole process are </w:t>
+      </w:r>
+      <w:r>
+        <w:t>detailed below.</w:t>
+      </w:r>
+    </w:p>
+    <w:p>
+      <w:pPr>
+        <w:pStyle w:val="Heading2"/>
+      </w:pPr>
+      <w:bookmarkStart w:id="28" w:name="_Toc360099048"/>
+      <w:r>
+        <w:t>Plain Security Level</w:t>
+      </w:r>
       <w:bookmarkEnd w:id="28"/>
-    </w:p>
-    <w:p>
-      <w:r>
-        <w:t>Very simple examples of how to create Encrypted, Authenticated and Secure</w:t>
-      </w:r>
-      <w:r>
-        <w:t xml:space="preserve"> (i.e., Encrypted and Authenticated)</w:t>
-      </w:r>
-      <w:r>
-        <w:t xml:space="preserve"> Channels provided a </w:t>
-      </w:r>
-      <w:proofErr w:type="spellStart"/>
-      <w:r>
-        <w:t>PlainTcpChannel</w:t>
-      </w:r>
-      <w:proofErr w:type="spellEnd"/>
-      <w:r>
-        <w:t xml:space="preserve"> has been obtained via the </w:t>
-      </w:r>
-      <w:proofErr w:type="spellStart"/>
-      <w:r>
-        <w:t>CommunicationSetup</w:t>
-      </w:r>
-      <w:proofErr w:type="spellEnd"/>
-      <w:r>
-        <w:t xml:space="preserve"> can be found in:</w:t>
-      </w:r>
-    </w:p>
-    <w:p>
-      <w:pPr>
-        <w:ind w:firstLine="708"/>
-      </w:pPr>
-      <w:hyperlink r:id="rId13" w:history="1">
-        <w:r>
-          <w:rPr>
-            <w:rStyle w:val="Hyperlink"/>
-          </w:rPr>
-          <w:t>http://crypto.biu.ac.il/scapi/s_examples.html</w:t>
-        </w:r>
-      </w:hyperlink>
-      <w:r>
-        <w:t>.</w:t>
-      </w:r>
-    </w:p>
-    <w:p>
-      <w:r>
-        <w:t xml:space="preserve">More complex examples that show the whole process are </w:t>
-      </w:r>
-      <w:r>
-        <w:t>detailed below.</w:t>
-      </w:r>
-    </w:p>
-    <w:p>
-      <w:pPr>
-        <w:pStyle w:val="Heading2"/>
-      </w:pPr>
-      <w:bookmarkStart w:id="29" w:name="_Toc360099048"/>
-      <w:r>
-        <w:t>Plain Security Level</w:t>
-      </w:r>
-      <w:bookmarkEnd w:id="29"/>
     </w:p>
     <w:p>
       <w:r>
@@ -7158,7 +7208,7 @@
           <v:shape id="_x0000_i1025" type="#_x0000_t75" style="width:83.8pt;height:40.3pt" o:ole="">
             <v:imagedata r:id="rId14" o:title=""/>
           </v:shape>
-          <o:OLEObject Type="Embed" ProgID="Package" ShapeID="_x0000_i1025" DrawAspect="Content" ObjectID="_1433841732" r:id="rId15"/>
+          <o:OLEObject Type="Embed" ProgID="Package" ShapeID="_x0000_i1025" DrawAspect="Content" ObjectID="_1436788380" r:id="rId15"/>
         </w:object>
       </w:r>
       <w:r>
@@ -7166,7 +7216,7 @@
           <v:shape id="_x0000_i1026" type="#_x0000_t75" style="width:98.85pt;height:40.3pt" o:ole="">
             <v:imagedata r:id="rId16" o:title=""/>
           </v:shape>
-          <o:OLEObject Type="Embed" ProgID="Package" ShapeID="_x0000_i1026" DrawAspect="Content" ObjectID="_1433841733" r:id="rId17"/>
+          <o:OLEObject Type="Embed" ProgID="Package" ShapeID="_x0000_i1026" DrawAspect="Content" ObjectID="_1436788381" r:id="rId17"/>
         </w:object>
       </w:r>
       <w:r>
@@ -7174,7 +7224,7 @@
           <v:shape id="_x0000_i1027" type="#_x0000_t75" style="width:91.35pt;height:40.3pt" o:ole="">
             <v:imagedata r:id="rId18" o:title=""/>
           </v:shape>
-          <o:OLEObject Type="Embed" ProgID="Package" ShapeID="_x0000_i1027" DrawAspect="Content" ObjectID="_1433841734" r:id="rId19"/>
+          <o:OLEObject Type="Embed" ProgID="Package" ShapeID="_x0000_i1027" DrawAspect="Content" ObjectID="_1436788382" r:id="rId19"/>
         </w:object>
       </w:r>
       <w:r>
@@ -7182,7 +7232,7 @@
           <v:shape id="_x0000_i1028" type="#_x0000_t75" style="width:91.35pt;height:40.3pt" o:ole="">
             <v:imagedata r:id="rId20" o:title=""/>
           </v:shape>
-          <o:OLEObject Type="Embed" ProgID="Package" ShapeID="_x0000_i1028" DrawAspect="Content" ObjectID="_1433841735" r:id="rId21"/>
+          <o:OLEObject Type="Embed" ProgID="Package" ShapeID="_x0000_i1028" DrawAspect="Content" ObjectID="_1436788383" r:id="rId21"/>
         </w:object>
       </w:r>
       <w:r>
@@ -7190,7 +7240,7 @@
           <v:shape id="_x0000_i1029" type="#_x0000_t75" style="width:49.45pt;height:40.3pt" o:ole="">
             <v:imagedata r:id="rId22" o:title=""/>
           </v:shape>
-          <o:OLEObject Type="Embed" ProgID="Package" ShapeID="_x0000_i1029" DrawAspect="Content" ObjectID="_1433841736" r:id="rId23"/>
+          <o:OLEObject Type="Embed" ProgID="Package" ShapeID="_x0000_i1029" DrawAspect="Content" ObjectID="_1436788384" r:id="rId23"/>
         </w:object>
       </w:r>
       <w:r>
@@ -7198,7 +7248,7 @@
           <v:shape id="_x0000_i1030" type="#_x0000_t75" style="width:49.45pt;height:40.3pt" o:ole="">
             <v:imagedata r:id="rId24" o:title=""/>
           </v:shape>
-          <o:OLEObject Type="Embed" ProgID="Package" ShapeID="_x0000_i1030" DrawAspect="Content" ObjectID="_1433841737" r:id="rId25"/>
+          <o:OLEObject Type="Embed" ProgID="Package" ShapeID="_x0000_i1030" DrawAspect="Content" ObjectID="_1436788385" r:id="rId25"/>
         </w:object>
       </w:r>
     </w:p>
@@ -7207,11 +7257,11 @@
       <w:pPr>
         <w:pStyle w:val="Heading2"/>
       </w:pPr>
-      <w:bookmarkStart w:id="30" w:name="_Toc360099049"/>
+      <w:bookmarkStart w:id="29" w:name="_Toc360099049"/>
       <w:r>
         <w:t>Authenticated Security Level</w:t>
       </w:r>
-      <w:bookmarkEnd w:id="30"/>
+      <w:bookmarkEnd w:id="29"/>
     </w:p>
     <w:p>
       <w:pPr>
@@ -7253,7 +7303,7 @@
           <v:shape id="_x0000_i1031" type="#_x0000_t75" style="width:188.05pt;height:40.3pt" o:ole="">
             <v:imagedata r:id="rId26" o:title=""/>
           </v:shape>
-          <o:OLEObject Type="Embed" ProgID="Package" ShapeID="_x0000_i1031" DrawAspect="Content" ObjectID="_1433841738" r:id="rId27"/>
+          <o:OLEObject Type="Embed" ProgID="Package" ShapeID="_x0000_i1031" DrawAspect="Content" ObjectID="_1436788386" r:id="rId27"/>
         </w:object>
       </w:r>
       <w:r>
@@ -7264,7 +7314,7 @@
           <v:shape id="_x0000_i1032" type="#_x0000_t75" style="width:188.05pt;height:40.3pt" o:ole="">
             <v:imagedata r:id="rId28" o:title=""/>
           </v:shape>
-          <o:OLEObject Type="Embed" ProgID="Package" ShapeID="_x0000_i1032" DrawAspect="Content" ObjectID="_1433841739" r:id="rId29"/>
+          <o:OLEObject Type="Embed" ProgID="Package" ShapeID="_x0000_i1032" DrawAspect="Content" ObjectID="_1436788387" r:id="rId29"/>
         </w:object>
       </w:r>
     </w:p>
@@ -7279,59 +7329,149 @@
       <w:pPr>
         <w:pStyle w:val="Heading2"/>
       </w:pPr>
-      <w:bookmarkStart w:id="31" w:name="_Toc360099050"/>
+      <w:bookmarkStart w:id="30" w:name="_Toc360099050"/>
       <w:r>
         <w:t>Encrypted Security Level</w:t>
       </w:r>
+      <w:bookmarkEnd w:id="30"/>
+    </w:p>
+    <w:p>
+      <w:pPr>
+        <w:rPr>
+          <w:lang w:eastAsia="en-GB"/>
+        </w:rPr>
+      </w:pPr>
+      <w:r>
+        <w:rPr>
+          <w:lang w:eastAsia="en-GB"/>
+        </w:rPr>
+        <w:t>The decoration of the channel is done in a similar manner to the Authenticated</w:t>
+      </w:r>
+      <w:r>
+        <w:rPr>
+          <w:lang w:eastAsia="en-GB"/>
+        </w:rPr>
+        <w:t xml:space="preserve"> </w:t>
+      </w:r>
+      <w:r>
+        <w:rPr>
+          <w:lang w:eastAsia="en-GB"/>
+        </w:rPr>
+        <w:t>Security</w:t>
+      </w:r>
+      <w:r>
+        <w:rPr>
+          <w:lang w:eastAsia="en-GB"/>
+        </w:rPr>
+        <w:t xml:space="preserve"> </w:t>
+      </w:r>
+      <w:r>
+        <w:rPr>
+          <w:lang w:eastAsia="en-GB"/>
+        </w:rPr>
+        <w:t>Level.</w:t>
+      </w:r>
+    </w:p>
+    <w:p>
+      <w:pPr>
+        <w:pStyle w:val="Heading2"/>
+      </w:pPr>
+      <w:r>
+        <w:t>Secure Channel Security Level</w:t>
+      </w:r>
+    </w:p>
+    <w:p>
+      <w:pPr>
+        <w:rPr>
+          <w:lang w:eastAsia="en-GB"/>
+        </w:rPr>
+      </w:pPr>
+      <w:r>
+        <w:rPr>
+          <w:lang w:eastAsia="en-GB"/>
+        </w:rPr>
+        <w:t>The decoration of the channel is done in a sim</w:t>
+      </w:r>
+      <w:r>
+        <w:rPr>
+          <w:lang w:eastAsia="en-GB"/>
+        </w:rPr>
+        <w:t>ilar manner to the encrypted</w:t>
+      </w:r>
+      <w:r>
+        <w:rPr>
+          <w:lang w:eastAsia="en-GB"/>
+        </w:rPr>
+        <w:t xml:space="preserve"> Security Level</w:t>
+      </w:r>
+      <w:r>
+        <w:rPr>
+          <w:lang w:eastAsia="en-GB"/>
+        </w:rPr>
+        <w:t xml:space="preserve"> only that it must use an Encryption scheme with </w:t>
+      </w:r>
+      <w:proofErr w:type="spellStart"/>
+      <w:r>
+        <w:rPr>
+          <w:lang w:eastAsia="en-GB"/>
+        </w:rPr>
+        <w:t>AuthenticatedEnc</w:t>
+      </w:r>
+      <w:proofErr w:type="spellEnd"/>
+      <w:r>
+        <w:rPr>
+          <w:lang w:eastAsia="en-GB"/>
+        </w:rPr>
+        <w:t xml:space="preserve"> security level.</w:t>
+      </w:r>
+    </w:p>
+    <w:p>
+      <w:pPr>
+        <w:rPr>
+          <w:lang w:eastAsia="en-GB"/>
+        </w:rPr>
+      </w:pPr>
+    </w:p>
+    <w:p>
+      <w:pPr>
+        <w:rPr>
+          <w:lang w:eastAsia="en-GB"/>
+        </w:rPr>
+      </w:pPr>
+      <w:r>
+        <w:rPr>
+          <w:lang w:eastAsia="en-GB"/>
+        </w:rPr>
+        <w:object w:dxaOrig="3015" w:dyaOrig="810">
+          <v:shape id="_x0000_i1034" type="#_x0000_t75" style="width:151pt;height:40.3pt" o:ole="">
+            <v:imagedata r:id="rId30" o:title=""/>
+          </v:shape>
+          <o:OLEObject Type="Embed" ProgID="Package" ShapeID="_x0000_i1034" DrawAspect="Content" ObjectID="_1436788388" r:id="rId31"/>
+        </w:object>
+      </w:r>
+      <w:r>
+        <w:rPr>
+          <w:lang w:eastAsia="en-GB"/>
+        </w:rPr>
+        <w:t xml:space="preserve"> </w:t>
+      </w:r>
+      <w:r>
+        <w:rPr>
+          <w:lang w:eastAsia="en-GB"/>
+        </w:rPr>
+        <w:object w:dxaOrig="3015" w:dyaOrig="811">
+          <v:shape id="_x0000_i1033" type="#_x0000_t75" style="width:151pt;height:40.3pt" o:ole="">
+            <v:imagedata r:id="rId32" o:title=""/>
+          </v:shape>
+          <o:OLEObject Type="Embed" ProgID="Package" ShapeID="_x0000_i1033" DrawAspect="Content" ObjectID="_1436788389" r:id="rId33"/>
+        </w:object>
+      </w:r>
+      <w:bookmarkStart w:id="31" w:name="_GoBack"/>
       <w:bookmarkEnd w:id="31"/>
     </w:p>
-    <w:p>
-      <w:pPr>
-        <w:rPr>
-          <w:lang w:eastAsia="en-GB"/>
-        </w:rPr>
-      </w:pPr>
-      <w:r>
-        <w:rPr>
-          <w:lang w:eastAsia="en-GB"/>
-        </w:rPr>
-        <w:t>The decoration of the channel is done in a similar manner to the Authenticated</w:t>
-      </w:r>
-      <w:r>
-        <w:rPr>
-          <w:lang w:eastAsia="en-GB"/>
-        </w:rPr>
-        <w:t xml:space="preserve"> </w:t>
-      </w:r>
-      <w:r>
-        <w:rPr>
-          <w:lang w:eastAsia="en-GB"/>
-        </w:rPr>
-        <w:t>Security</w:t>
-      </w:r>
-      <w:r>
-        <w:rPr>
-          <w:lang w:eastAsia="en-GB"/>
-        </w:rPr>
-        <w:t xml:space="preserve"> </w:t>
-      </w:r>
-      <w:r>
-        <w:rPr>
-          <w:lang w:eastAsia="en-GB"/>
-        </w:rPr>
-        <w:t>Level.</w:t>
-      </w:r>
-    </w:p>
-    <w:p>
-      <w:pPr>
-        <w:rPr>
-          <w:lang w:eastAsia="en-GB"/>
-        </w:rPr>
-      </w:pPr>
-    </w:p>
     <w:sectPr>
-      <w:headerReference w:type="default" r:id="rId30"/>
-      <w:footerReference w:type="default" r:id="rId31"/>
+      <w:headerReference w:type="default" r:id="rId34"/>
+      <w:footerReference w:type="default" r:id="rId35"/>
       <w:pgSz w:w="11906" w:h="16838" w:code="9"/>
       <w:pgMar w:top="1418" w:right="1418" w:bottom="1418" w:left="1418" w:header="720" w:footer="720" w:gutter="0"/>
       <w:cols w:space="720"/>
@@ -7405,7 +7545,7 @@
         <w:noProof/>
         <w:lang w:eastAsia="en-GB"/>
       </w:rPr>
-      <w:t>2</w:t>
+      <w:t>14</w:t>
     </w:r>
     <w:r>
       <w:fldChar w:fldCharType="end"/>
@@ -7416,14 +7556,27 @@
       </w:rPr>
       <w:t xml:space="preserve"> of </w:t>
     </w:r>
-    <w:fldSimple w:instr=" NUMPAGES  \* FirstCap ">
-      <w:r>
-        <w:rPr>
-          <w:noProof/>
-        </w:rPr>
-        <w:t>14</w:t>
-      </w:r>
-    </w:fldSimple>
+    <w:r>
+      <w:fldChar w:fldCharType="begin"/>
+    </w:r>
+    <w:r>
+      <w:instrText xml:space="preserve"> NUMPAGES  \* FirstCap </w:instrText>
+    </w:r>
+    <w:r>
+      <w:fldChar w:fldCharType="separate"/>
+    </w:r>
+    <w:r>
+      <w:rPr>
+        <w:noProof/>
+      </w:rPr>
+      <w:t>14</w:t>
+    </w:r>
+    <w:r>
+      <w:rPr>
+        <w:noProof/>
+      </w:rPr>
+      <w:fldChar w:fldCharType="end"/>
+    </w:r>
     <w:r>
       <w:t xml:space="preserve"> </w:t>
     </w:r>
@@ -7674,8 +7827,9 @@
         <w:sz w:val="22"/>
         <w:szCs w:val="22"/>
       </w:rPr>
-      <w:t>SCAPI</w:t>
+      <w:t>&lt;</w:t>
     </w:r>
+    <w:proofErr w:type="gramStart"/>
     <w:r>
       <w:rPr>
         <w:rFonts w:ascii="Times" w:hAnsi="Times" w:cs="Times"/>
@@ -7683,18 +7837,19 @@
         <w:sz w:val="22"/>
         <w:szCs w:val="22"/>
       </w:rPr>
-      <w:t xml:space="preserve"> </w:t>
+      <w:t>software</w:t>
     </w:r>
+    <w:proofErr w:type="gramEnd"/>
     <w:r>
       <w:rPr>
         <w:rFonts w:ascii="Times" w:hAnsi="Times" w:cs="Times"/>
         <w:sz w:val="22"/>
         <w:szCs w:val="22"/>
       </w:rPr>
-      <w:t>Communication Layer</w:t>
+      <w:t xml:space="preserve"> item </w:t>
     </w:r>
     <w:r>
-      <w:t xml:space="preserve"> </w:t>
+      <w:t xml:space="preserve">name&gt; </w:t>
     </w:r>
     <w:r>
       <w:rPr>
@@ -10956,7 +11111,6 @@
   <w:style w:type="character" w:default="1" w:styleId="DefaultParagraphFont">
     <w:name w:val="Default Paragraph Font"/>
     <w:uiPriority w:val="1"/>
-    <w:semiHidden/>
     <w:unhideWhenUsed/>
   </w:style>
   <w:style w:type="table" w:default="1" w:styleId="TableNormal">
@@ -11799,7 +11953,6 @@
   <w:style w:type="character" w:default="1" w:styleId="DefaultParagraphFont">
     <w:name w:val="Default Paragraph Font"/>
     <w:uiPriority w:val="1"/>
-    <w:semiHidden/>
     <w:unhideWhenUsed/>
   </w:style>
   <w:style w:type="table" w:default="1" w:styleId="TableNormal">
@@ -12565,7 +12718,7 @@
 </file>
 
 <file path=customXml/itemProps1.xml><?xml version="1.0" encoding="utf-8"?>
-<ds:datastoreItem xmlns:ds="http://schemas.openxmlformats.org/officeDocument/2006/customXml" ds:itemID="{ACC0EE7F-38F1-4A80-916F-5A4BF007BD72}">
+<ds:datastoreItem xmlns:ds="http://schemas.openxmlformats.org/officeDocument/2006/customXml" ds:itemID="{36C85FB4-1884-484A-B128-5A6B1E21CEB0}">
   <ds:schemaRefs>
     <ds:schemaRef ds:uri="http://schemas.openxmlformats.org/officeDocument/2006/bibliography"/>
   </ds:schemaRefs>

</xml_diff>